<commit_message>
Updates to final report content and formatting.
</commit_message>
<xml_diff>
--- a/EE547_final.docx
+++ b/EE547_final.docx
@@ -87,7 +87,13 @@
         <w:t xml:space="preserve">shown </w:t>
       </w:r>
       <w:r>
-        <w:t>Figure 1), use the model to derive a stabilizing feedback controller, and to deploy the feedback controller to the MinSeg using measured or estimated state feedback as required.</w:t>
+        <w:t xml:space="preserve">Figure 1), </w:t>
+      </w:r>
+      <w:r>
+        <w:t xml:space="preserve">to </w:t>
+      </w:r>
+      <w:r>
+        <w:t>use the model to derive a stabilizing feedback controller, and to deploy the feedback controller to the MinSeg using measured or estimated state feedback as required.</w:t>
       </w:r>
       <w:r>
         <w:t xml:space="preserve"> The purpose of stabilizing the MinSeg system is to enable it to sustainably achieve balance in an upright position as shown in Figure 1.</w:t>
@@ -120,7 +126,7 @@
                     </pic:cNvPicPr>
                   </pic:nvPicPr>
                   <pic:blipFill>
-                    <a:blip r:embed="rId7" cstate="print"/>
+                    <a:blip r:embed="rId8" cstate="print"/>
                     <a:srcRect/>
                     <a:stretch>
                       <a:fillRect/>
@@ -357,7 +363,7 @@
                     </pic:cNvPicPr>
                   </pic:nvPicPr>
                   <pic:blipFill>
-                    <a:blip r:embed="rId8" cstate="print"/>
+                    <a:blip r:embed="rId9" cstate="print"/>
                     <a:srcRect/>
                     <a:stretch>
                       <a:fillRect/>
@@ -7554,18 +7560,10 @@
     </w:p>
     <w:tbl>
       <w:tblPr>
-        <w:tblStyle w:val="TableGrid"/>
+        <w:tblStyle w:val="LightShading"/>
         <w:tblW w:w="5883" w:type="dxa"/>
         <w:jc w:val="center"/>
-        <w:tblBorders>
-          <w:top w:val="single" w:sz="12" w:space="0" w:color="008000"/>
-          <w:left w:val="nil"/>
-          <w:bottom w:val="single" w:sz="12" w:space="0" w:color="008000"/>
-          <w:right w:val="nil"/>
-          <w:insideH w:val="nil"/>
-          <w:insideV w:val="nil"/>
-        </w:tblBorders>
-        <w:tblLook w:val="00BF"/>
+        <w:tblLook w:val="06BF"/>
       </w:tblPr>
       <w:tblGrid>
         <w:gridCol w:w="1311"/>
@@ -7574,15 +7572,13 @@
       </w:tblGrid>
       <w:tr>
         <w:trPr>
+          <w:cnfStyle w:val="100000000000"/>
           <w:jc w:val="center"/>
         </w:trPr>
         <w:tc>
           <w:tcPr>
+            <w:cnfStyle w:val="001000000000"/>
             <w:tcW w:w="1311" w:type="dxa"/>
-            <w:tcBorders>
-              <w:bottom w:val="single" w:sz="6" w:space="0" w:color="008000"/>
-            </w:tcBorders>
-            <w:shd w:val="clear" w:color="auto" w:fill="auto"/>
           </w:tcPr>
           <w:p>
             <w:pPr>
@@ -7598,14 +7594,11 @@
         <w:tc>
           <w:tcPr>
             <w:tcW w:w="1011" w:type="dxa"/>
-            <w:tcBorders>
-              <w:bottom w:val="single" w:sz="6" w:space="0" w:color="008000"/>
-            </w:tcBorders>
-            <w:shd w:val="clear" w:color="auto" w:fill="auto"/>
           </w:tcPr>
           <w:p>
             <w:pPr>
               <w:jc w:val="center"/>
+              <w:cnfStyle w:val="100000000000"/>
             </w:pPr>
             <w:r>
               <w:t>Value</w:t>
@@ -7615,14 +7608,11 @@
         <w:tc>
           <w:tcPr>
             <w:tcW w:w="3561" w:type="dxa"/>
-            <w:tcBorders>
-              <w:bottom w:val="single" w:sz="6" w:space="0" w:color="008000"/>
-            </w:tcBorders>
-            <w:shd w:val="clear" w:color="auto" w:fill="auto"/>
           </w:tcPr>
           <w:p>
             <w:pPr>
               <w:jc w:val="center"/>
+              <w:cnfStyle w:val="100000000000"/>
             </w:pPr>
             <w:r>
               <w:t>Description and Units</w:t>
@@ -7636,11 +7626,8 @@
         </w:trPr>
         <w:tc>
           <w:tcPr>
+            <w:cnfStyle w:val="001000000000"/>
             <w:tcW w:w="1311" w:type="dxa"/>
-            <w:tcBorders>
-              <w:top w:val="single" w:sz="6" w:space="0" w:color="008000"/>
-            </w:tcBorders>
-            <w:shd w:val="clear" w:color="auto" w:fill="auto"/>
           </w:tcPr>
           <w:p>
             <w:r>
@@ -7651,12 +7638,11 @@
         <w:tc>
           <w:tcPr>
             <w:tcW w:w="1011" w:type="dxa"/>
-            <w:tcBorders>
-              <w:top w:val="single" w:sz="6" w:space="0" w:color="008000"/>
-            </w:tcBorders>
-            <w:shd w:val="clear" w:color="auto" w:fill="auto"/>
           </w:tcPr>
           <w:p>
+            <w:pPr>
+              <w:cnfStyle w:val="000000000000"/>
+            </w:pPr>
             <w:r>
               <w:t>9.81</w:t>
             </w:r>
@@ -7665,12 +7651,11 @@
         <w:tc>
           <w:tcPr>
             <w:tcW w:w="3561" w:type="dxa"/>
-            <w:tcBorders>
-              <w:top w:val="single" w:sz="6" w:space="0" w:color="008000"/>
-            </w:tcBorders>
-            <w:shd w:val="clear" w:color="auto" w:fill="auto"/>
           </w:tcPr>
           <w:p>
+            <w:pPr>
+              <w:cnfStyle w:val="000000000000"/>
+            </w:pPr>
             <w:r>
               <w:t>Acceleration due to gravity (m/s^2)</w:t>
             </w:r>
@@ -7683,8 +7668,8 @@
         </w:trPr>
         <w:tc>
           <w:tcPr>
+            <w:cnfStyle w:val="001000000000"/>
             <w:tcW w:w="1311" w:type="dxa"/>
-            <w:shd w:val="clear" w:color="auto" w:fill="auto"/>
           </w:tcPr>
           <w:p>
             <w:proofErr w:type="spellStart"/>
@@ -7698,9 +7683,11 @@
         <w:tc>
           <w:tcPr>
             <w:tcW w:w="1011" w:type="dxa"/>
-            <w:shd w:val="clear" w:color="auto" w:fill="auto"/>
           </w:tcPr>
           <w:p>
+            <w:pPr>
+              <w:cnfStyle w:val="000000000000"/>
+            </w:pPr>
             <w:r>
               <w:t>0.323</w:t>
             </w:r>
@@ -7709,9 +7696,11 @@
         <w:tc>
           <w:tcPr>
             <w:tcW w:w="3561" w:type="dxa"/>
-            <w:shd w:val="clear" w:color="auto" w:fill="auto"/>
           </w:tcPr>
           <w:p>
+            <w:pPr>
+              <w:cnfStyle w:val="000000000000"/>
+            </w:pPr>
             <w:r>
               <w:t>Torque constant (Nm/a)</w:t>
             </w:r>
@@ -7724,8 +7713,8 @@
         </w:trPr>
         <w:tc>
           <w:tcPr>
+            <w:cnfStyle w:val="001000000000"/>
             <w:tcW w:w="1311" w:type="dxa"/>
-            <w:shd w:val="clear" w:color="auto" w:fill="auto"/>
           </w:tcPr>
           <w:p>
             <w:proofErr w:type="spellStart"/>
@@ -7738,9 +7727,11 @@
         <w:tc>
           <w:tcPr>
             <w:tcW w:w="1011" w:type="dxa"/>
-            <w:shd w:val="clear" w:color="auto" w:fill="auto"/>
           </w:tcPr>
           <w:p>
+            <w:pPr>
+              <w:cnfStyle w:val="000000000000"/>
+            </w:pPr>
             <w:r>
               <w:t>0.495</w:t>
             </w:r>
@@ -7749,9 +7740,11 @@
         <w:tc>
           <w:tcPr>
             <w:tcW w:w="3561" w:type="dxa"/>
-            <w:shd w:val="clear" w:color="auto" w:fill="auto"/>
           </w:tcPr>
           <w:p>
+            <w:pPr>
+              <w:cnfStyle w:val="000000000000"/>
+            </w:pPr>
             <w:r>
               <w:t>Back-EMF constant (Vs/</w:t>
             </w:r>
@@ -7772,8 +7765,8 @@
         </w:trPr>
         <w:tc>
           <w:tcPr>
+            <w:cnfStyle w:val="001000000000"/>
             <w:tcW w:w="1311" w:type="dxa"/>
-            <w:shd w:val="clear" w:color="auto" w:fill="auto"/>
           </w:tcPr>
           <w:p>
             <w:r>
@@ -7784,9 +7777,11 @@
         <w:tc>
           <w:tcPr>
             <w:tcW w:w="1011" w:type="dxa"/>
-            <w:shd w:val="clear" w:color="auto" w:fill="auto"/>
           </w:tcPr>
           <w:p>
+            <w:pPr>
+              <w:cnfStyle w:val="000000000000"/>
+            </w:pPr>
             <w:r>
               <w:t>5.26</w:t>
             </w:r>
@@ -7795,9 +7790,11 @@
         <w:tc>
           <w:tcPr>
             <w:tcW w:w="3561" w:type="dxa"/>
-            <w:shd w:val="clear" w:color="auto" w:fill="auto"/>
           </w:tcPr>
           <w:p>
+            <w:pPr>
+              <w:cnfStyle w:val="000000000000"/>
+            </w:pPr>
             <w:r>
               <w:t>DC motor resistance (ohms)</w:t>
             </w:r>
@@ -7810,8 +7807,8 @@
         </w:trPr>
         <w:tc>
           <w:tcPr>
+            <w:cnfStyle w:val="001000000000"/>
             <w:tcW w:w="1311" w:type="dxa"/>
-            <w:shd w:val="clear" w:color="auto" w:fill="auto"/>
           </w:tcPr>
           <w:p>
             <w:r>
@@ -7822,9 +7819,11 @@
         <w:tc>
           <w:tcPr>
             <w:tcW w:w="1011" w:type="dxa"/>
-            <w:shd w:val="clear" w:color="auto" w:fill="auto"/>
           </w:tcPr>
           <w:p>
+            <w:pPr>
+              <w:cnfStyle w:val="000000000000"/>
+            </w:pPr>
             <w:r>
               <w:t>0.11</w:t>
             </w:r>
@@ -7833,9 +7832,11 @@
         <w:tc>
           <w:tcPr>
             <w:tcW w:w="3561" w:type="dxa"/>
-            <w:shd w:val="clear" w:color="auto" w:fill="auto"/>
           </w:tcPr>
           <w:p>
+            <w:pPr>
+              <w:cnfStyle w:val="000000000000"/>
+            </w:pPr>
             <w:r>
               <w:t>Length of pendulum (m)</w:t>
             </w:r>
@@ -7848,8 +7849,8 @@
         </w:trPr>
         <w:tc>
           <w:tcPr>
+            <w:cnfStyle w:val="001000000000"/>
             <w:tcW w:w="1311" w:type="dxa"/>
-            <w:shd w:val="clear" w:color="auto" w:fill="auto"/>
           </w:tcPr>
           <w:p>
             <w:proofErr w:type="spellStart"/>
@@ -7862,9 +7863,11 @@
         <w:tc>
           <w:tcPr>
             <w:tcW w:w="1011" w:type="dxa"/>
-            <w:shd w:val="clear" w:color="auto" w:fill="auto"/>
           </w:tcPr>
           <w:p>
+            <w:pPr>
+              <w:cnfStyle w:val="000000000000"/>
+            </w:pPr>
             <w:r>
               <w:t>117.0</w:t>
             </w:r>
@@ -7873,9 +7876,11 @@
         <w:tc>
           <w:tcPr>
             <w:tcW w:w="3561" w:type="dxa"/>
-            <w:shd w:val="clear" w:color="auto" w:fill="auto"/>
           </w:tcPr>
           <w:p>
+            <w:pPr>
+              <w:cnfStyle w:val="000000000000"/>
+            </w:pPr>
             <w:r>
               <w:t>Mass of pendulum (kg)</w:t>
             </w:r>
@@ -7888,8 +7893,8 @@
         </w:trPr>
         <w:tc>
           <w:tcPr>
+            <w:cnfStyle w:val="001000000000"/>
             <w:tcW w:w="1311" w:type="dxa"/>
-            <w:shd w:val="clear" w:color="auto" w:fill="auto"/>
           </w:tcPr>
           <w:p>
             <w:proofErr w:type="spellStart"/>
@@ -7902,9 +7907,11 @@
         <w:tc>
           <w:tcPr>
             <w:tcW w:w="1011" w:type="dxa"/>
-            <w:shd w:val="clear" w:color="auto" w:fill="auto"/>
           </w:tcPr>
           <w:p>
+            <w:pPr>
+              <w:cnfStyle w:val="000000000000"/>
+            </w:pPr>
             <w:r>
               <w:t>0.028</w:t>
             </w:r>
@@ -7913,9 +7920,11 @@
         <w:tc>
           <w:tcPr>
             <w:tcW w:w="3561" w:type="dxa"/>
-            <w:shd w:val="clear" w:color="auto" w:fill="auto"/>
           </w:tcPr>
           <w:p>
+            <w:pPr>
+              <w:cnfStyle w:val="000000000000"/>
+            </w:pPr>
             <w:r>
               <w:t>Mass of wheel (kg)</w:t>
             </w:r>
@@ -7928,8 +7937,8 @@
         </w:trPr>
         <w:tc>
           <w:tcPr>
+            <w:cnfStyle w:val="001000000000"/>
             <w:tcW w:w="1311" w:type="dxa"/>
-            <w:shd w:val="clear" w:color="auto" w:fill="auto"/>
           </w:tcPr>
           <w:p>
             <w:proofErr w:type="spellStart"/>
@@ -7942,9 +7951,11 @@
         <w:tc>
           <w:tcPr>
             <w:tcW w:w="1011" w:type="dxa"/>
-            <w:shd w:val="clear" w:color="auto" w:fill="auto"/>
           </w:tcPr>
           <w:p>
+            <w:pPr>
+              <w:cnfStyle w:val="000000000000"/>
+            </w:pPr>
             <w:r>
               <w:t>0.016</w:t>
             </w:r>
@@ -7953,9 +7964,11 @@
         <w:tc>
           <w:tcPr>
             <w:tcW w:w="3561" w:type="dxa"/>
-            <w:shd w:val="clear" w:color="auto" w:fill="auto"/>
           </w:tcPr>
           <w:p>
+            <w:pPr>
+              <w:cnfStyle w:val="000000000000"/>
+            </w:pPr>
             <w:r>
               <w:t>Radius of wheel (m)</w:t>
             </w:r>
@@ -7968,8 +7981,8 @@
         </w:trPr>
         <w:tc>
           <w:tcPr>
+            <w:cnfStyle w:val="001000000000"/>
             <w:tcW w:w="1311" w:type="dxa"/>
-            <w:shd w:val="clear" w:color="auto" w:fill="auto"/>
           </w:tcPr>
           <w:p>
             <w:proofErr w:type="spellStart"/>
@@ -7982,9 +7995,11 @@
         <w:tc>
           <w:tcPr>
             <w:tcW w:w="1011" w:type="dxa"/>
-            <w:shd w:val="clear" w:color="auto" w:fill="auto"/>
           </w:tcPr>
           <w:p>
+            <w:pPr>
+              <w:cnfStyle w:val="000000000000"/>
+            </w:pPr>
             <w:r>
               <w:t>1.42</w:t>
             </w:r>
@@ -7993,9 +8008,11 @@
         <w:tc>
           <w:tcPr>
             <w:tcW w:w="3561" w:type="dxa"/>
-            <w:shd w:val="clear" w:color="auto" w:fill="auto"/>
           </w:tcPr>
           <w:p>
+            <w:pPr>
+              <w:cnfStyle w:val="000000000000"/>
+            </w:pPr>
             <w:r>
               <w:t>Inertia of pendulum (kg-m^2)</w:t>
             </w:r>
@@ -8008,8 +8025,8 @@
         </w:trPr>
         <w:tc>
           <w:tcPr>
+            <w:cnfStyle w:val="001000000000"/>
             <w:tcW w:w="1311" w:type="dxa"/>
-            <w:shd w:val="clear" w:color="auto" w:fill="auto"/>
           </w:tcPr>
           <w:p>
             <w:proofErr w:type="spellStart"/>
@@ -8022,9 +8039,11 @@
         <w:tc>
           <w:tcPr>
             <w:tcW w:w="1011" w:type="dxa"/>
-            <w:shd w:val="clear" w:color="auto" w:fill="auto"/>
           </w:tcPr>
           <w:p>
+            <w:pPr>
+              <w:cnfStyle w:val="000000000000"/>
+            </w:pPr>
             <w:r>
               <w:t>3.58e-6</w:t>
             </w:r>
@@ -8033,9 +8052,11 @@
         <w:tc>
           <w:tcPr>
             <w:tcW w:w="3561" w:type="dxa"/>
-            <w:shd w:val="clear" w:color="auto" w:fill="auto"/>
           </w:tcPr>
           <w:p>
+            <w:pPr>
+              <w:cnfStyle w:val="000000000000"/>
+            </w:pPr>
             <w:r>
               <w:t>Inertia of wheel (kg-m^2)</w:t>
             </w:r>
@@ -8078,59 +8099,6 @@
                 <pic:pic xmlns:pic="http://schemas.openxmlformats.org/drawingml/2006/picture">
                   <pic:nvPicPr>
                     <pic:cNvPr id="0" name="Picture 1"/>
-                    <pic:cNvPicPr>
-                      <a:picLocks noChangeAspect="1" noChangeArrowheads="1"/>
-                    </pic:cNvPicPr>
-                  </pic:nvPicPr>
-                  <pic:blipFill>
-                    <a:blip r:embed="rId9" cstate="print"/>
-                    <a:srcRect t="41667" b="45139"/>
-                    <a:stretch>
-                      <a:fillRect/>
-                    </a:stretch>
-                  </pic:blipFill>
-                  <pic:spPr bwMode="auto">
-                    <a:xfrm>
-                      <a:off x="0" y="0"/>
-                      <a:ext cx="5486400" cy="542702"/>
-                    </a:xfrm>
-                    <a:prstGeom prst="rect">
-                      <a:avLst/>
-                    </a:prstGeom>
-                    <a:noFill/>
-                    <a:ln w="9525">
-                      <a:noFill/>
-                      <a:miter lim="800000"/>
-                      <a:headEnd/>
-                      <a:tailEnd/>
-                    </a:ln>
-                  </pic:spPr>
-                </pic:pic>
-              </a:graphicData>
-            </a:graphic>
-          </wp:inline>
-        </w:drawing>
-      </w:r>
-    </w:p>
-    <w:p>
-      <w:r>
-        <w:rPr>
-          <w:noProof/>
-          <w:lang w:bidi="ar-SA"/>
-        </w:rPr>
-        <w:drawing>
-          <wp:inline distT="0" distB="0" distL="0" distR="0">
-            <wp:extent cx="5486400" cy="542702"/>
-            <wp:effectExtent l="19050" t="0" r="0" b="0"/>
-            <wp:docPr id="4" name="Picture 2"/>
-            <wp:cNvGraphicFramePr>
-              <a:graphicFrameLocks xmlns:a="http://schemas.openxmlformats.org/drawingml/2006/main" noChangeAspect="1"/>
-            </wp:cNvGraphicFramePr>
-            <a:graphic xmlns:a="http://schemas.openxmlformats.org/drawingml/2006/main">
-              <a:graphicData uri="http://schemas.openxmlformats.org/drawingml/2006/picture">
-                <pic:pic xmlns:pic="http://schemas.openxmlformats.org/drawingml/2006/picture">
-                  <pic:nvPicPr>
-                    <pic:cNvPr id="0" name="Picture 2"/>
                     <pic:cNvPicPr>
                       <a:picLocks noChangeAspect="1" noChangeArrowheads="1"/>
                     </pic:cNvPicPr>
@@ -8173,6 +8141,59 @@
         </w:rPr>
         <w:drawing>
           <wp:inline distT="0" distB="0" distL="0" distR="0">
+            <wp:extent cx="5486400" cy="542702"/>
+            <wp:effectExtent l="19050" t="0" r="0" b="0"/>
+            <wp:docPr id="4" name="Picture 2"/>
+            <wp:cNvGraphicFramePr>
+              <a:graphicFrameLocks xmlns:a="http://schemas.openxmlformats.org/drawingml/2006/main" noChangeAspect="1"/>
+            </wp:cNvGraphicFramePr>
+            <a:graphic xmlns:a="http://schemas.openxmlformats.org/drawingml/2006/main">
+              <a:graphicData uri="http://schemas.openxmlformats.org/drawingml/2006/picture">
+                <pic:pic xmlns:pic="http://schemas.openxmlformats.org/drawingml/2006/picture">
+                  <pic:nvPicPr>
+                    <pic:cNvPr id="0" name="Picture 2"/>
+                    <pic:cNvPicPr>
+                      <a:picLocks noChangeAspect="1" noChangeArrowheads="1"/>
+                    </pic:cNvPicPr>
+                  </pic:nvPicPr>
+                  <pic:blipFill>
+                    <a:blip r:embed="rId11" cstate="print"/>
+                    <a:srcRect t="41667" b="45139"/>
+                    <a:stretch>
+                      <a:fillRect/>
+                    </a:stretch>
+                  </pic:blipFill>
+                  <pic:spPr bwMode="auto">
+                    <a:xfrm>
+                      <a:off x="0" y="0"/>
+                      <a:ext cx="5486400" cy="542702"/>
+                    </a:xfrm>
+                    <a:prstGeom prst="rect">
+                      <a:avLst/>
+                    </a:prstGeom>
+                    <a:noFill/>
+                    <a:ln w="9525">
+                      <a:noFill/>
+                      <a:miter lim="800000"/>
+                      <a:headEnd/>
+                      <a:tailEnd/>
+                    </a:ln>
+                  </pic:spPr>
+                </pic:pic>
+              </a:graphicData>
+            </a:graphic>
+          </wp:inline>
+        </w:drawing>
+      </w:r>
+    </w:p>
+    <w:p>
+      <w:r>
+        <w:rPr>
+          <w:noProof/>
+          <w:lang w:bidi="ar-SA"/>
+        </w:rPr>
+        <w:drawing>
+          <wp:inline distT="0" distB="0" distL="0" distR="0">
             <wp:extent cx="5486400" cy="899740"/>
             <wp:effectExtent l="19050" t="0" r="0" b="0"/>
             <wp:docPr id="5" name="Picture 3"/>
@@ -8189,7 +8210,7 @@
                     </pic:cNvPicPr>
                   </pic:nvPicPr>
                   <pic:blipFill>
-                    <a:blip r:embed="rId11" cstate="print"/>
+                    <a:blip r:embed="rId12" cstate="print"/>
                     <a:srcRect t="36458" b="41667"/>
                     <a:stretch>
                       <a:fillRect/>
@@ -8229,7 +8250,15 @@
     </w:p>
     <w:p>
       <w:r>
-        <w:t>The stability of the MinSeg linear model was evaluated by determining the poles of the open loop system</w:t>
+        <w:t xml:space="preserve">The stability of the MinSeg linear model was evaluated by </w:t>
+      </w:r>
+      <w:proofErr w:type="spellStart"/>
+      <w:r>
+        <w:t>eigenvalues</w:t>
+      </w:r>
+      <w:proofErr w:type="spellEnd"/>
+      <w:r>
+        <w:t xml:space="preserve"> of the open loop system</w:t>
       </w:r>
       <w:r>
         <w:t xml:space="preserve">.  </w:t>
@@ -8237,7 +8266,7 @@
       <w:bookmarkStart w:id="2" w:name="OpenLoopStability"/>
       <w:bookmarkEnd w:id="2"/>
       <w:r>
-        <w:t xml:space="preserve">Because not all </w:t>
+        <w:t xml:space="preserve">Because the real part of the </w:t>
       </w:r>
       <w:proofErr w:type="spellStart"/>
       <w:r>
@@ -8245,15 +8274,7 @@
       </w:r>
       <w:proofErr w:type="spellEnd"/>
       <w:r>
-        <w:t xml:space="preserve"> are negative and the system poles are not all in the open left hand plane of the pole-zero map, the </w:t>
-      </w:r>
-      <w:proofErr w:type="spellStart"/>
-      <w:r>
-        <w:t>unaugmented</w:t>
-      </w:r>
-      <w:proofErr w:type="spellEnd"/>
-      <w:r>
-        <w:t xml:space="preserve"> system is not asymptotically stable.</w:t>
+        <w:t xml:space="preserve"> are not all negative the open-loop system is not asymptotically stable.</w:t>
       </w:r>
     </w:p>
     <w:p>
@@ -8275,60 +8296,6 @@
                 <pic:pic xmlns:pic="http://schemas.openxmlformats.org/drawingml/2006/picture">
                   <pic:nvPicPr>
                     <pic:cNvPr id="0" name="Picture 4"/>
-                    <pic:cNvPicPr>
-                      <a:picLocks noChangeAspect="1" noChangeArrowheads="1"/>
-                    </pic:cNvPicPr>
-                  </pic:nvPicPr>
-                  <pic:blipFill>
-                    <a:blip r:embed="rId12" cstate="print"/>
-                    <a:srcRect t="45139" b="48611"/>
-                    <a:stretch>
-                      <a:fillRect/>
-                    </a:stretch>
-                  </pic:blipFill>
-                  <pic:spPr bwMode="auto">
-                    <a:xfrm>
-                      <a:off x="0" y="0"/>
-                      <a:ext cx="5486400" cy="257076"/>
-                    </a:xfrm>
-                    <a:prstGeom prst="rect">
-                      <a:avLst/>
-                    </a:prstGeom>
-                    <a:noFill/>
-                    <a:ln w="9525">
-                      <a:noFill/>
-                      <a:miter lim="800000"/>
-                      <a:headEnd/>
-                      <a:tailEnd/>
-                    </a:ln>
-                  </pic:spPr>
-                </pic:pic>
-              </a:graphicData>
-            </a:graphic>
-          </wp:inline>
-        </w:drawing>
-      </w:r>
-    </w:p>
-    <w:p>
-      <w:r>
-        <w:rPr>
-          <w:noProof/>
-          <w:lang w:bidi="ar-SA"/>
-        </w:rPr>
-        <w:lastRenderedPageBreak/>
-        <w:drawing>
-          <wp:inline distT="0" distB="0" distL="0" distR="0">
-            <wp:extent cx="5486400" cy="257076"/>
-            <wp:effectExtent l="19050" t="0" r="0" b="0"/>
-            <wp:docPr id="7" name="Picture 5"/>
-            <wp:cNvGraphicFramePr>
-              <a:graphicFrameLocks xmlns:a="http://schemas.openxmlformats.org/drawingml/2006/main" noChangeAspect="1"/>
-            </wp:cNvGraphicFramePr>
-            <a:graphic xmlns:a="http://schemas.openxmlformats.org/drawingml/2006/main">
-              <a:graphicData uri="http://schemas.openxmlformats.org/drawingml/2006/picture">
-                <pic:pic xmlns:pic="http://schemas.openxmlformats.org/drawingml/2006/picture">
-                  <pic:nvPicPr>
-                    <pic:cNvPr id="0" name="Picture 5"/>
                     <pic:cNvPicPr>
                       <a:picLocks noChangeAspect="1" noChangeArrowheads="1"/>
                     </pic:cNvPicPr>
@@ -8369,11 +8336,12 @@
           <w:noProof/>
           <w:lang w:bidi="ar-SA"/>
         </w:rPr>
+        <w:lastRenderedPageBreak/>
         <w:drawing>
           <wp:inline distT="0" distB="0" distL="0" distR="0">
             <wp:extent cx="5486400" cy="257076"/>
             <wp:effectExtent l="19050" t="0" r="0" b="0"/>
-            <wp:docPr id="8" name="Picture 6"/>
+            <wp:docPr id="7" name="Picture 5"/>
             <wp:cNvGraphicFramePr>
               <a:graphicFrameLocks xmlns:a="http://schemas.openxmlformats.org/drawingml/2006/main" noChangeAspect="1"/>
             </wp:cNvGraphicFramePr>
@@ -8381,7 +8349,7 @@
               <a:graphicData uri="http://schemas.openxmlformats.org/drawingml/2006/picture">
                 <pic:pic xmlns:pic="http://schemas.openxmlformats.org/drawingml/2006/picture">
                   <pic:nvPicPr>
-                    <pic:cNvPr id="0" name="Picture 6"/>
+                    <pic:cNvPr id="0" name="Picture 5"/>
                     <pic:cNvPicPr>
                       <a:picLocks noChangeAspect="1" noChangeArrowheads="1"/>
                     </pic:cNvPicPr>
@@ -8416,31 +8384,6 @@
         </w:drawing>
       </w:r>
     </w:p>
-    <w:p/>
-    <w:p>
-      <w:pPr>
-        <w:pStyle w:val="Heading1"/>
-      </w:pPr>
-      <w:r>
-        <w:t>Controllability and Observability</w:t>
-      </w:r>
-    </w:p>
-    <w:p>
-      <w:r>
-        <w:t>The controllability and observability of the MinSeg linear model were evaluated</w:t>
-      </w:r>
-      <w:r>
-        <w:t xml:space="preserve"> by determining the rank of the system controllability and observability matrices, respectively</w:t>
-      </w:r>
-      <w:r>
-        <w:t xml:space="preserve">.  </w:t>
-      </w:r>
-      <w:bookmarkStart w:id="3" w:name="ControllabilityObservability"/>
-      <w:bookmarkEnd w:id="3"/>
-      <w:r>
-        <w:t>The Controllability Matrix was determined to be of rank 4:</w:t>
-      </w:r>
-    </w:p>
     <w:p>
       <w:r>
         <w:rPr>
@@ -8449,9 +8392,9 @@
         </w:rPr>
         <w:drawing>
           <wp:inline distT="0" distB="0" distL="0" distR="0">
-            <wp:extent cx="5486400" cy="542702"/>
+            <wp:extent cx="5486400" cy="257076"/>
             <wp:effectExtent l="19050" t="0" r="0" b="0"/>
-            <wp:docPr id="9" name="Picture 7"/>
+            <wp:docPr id="8" name="Picture 6"/>
             <wp:cNvGraphicFramePr>
               <a:graphicFrameLocks xmlns:a="http://schemas.openxmlformats.org/drawingml/2006/main" noChangeAspect="1"/>
             </wp:cNvGraphicFramePr>
@@ -8459,14 +8402,14 @@
               <a:graphicData uri="http://schemas.openxmlformats.org/drawingml/2006/picture">
                 <pic:pic xmlns:pic="http://schemas.openxmlformats.org/drawingml/2006/picture">
                   <pic:nvPicPr>
-                    <pic:cNvPr id="0" name="Picture 7"/>
+                    <pic:cNvPr id="0" name="Picture 6"/>
                     <pic:cNvPicPr>
                       <a:picLocks noChangeAspect="1" noChangeArrowheads="1"/>
                     </pic:cNvPicPr>
                   </pic:nvPicPr>
                   <pic:blipFill>
                     <a:blip r:embed="rId15" cstate="print"/>
-                    <a:srcRect t="41667" b="45139"/>
+                    <a:srcRect t="45139" b="48611"/>
                     <a:stretch>
                       <a:fillRect/>
                     </a:stretch>
@@ -8474,7 +8417,7 @@
                   <pic:spPr bwMode="auto">
                     <a:xfrm>
                       <a:off x="0" y="0"/>
-                      <a:ext cx="5486400" cy="542702"/>
+                      <a:ext cx="5486400" cy="257076"/>
                     </a:xfrm>
                     <a:prstGeom prst="rect">
                       <a:avLst/>
@@ -8494,14 +8437,62 @@
         </w:drawing>
       </w:r>
     </w:p>
+    <w:p/>
     <w:p>
-      <w:r>
-        <w:t>Because the rank of the controllability matrix is equal to the number of columns of the A matrix, the system is controllable.</w:t>
+      <w:pPr>
+        <w:pStyle w:val="Heading1"/>
+      </w:pPr>
+      <w:r>
+        <w:t>Controllability and Observability</w:t>
       </w:r>
     </w:p>
     <w:p>
       <w:r>
+        <w:t>The controllability and observability of the MinSeg linear model were evaluated</w:t>
+      </w:r>
+      <w:r>
+        <w:t xml:space="preserve"> by determining the rank of the system controllability and observability matrices, respectively</w:t>
+      </w:r>
+      <w:r>
+        <w:t xml:space="preserve">. </w:t>
+      </w:r>
+    </w:p>
+    <w:p>
+      <w:r>
+        <w:t xml:space="preserve"> </w:t>
+      </w:r>
+      <w:bookmarkStart w:id="3" w:name="ControllabilityObservability"/>
+      <w:bookmarkEnd w:id="3"/>
+      <w:r>
+        <w:t>The Controllability Matrix was determined to be of rank 4:</w:t>
+      </w:r>
+    </w:p>
+    <w:p>
+      <w:r>
+        <w:t>Because the rank of the controllability matrix is equal to the number of columns of the A matrix, the system is controllable.</w:t>
+      </w:r>
+    </w:p>
+    <w:p>
+      <w:r>
         <w:t>The Observability Matrix was determined to be of rank 4:</w:t>
+      </w:r>
+    </w:p>
+    <w:p>
+      <w:r>
+        <w:t>Because the rank of the observability matrix is equal to the number of columns of the A matrix, the system is observable.</w:t>
+      </w:r>
+    </w:p>
+    <w:p>
+      <w:r>
+        <w:t xml:space="preserve">For computational efficiency and direct readability of Transfer Function coefficients, the </w:t>
+      </w:r>
+      <w:proofErr w:type="spellStart"/>
+      <w:r>
+        <w:t>linearized</w:t>
+      </w:r>
+      <w:proofErr w:type="spellEnd"/>
+      <w:r>
+        <w:t xml:space="preserve"> MinSeg state-space model was transformed to Controllable  Canonical Form.</w:t>
       </w:r>
     </w:p>
     <w:p>
@@ -8512,9 +8503,9 @@
         </w:rPr>
         <w:drawing>
           <wp:inline distT="0" distB="0" distL="0" distR="0">
-            <wp:extent cx="5486400" cy="2113689"/>
+            <wp:extent cx="5486400" cy="614111"/>
             <wp:effectExtent l="19050" t="0" r="0" b="0"/>
-            <wp:docPr id="10" name="Picture 8"/>
+            <wp:docPr id="9" name="Picture 7"/>
             <wp:cNvGraphicFramePr>
               <a:graphicFrameLocks xmlns:a="http://schemas.openxmlformats.org/drawingml/2006/main" noChangeAspect="1"/>
             </wp:cNvGraphicFramePr>
@@ -8522,14 +8513,14 @@
               <a:graphicData uri="http://schemas.openxmlformats.org/drawingml/2006/picture">
                 <pic:pic xmlns:pic="http://schemas.openxmlformats.org/drawingml/2006/picture">
                   <pic:nvPicPr>
-                    <pic:cNvPr id="0" name="Picture 8"/>
+                    <pic:cNvPr id="0" name="Picture 7"/>
                     <pic:cNvPicPr>
                       <a:picLocks noChangeAspect="1" noChangeArrowheads="1"/>
                     </pic:cNvPicPr>
                   </pic:nvPicPr>
                   <pic:blipFill>
                     <a:blip r:embed="rId16" cstate="print"/>
-                    <a:srcRect t="22569" b="26042"/>
+                    <a:srcRect t="39931" b="45139"/>
                     <a:stretch>
                       <a:fillRect/>
                     </a:stretch>
@@ -8537,7 +8528,7 @@
                   <pic:spPr bwMode="auto">
                     <a:xfrm>
                       <a:off x="0" y="0"/>
-                      <a:ext cx="5486400" cy="2113689"/>
+                      <a:ext cx="5486400" cy="614111"/>
                     </a:xfrm>
                     <a:prstGeom prst="rect">
                       <a:avLst/>
@@ -8559,24 +8550,6 @@
     </w:p>
     <w:p>
       <w:r>
-        <w:t>Because the rank of the observability matrix is equal to the number of columns of the A matrix, the system is observable.</w:t>
-      </w:r>
-    </w:p>
-    <w:p>
-      <w:r>
-        <w:t xml:space="preserve">For computational efficiency and direct readability of certain system characteristics, the </w:t>
-      </w:r>
-      <w:proofErr w:type="spellStart"/>
-      <w:r>
-        <w:t>linearized</w:t>
-      </w:r>
-      <w:proofErr w:type="spellEnd"/>
-      <w:r>
-        <w:t xml:space="preserve"> MinSeg state-space model was transformed to Controllable and Observable Canonical Forms (CCF and OCF, respectively.</w:t>
-      </w:r>
-    </w:p>
-    <w:p>
-      <w:r>
         <w:rPr>
           <w:noProof/>
           <w:lang w:bidi="ar-SA"/>
@@ -8585,7 +8558,7 @@
           <wp:inline distT="0" distB="0" distL="0" distR="0">
             <wp:extent cx="5486400" cy="614111"/>
             <wp:effectExtent l="19050" t="0" r="0" b="0"/>
-            <wp:docPr id="11" name="Picture 9"/>
+            <wp:docPr id="10" name="Picture 8"/>
             <wp:cNvGraphicFramePr>
               <a:graphicFrameLocks xmlns:a="http://schemas.openxmlformats.org/drawingml/2006/main" noChangeAspect="1"/>
             </wp:cNvGraphicFramePr>
@@ -8593,7 +8566,7 @@
               <a:graphicData uri="http://schemas.openxmlformats.org/drawingml/2006/picture">
                 <pic:pic xmlns:pic="http://schemas.openxmlformats.org/drawingml/2006/picture">
                   <pic:nvPicPr>
-                    <pic:cNvPr id="0" name="Picture 9"/>
+                    <pic:cNvPr id="0" name="Picture 8"/>
                     <pic:cNvPicPr>
                       <a:picLocks noChangeAspect="1" noChangeArrowheads="1"/>
                     </pic:cNvPicPr>
@@ -8628,7 +8601,67 @@
         </w:drawing>
       </w:r>
     </w:p>
+    <w:p/>
     <w:p>
+      <w:pPr>
+        <w:pStyle w:val="Heading1"/>
+      </w:pPr>
+      <w:r>
+        <w:t>Observer</w:t>
+      </w:r>
+      <w:r>
+        <w:t xml:space="preserve"> </w:t>
+      </w:r>
+      <w:r>
+        <w:t xml:space="preserve">Design and </w:t>
+      </w:r>
+      <w:r>
+        <w:t>Performance</w:t>
+      </w:r>
+    </w:p>
+    <w:p>
+      <w:r>
+        <w:t xml:space="preserve">Although all required states can be measured </w:t>
+      </w:r>
+      <w:r>
+        <w:t>on the MinSeg platform</w:t>
+      </w:r>
+      <w:r>
+        <w:t xml:space="preserve">, a state observer was developed to </w:t>
+      </w:r>
+      <w:r>
+        <w:t xml:space="preserve">model </w:t>
+      </w:r>
+      <w:r>
+        <w:t>system stability with state feedback.</w:t>
+      </w:r>
+      <w:r>
+        <w:t xml:space="preserve"> An observer would enable state feedback on a platform where the states could not be measured due to inaccessibility, cost, equipment, etc.</w:t>
+      </w:r>
+    </w:p>
+    <w:p>
+      <w:r>
+        <w:t xml:space="preserve">The design decision was made to place the observer poles </w:t>
+      </w:r>
+      <w:r>
+        <w:t xml:space="preserve">such that they provided </w:t>
+      </w:r>
+      <w:r>
+        <w:t xml:space="preserve">6 times bandwidth of the dynamics inherent to the MinSeg linear model. This resulted in the following observer gain </w:t>
+      </w:r>
+      <w:r>
+        <w:rPr>
+          <w:i/>
+        </w:rPr>
+        <w:t>L</w:t>
+      </w:r>
+      <w:r>
+        <w:t>:</w:t>
+      </w:r>
+    </w:p>
+    <w:p>
+      <w:bookmarkStart w:id="4" w:name="ObserverGain"/>
+      <w:bookmarkEnd w:id="4"/>
       <w:r>
         <w:rPr>
           <w:noProof/>
@@ -8637,9 +8670,9 @@
         <w:lastRenderedPageBreak/>
         <w:drawing>
           <wp:inline distT="0" distB="0" distL="0" distR="0">
-            <wp:extent cx="5486400" cy="614111"/>
+            <wp:extent cx="5486400" cy="542702"/>
             <wp:effectExtent l="19050" t="0" r="0" b="0"/>
-            <wp:docPr id="12" name="Picture 10"/>
+            <wp:docPr id="11" name="Picture 9"/>
             <wp:cNvGraphicFramePr>
               <a:graphicFrameLocks xmlns:a="http://schemas.openxmlformats.org/drawingml/2006/main" noChangeAspect="1"/>
             </wp:cNvGraphicFramePr>
@@ -8647,214 +8680,13 @@
               <a:graphicData uri="http://schemas.openxmlformats.org/drawingml/2006/picture">
                 <pic:pic xmlns:pic="http://schemas.openxmlformats.org/drawingml/2006/picture">
                   <pic:nvPicPr>
-                    <pic:cNvPr id="0" name="Picture 10"/>
+                    <pic:cNvPr id="0" name="Picture 9"/>
                     <pic:cNvPicPr>
                       <a:picLocks noChangeAspect="1" noChangeArrowheads="1"/>
                     </pic:cNvPicPr>
                   </pic:nvPicPr>
                   <pic:blipFill>
                     <a:blip r:embed="rId18" cstate="print"/>
-                    <a:srcRect t="39931" b="45139"/>
-                    <a:stretch>
-                      <a:fillRect/>
-                    </a:stretch>
-                  </pic:blipFill>
-                  <pic:spPr bwMode="auto">
-                    <a:xfrm>
-                      <a:off x="0" y="0"/>
-                      <a:ext cx="5486400" cy="614111"/>
-                    </a:xfrm>
-                    <a:prstGeom prst="rect">
-                      <a:avLst/>
-                    </a:prstGeom>
-                    <a:noFill/>
-                    <a:ln w="9525">
-                      <a:noFill/>
-                      <a:miter lim="800000"/>
-                      <a:headEnd/>
-                      <a:tailEnd/>
-                    </a:ln>
-                  </pic:spPr>
-                </pic:pic>
-              </a:graphicData>
-            </a:graphic>
-          </wp:inline>
-        </w:drawing>
-      </w:r>
-    </w:p>
-    <w:p>
-      <w:r>
-        <w:rPr>
-          <w:noProof/>
-          <w:lang w:bidi="ar-SA"/>
-        </w:rPr>
-        <w:drawing>
-          <wp:inline distT="0" distB="0" distL="0" distR="0">
-            <wp:extent cx="5486400" cy="614111"/>
-            <wp:effectExtent l="19050" t="0" r="0" b="0"/>
-            <wp:docPr id="13" name="Picture 11"/>
-            <wp:cNvGraphicFramePr>
-              <a:graphicFrameLocks xmlns:a="http://schemas.openxmlformats.org/drawingml/2006/main" noChangeAspect="1"/>
-            </wp:cNvGraphicFramePr>
-            <a:graphic xmlns:a="http://schemas.openxmlformats.org/drawingml/2006/main">
-              <a:graphicData uri="http://schemas.openxmlformats.org/drawingml/2006/picture">
-                <pic:pic xmlns:pic="http://schemas.openxmlformats.org/drawingml/2006/picture">
-                  <pic:nvPicPr>
-                    <pic:cNvPr id="0" name="Picture 11"/>
-                    <pic:cNvPicPr>
-                      <a:picLocks noChangeAspect="1" noChangeArrowheads="1"/>
-                    </pic:cNvPicPr>
-                  </pic:nvPicPr>
-                  <pic:blipFill>
-                    <a:blip r:embed="rId19" cstate="print"/>
-                    <a:srcRect t="39931" b="45139"/>
-                    <a:stretch>
-                      <a:fillRect/>
-                    </a:stretch>
-                  </pic:blipFill>
-                  <pic:spPr bwMode="auto">
-                    <a:xfrm>
-                      <a:off x="0" y="0"/>
-                      <a:ext cx="5486400" cy="614111"/>
-                    </a:xfrm>
-                    <a:prstGeom prst="rect">
-                      <a:avLst/>
-                    </a:prstGeom>
-                    <a:noFill/>
-                    <a:ln w="9525">
-                      <a:noFill/>
-                      <a:miter lim="800000"/>
-                      <a:headEnd/>
-                      <a:tailEnd/>
-                    </a:ln>
-                  </pic:spPr>
-                </pic:pic>
-              </a:graphicData>
-            </a:graphic>
-          </wp:inline>
-        </w:drawing>
-      </w:r>
-    </w:p>
-    <w:p>
-      <w:r>
-        <w:rPr>
-          <w:noProof/>
-          <w:lang w:bidi="ar-SA"/>
-        </w:rPr>
-        <w:drawing>
-          <wp:inline distT="0" distB="0" distL="0" distR="0">
-            <wp:extent cx="5486400" cy="614111"/>
-            <wp:effectExtent l="19050" t="0" r="0" b="0"/>
-            <wp:docPr id="14" name="Picture 12"/>
-            <wp:cNvGraphicFramePr>
-              <a:graphicFrameLocks xmlns:a="http://schemas.openxmlformats.org/drawingml/2006/main" noChangeAspect="1"/>
-            </wp:cNvGraphicFramePr>
-            <a:graphic xmlns:a="http://schemas.openxmlformats.org/drawingml/2006/main">
-              <a:graphicData uri="http://schemas.openxmlformats.org/drawingml/2006/picture">
-                <pic:pic xmlns:pic="http://schemas.openxmlformats.org/drawingml/2006/picture">
-                  <pic:nvPicPr>
-                    <pic:cNvPr id="0" name="Picture 12"/>
-                    <pic:cNvPicPr>
-                      <a:picLocks noChangeAspect="1" noChangeArrowheads="1"/>
-                    </pic:cNvPicPr>
-                  </pic:nvPicPr>
-                  <pic:blipFill>
-                    <a:blip r:embed="rId20" cstate="print"/>
-                    <a:srcRect t="39931" b="45139"/>
-                    <a:stretch>
-                      <a:fillRect/>
-                    </a:stretch>
-                  </pic:blipFill>
-                  <pic:spPr bwMode="auto">
-                    <a:xfrm>
-                      <a:off x="0" y="0"/>
-                      <a:ext cx="5486400" cy="614111"/>
-                    </a:xfrm>
-                    <a:prstGeom prst="rect">
-                      <a:avLst/>
-                    </a:prstGeom>
-                    <a:noFill/>
-                    <a:ln w="9525">
-                      <a:noFill/>
-                      <a:miter lim="800000"/>
-                      <a:headEnd/>
-                      <a:tailEnd/>
-                    </a:ln>
-                  </pic:spPr>
-                </pic:pic>
-              </a:graphicData>
-            </a:graphic>
-          </wp:inline>
-        </w:drawing>
-      </w:r>
-    </w:p>
-    <w:p/>
-    <w:p>
-      <w:pPr>
-        <w:pStyle w:val="Heading1"/>
-      </w:pPr>
-      <w:r>
-        <w:t>Observer</w:t>
-      </w:r>
-      <w:r>
-        <w:t xml:space="preserve"> </w:t>
-      </w:r>
-      <w:r>
-        <w:t xml:space="preserve">Design and </w:t>
-      </w:r>
-      <w:r>
-        <w:t>Performance</w:t>
-      </w:r>
-    </w:p>
-    <w:p>
-      <w:r>
-        <w:t>Although on the actual MinSeg platform all required states can be measured or calculated directly from measured values, a state observer was developed to demonstrate system stability with state feedback.</w:t>
-      </w:r>
-      <w:r>
-        <w:t xml:space="preserve"> An observer would enable state feedback on a platform where the states could not be measured due to inaccessibility, cost, equipment, etc.</w:t>
-      </w:r>
-    </w:p>
-    <w:p>
-      <w:r>
-        <w:t xml:space="preserve">The design decision was made to place the observer poles to provide 6 times bandwidth of the dynamics inherent to the MinSeg linear model. This resulted in the following observer gain </w:t>
-      </w:r>
-      <w:r>
-        <w:rPr>
-          <w:i/>
-        </w:rPr>
-        <w:t>L</w:t>
-      </w:r>
-      <w:r>
-        <w:t>:</w:t>
-      </w:r>
-    </w:p>
-    <w:p>
-      <w:bookmarkStart w:id="4" w:name="ObserverGain"/>
-      <w:bookmarkEnd w:id="4"/>
-      <w:r>
-        <w:rPr>
-          <w:noProof/>
-          <w:lang w:bidi="ar-SA"/>
-        </w:rPr>
-        <w:drawing>
-          <wp:inline distT="0" distB="0" distL="0" distR="0">
-            <wp:extent cx="5486400" cy="542702"/>
-            <wp:effectExtent l="19050" t="0" r="0" b="0"/>
-            <wp:docPr id="15" name="Picture 13"/>
-            <wp:cNvGraphicFramePr>
-              <a:graphicFrameLocks xmlns:a="http://schemas.openxmlformats.org/drawingml/2006/main" noChangeAspect="1"/>
-            </wp:cNvGraphicFramePr>
-            <a:graphic xmlns:a="http://schemas.openxmlformats.org/drawingml/2006/main">
-              <a:graphicData uri="http://schemas.openxmlformats.org/drawingml/2006/picture">
-                <pic:pic xmlns:pic="http://schemas.openxmlformats.org/drawingml/2006/picture">
-                  <pic:nvPicPr>
-                    <pic:cNvPr id="0" name="Picture 13"/>
-                    <pic:cNvPicPr>
-                      <a:picLocks noChangeAspect="1" noChangeArrowheads="1"/>
-                    </pic:cNvPicPr>
-                  </pic:nvPicPr>
-                  <pic:blipFill>
-                    <a:blip r:embed="rId21" cstate="print"/>
                     <a:srcRect t="41667" b="45139"/>
                     <a:stretch>
                       <a:fillRect/>
@@ -8885,6 +8717,13 @@
     </w:p>
     <w:p/>
     <w:p>
+      <w:pPr>
+        <w:jc w:val="center"/>
+        <w:rPr>
+          <w:noProof/>
+          <w:lang w:bidi="ar-SA"/>
+        </w:rPr>
+      </w:pPr>
       <w:r>
         <w:t xml:space="preserve">To </w:t>
       </w:r>
@@ -8893,14 +8732,246 @@
       </w:r>
       <w:r>
         <w:t xml:space="preserve"> the performance of the observer, a Simulink model was developed to compare the MinSeg linear model state time history to the observer state time history for a step input.</w:t>
+      </w:r>
+      <w:bookmarkStart w:id="5" w:name="ObserverSimulink"/>
+      <w:bookmarkEnd w:id="5"/>
+      <w:r>
+        <w:t xml:space="preserve"> </w:t>
+      </w:r>
+    </w:p>
+    <w:tbl>
+      <w:tblPr>
+        <w:tblStyle w:val="TableGrid"/>
+        <w:tblW w:w="0" w:type="auto"/>
+        <w:tblBorders>
+          <w:top w:val="none" w:sz="0" w:space="0" w:color="auto"/>
+          <w:left w:val="none" w:sz="0" w:space="0" w:color="auto"/>
+          <w:bottom w:val="none" w:sz="0" w:space="0" w:color="auto"/>
+          <w:right w:val="none" w:sz="0" w:space="0" w:color="auto"/>
+          <w:insideH w:val="none" w:sz="0" w:space="0" w:color="auto"/>
+          <w:insideV w:val="none" w:sz="0" w:space="0" w:color="auto"/>
+        </w:tblBorders>
+        <w:tblLook w:val="04A0"/>
+      </w:tblPr>
+      <w:tblGrid>
+        <w:gridCol w:w="4290"/>
+        <w:gridCol w:w="4566"/>
+      </w:tblGrid>
+      <w:tr>
+        <w:tc>
+          <w:tcPr>
+            <w:tcW w:w="4428" w:type="dxa"/>
+            <w:vAlign w:val="center"/>
+          </w:tcPr>
+          <w:p>
+            <w:pPr>
+              <w:jc w:val="center"/>
+            </w:pPr>
+            <w:r>
+              <w:rPr>
+                <w:noProof/>
+                <w:lang w:bidi="ar-SA"/>
+              </w:rPr>
+              <w:drawing>
+                <wp:inline distT="0" distB="0" distL="0" distR="0">
+                  <wp:extent cx="1989771" cy="1351914"/>
+                  <wp:effectExtent l="19050" t="0" r="0" b="0"/>
+                  <wp:docPr id="30" name="Picture 10"/>
+                  <wp:cNvGraphicFramePr>
+                    <a:graphicFrameLocks xmlns:a="http://schemas.openxmlformats.org/drawingml/2006/main" noChangeAspect="1"/>
+                  </wp:cNvGraphicFramePr>
+                  <a:graphic xmlns:a="http://schemas.openxmlformats.org/drawingml/2006/main">
+                    <a:graphicData uri="http://schemas.openxmlformats.org/drawingml/2006/picture">
+                      <pic:pic xmlns:pic="http://schemas.openxmlformats.org/drawingml/2006/picture">
+                        <pic:nvPicPr>
+                          <pic:cNvPr id="0" name="Picture 10"/>
+                          <pic:cNvPicPr>
+                            <a:picLocks noChangeAspect="1" noChangeArrowheads="1"/>
+                          </pic:cNvPicPr>
+                        </pic:nvPicPr>
+                        <pic:blipFill>
+                          <a:blip r:embed="rId19" cstate="print"/>
+                          <a:srcRect/>
+                          <a:stretch>
+                            <a:fillRect/>
+                          </a:stretch>
+                        </pic:blipFill>
+                        <pic:spPr bwMode="auto">
+                          <a:xfrm>
+                            <a:off x="0" y="0"/>
+                            <a:ext cx="1989771" cy="1351914"/>
+                          </a:xfrm>
+                          <a:prstGeom prst="rect">
+                            <a:avLst/>
+                          </a:prstGeom>
+                          <a:noFill/>
+                          <a:ln w="9525">
+                            <a:noFill/>
+                            <a:miter lim="800000"/>
+                            <a:headEnd/>
+                            <a:tailEnd/>
+                          </a:ln>
+                        </pic:spPr>
+                      </pic:pic>
+                    </a:graphicData>
+                  </a:graphic>
+                </wp:inline>
+              </w:drawing>
+            </w:r>
+          </w:p>
+          <w:p>
+            <w:pPr>
+              <w:pStyle w:val="Caption"/>
+              <w:jc w:val="center"/>
+            </w:pPr>
+            <w:r>
+              <w:t xml:space="preserve">Figure </w:t>
+            </w:r>
+            <w:fldSimple w:instr=" SEQ Figure \* ARABIC ">
+              <w:r>
+                <w:rPr>
+                  <w:noProof/>
+                </w:rPr>
+                <w:t>3</w:t>
+              </w:r>
+            </w:fldSimple>
+            <w:r>
+              <w:t>: Open Loop MinSeg Model with Observer</w:t>
+            </w:r>
+          </w:p>
+        </w:tc>
+        <w:tc>
+          <w:tcPr>
+            <w:tcW w:w="4428" w:type="dxa"/>
+            <w:vAlign w:val="center"/>
+          </w:tcPr>
+          <w:p>
+            <w:pPr>
+              <w:jc w:val="center"/>
+            </w:pPr>
+            <w:r>
+              <w:rPr>
+                <w:noProof/>
+                <w:lang w:bidi="ar-SA"/>
+              </w:rPr>
+              <w:drawing>
+                <wp:inline distT="0" distB="0" distL="0" distR="0">
+                  <wp:extent cx="2743199" cy="2056565"/>
+                  <wp:effectExtent l="19050" t="0" r="1" b="0"/>
+                  <wp:docPr id="31" name="Picture 11"/>
+                  <wp:cNvGraphicFramePr>
+                    <a:graphicFrameLocks xmlns:a="http://schemas.openxmlformats.org/drawingml/2006/main" noChangeAspect="1"/>
+                  </wp:cNvGraphicFramePr>
+                  <a:graphic xmlns:a="http://schemas.openxmlformats.org/drawingml/2006/main">
+                    <a:graphicData uri="http://schemas.openxmlformats.org/drawingml/2006/picture">
+                      <pic:pic xmlns:pic="http://schemas.openxmlformats.org/drawingml/2006/picture">
+                        <pic:nvPicPr>
+                          <pic:cNvPr id="0" name="Picture 11"/>
+                          <pic:cNvPicPr>
+                            <a:picLocks noChangeAspect="1" noChangeArrowheads="1"/>
+                          </pic:cNvPicPr>
+                        </pic:nvPicPr>
+                        <pic:blipFill>
+                          <a:blip r:embed="rId20" cstate="print"/>
+                          <a:srcRect/>
+                          <a:stretch>
+                            <a:fillRect/>
+                          </a:stretch>
+                        </pic:blipFill>
+                        <pic:spPr bwMode="auto">
+                          <a:xfrm>
+                            <a:off x="0" y="0"/>
+                            <a:ext cx="2743199" cy="2056565"/>
+                          </a:xfrm>
+                          <a:prstGeom prst="rect">
+                            <a:avLst/>
+                          </a:prstGeom>
+                          <a:noFill/>
+                          <a:ln w="9525">
+                            <a:noFill/>
+                            <a:miter lim="800000"/>
+                            <a:headEnd/>
+                            <a:tailEnd/>
+                          </a:ln>
+                        </pic:spPr>
+                      </pic:pic>
+                    </a:graphicData>
+                  </a:graphic>
+                </wp:inline>
+              </w:drawing>
+            </w:r>
+          </w:p>
+          <w:p>
+            <w:pPr>
+              <w:pStyle w:val="Caption"/>
+              <w:jc w:val="center"/>
+            </w:pPr>
+            <w:r>
+              <w:t xml:space="preserve">Figure </w:t>
+            </w:r>
+            <w:fldSimple w:instr=" SEQ Figure \* ARABIC ">
+              <w:r>
+                <w:rPr>
+                  <w:noProof/>
+                </w:rPr>
+                <w:t>4</w:t>
+              </w:r>
+            </w:fldSimple>
+            <w:r>
+              <w:t>: Observer Tracking Performance</w:t>
+            </w:r>
+          </w:p>
+        </w:tc>
+      </w:tr>
+    </w:tbl>
+    <w:p/>
+    <w:p>
+      <w:pPr>
+        <w:pStyle w:val="Heading1"/>
+      </w:pPr>
+      <w:r>
+        <w:t xml:space="preserve">Proportional </w:t>
+      </w:r>
+      <w:r>
+        <w:t xml:space="preserve">Feedback </w:t>
+      </w:r>
+      <w:r>
+        <w:t>Control</w:t>
+      </w:r>
+      <w:r>
+        <w:t xml:space="preserve"> Design and Performance</w:t>
       </w:r>
     </w:p>
     <w:p>
       <w:pPr>
         <w:jc w:val="center"/>
       </w:pPr>
-      <w:bookmarkStart w:id="5" w:name="ObserverSimulink"/>
-      <w:bookmarkEnd w:id="5"/>
+      <w:r>
+        <w:t xml:space="preserve">For the proportional feedback controller gain </w:t>
+      </w:r>
+      <w:r>
+        <w:rPr>
+          <w:i/>
+        </w:rPr>
+        <w:t>K</w:t>
+      </w:r>
+      <w:r>
+        <w:t xml:space="preserve">, the design decision was made to place the poles of the closed loop system to provide the controller with 6 times the bandwidth of the dynamics inherent to the MinSeg linear mode. This resulted in the following proportional feedback gain </w:t>
+      </w:r>
+      <w:r>
+        <w:rPr>
+          <w:i/>
+        </w:rPr>
+        <w:t>K</w:t>
+      </w:r>
+      <w:r>
+        <w:t>:</w:t>
+      </w:r>
+      <w:bookmarkStart w:id="6" w:name="FeedbackGain"/>
+      <w:bookmarkEnd w:id="6"/>
+      <w:r>
+        <w:t xml:space="preserve"> </w:t>
+      </w:r>
       <w:r>
         <w:rPr>
           <w:noProof/>
@@ -8908,9 +8979,9 @@
         </w:rPr>
         <w:drawing>
           <wp:inline distT="0" distB="0" distL="0" distR="0">
-            <wp:extent cx="1989771" cy="1351914"/>
+            <wp:extent cx="5486400" cy="428848"/>
             <wp:effectExtent l="19050" t="0" r="0" b="0"/>
-            <wp:docPr id="16" name="Picture 14"/>
+            <wp:docPr id="14" name="Picture 12"/>
             <wp:cNvGraphicFramePr>
               <a:graphicFrameLocks xmlns:a="http://schemas.openxmlformats.org/drawingml/2006/main" noChangeAspect="1"/>
             </wp:cNvGraphicFramePr>
@@ -8918,14 +8989,14 @@
               <a:graphicData uri="http://schemas.openxmlformats.org/drawingml/2006/picture">
                 <pic:pic xmlns:pic="http://schemas.openxmlformats.org/drawingml/2006/picture">
                   <pic:nvPicPr>
-                    <pic:cNvPr id="0" name="Picture 14"/>
+                    <pic:cNvPr id="0" name="Picture 12"/>
                     <pic:cNvPicPr>
                       <a:picLocks noChangeAspect="1" noChangeArrowheads="1"/>
                     </pic:cNvPicPr>
                   </pic:nvPicPr>
                   <pic:blipFill>
-                    <a:blip r:embed="rId22" cstate="print"/>
-                    <a:srcRect/>
+                    <a:blip r:embed="rId21" cstate="print"/>
+                    <a:srcRect t="41667" b="47911"/>
                     <a:stretch>
                       <a:fillRect/>
                     </a:stretch>
@@ -8933,7 +9004,7 @@
                   <pic:spPr bwMode="auto">
                     <a:xfrm>
                       <a:off x="0" y="0"/>
-                      <a:ext cx="1989771" cy="1351914"/>
+                      <a:ext cx="5486400" cy="428848"/>
                     </a:xfrm>
                     <a:prstGeom prst="rect">
                       <a:avLst/>
@@ -8954,23 +9025,161 @@
       </w:r>
     </w:p>
     <w:p>
-      <w:pPr>
-        <w:pStyle w:val="Caption"/>
-        <w:jc w:val="center"/>
-      </w:pPr>
-      <w:r>
-        <w:t xml:space="preserve">Figure </w:t>
-      </w:r>
-      <w:fldSimple w:instr=" SEQ Figure \* ARABIC ">
-        <w:r>
-          <w:rPr>
-            <w:noProof/>
-          </w:rPr>
-          <w:t>3</w:t>
-        </w:r>
-      </w:fldSimple>
-      <w:r>
-        <w:t>: Open Loop MinSeg Model with Observer</w:t>
+      <w:r>
+        <w:t xml:space="preserve">The stability of the </w:t>
+      </w:r>
+      <w:r>
+        <w:t>system with proportional feedback control was de</w:t>
+      </w:r>
+      <w:r>
+        <w:t xml:space="preserve">termined by evaluating the characteristic polynomial and poles of the closed loop system, </w:t>
+      </w:r>
+      <w:r>
+        <w:rPr>
+          <w:i/>
+        </w:rPr>
+        <w:t>A</w:t>
+      </w:r>
+      <w:r>
+        <w:rPr>
+          <w:i/>
+          <w:vertAlign w:val="subscript"/>
+        </w:rPr>
+        <w:t>CL</w:t>
+      </w:r>
+      <w:r>
+        <w:rPr>
+          <w:i/>
+        </w:rPr>
+        <w:t xml:space="preserve"> = A – B*K</w:t>
+      </w:r>
+      <w:r>
+        <w:rPr>
+          <w:i/>
+        </w:rPr>
+        <w:t xml:space="preserve">. </w:t>
+      </w:r>
+      <w:r>
+        <w:t xml:space="preserve"> </w:t>
+      </w:r>
+      <w:bookmarkStart w:id="7" w:name="FeedbackStability"/>
+      <w:bookmarkEnd w:id="7"/>
+      <w:r>
+        <w:t xml:space="preserve">Because the </w:t>
+      </w:r>
+      <w:proofErr w:type="spellStart"/>
+      <w:r>
+        <w:t>eigenvalues</w:t>
+      </w:r>
+      <w:proofErr w:type="spellEnd"/>
+      <w:r>
+        <w:t xml:space="preserve"> are all negative and the system poles are in the open left hand plane of the pole-zero map, the closed loop system is asymptotically stable.</w:t>
+      </w:r>
+    </w:p>
+    <w:p>
+      <w:r>
+        <w:rPr>
+          <w:noProof/>
+          <w:lang w:bidi="ar-SA"/>
+        </w:rPr>
+        <w:drawing>
+          <wp:inline distT="0" distB="0" distL="0" distR="0">
+            <wp:extent cx="5486400" cy="257076"/>
+            <wp:effectExtent l="19050" t="0" r="0" b="0"/>
+            <wp:docPr id="15" name="Picture 13"/>
+            <wp:cNvGraphicFramePr>
+              <a:graphicFrameLocks xmlns:a="http://schemas.openxmlformats.org/drawingml/2006/main" noChangeAspect="1"/>
+            </wp:cNvGraphicFramePr>
+            <a:graphic xmlns:a="http://schemas.openxmlformats.org/drawingml/2006/main">
+              <a:graphicData uri="http://schemas.openxmlformats.org/drawingml/2006/picture">
+                <pic:pic xmlns:pic="http://schemas.openxmlformats.org/drawingml/2006/picture">
+                  <pic:nvPicPr>
+                    <pic:cNvPr id="0" name="Picture 13"/>
+                    <pic:cNvPicPr>
+                      <a:picLocks noChangeAspect="1" noChangeArrowheads="1"/>
+                    </pic:cNvPicPr>
+                  </pic:nvPicPr>
+                  <pic:blipFill>
+                    <a:blip r:embed="rId22" cstate="print"/>
+                    <a:srcRect t="45139" b="48611"/>
+                    <a:stretch>
+                      <a:fillRect/>
+                    </a:stretch>
+                  </pic:blipFill>
+                  <pic:spPr bwMode="auto">
+                    <a:xfrm>
+                      <a:off x="0" y="0"/>
+                      <a:ext cx="5486400" cy="257076"/>
+                    </a:xfrm>
+                    <a:prstGeom prst="rect">
+                      <a:avLst/>
+                    </a:prstGeom>
+                    <a:noFill/>
+                    <a:ln w="9525">
+                      <a:noFill/>
+                      <a:miter lim="800000"/>
+                      <a:headEnd/>
+                      <a:tailEnd/>
+                    </a:ln>
+                  </pic:spPr>
+                </pic:pic>
+              </a:graphicData>
+            </a:graphic>
+          </wp:inline>
+        </w:drawing>
+      </w:r>
+    </w:p>
+    <w:p>
+      <w:r>
+        <w:rPr>
+          <w:noProof/>
+          <w:lang w:bidi="ar-SA"/>
+        </w:rPr>
+        <w:drawing>
+          <wp:inline distT="0" distB="0" distL="0" distR="0">
+            <wp:extent cx="5486400" cy="257076"/>
+            <wp:effectExtent l="19050" t="0" r="0" b="0"/>
+            <wp:docPr id="16" name="Picture 14"/>
+            <wp:cNvGraphicFramePr>
+              <a:graphicFrameLocks xmlns:a="http://schemas.openxmlformats.org/drawingml/2006/main" noChangeAspect="1"/>
+            </wp:cNvGraphicFramePr>
+            <a:graphic xmlns:a="http://schemas.openxmlformats.org/drawingml/2006/main">
+              <a:graphicData uri="http://schemas.openxmlformats.org/drawingml/2006/picture">
+                <pic:pic xmlns:pic="http://schemas.openxmlformats.org/drawingml/2006/picture">
+                  <pic:nvPicPr>
+                    <pic:cNvPr id="0" name="Picture 14"/>
+                    <pic:cNvPicPr>
+                      <a:picLocks noChangeAspect="1" noChangeArrowheads="1"/>
+                    </pic:cNvPicPr>
+                  </pic:nvPicPr>
+                  <pic:blipFill>
+                    <a:blip r:embed="rId23" cstate="print"/>
+                    <a:srcRect t="45139" b="48611"/>
+                    <a:stretch>
+                      <a:fillRect/>
+                    </a:stretch>
+                  </pic:blipFill>
+                  <pic:spPr bwMode="auto">
+                    <a:xfrm>
+                      <a:off x="0" y="0"/>
+                      <a:ext cx="5486400" cy="257076"/>
+                    </a:xfrm>
+                    <a:prstGeom prst="rect">
+                      <a:avLst/>
+                    </a:prstGeom>
+                    <a:noFill/>
+                    <a:ln w="9525">
+                      <a:noFill/>
+                      <a:miter lim="800000"/>
+                      <a:headEnd/>
+                      <a:tailEnd/>
+                    </a:ln>
+                  </pic:spPr>
+                </pic:pic>
+              </a:graphicData>
+            </a:graphic>
+          </wp:inline>
+        </w:drawing>
       </w:r>
     </w:p>
     <w:p>
@@ -9001,7 +9210,7 @@
                     </pic:cNvPicPr>
                   </pic:nvPicPr>
                   <pic:blipFill>
-                    <a:blip r:embed="rId23" cstate="print"/>
+                    <a:blip r:embed="rId24" cstate="print"/>
                     <a:srcRect/>
                     <a:stretch>
                       <a:fillRect/>
@@ -9043,34 +9252,913 @@
           <w:rPr>
             <w:noProof/>
           </w:rPr>
-          <w:t>4</w:t>
+          <w:t>5</w:t>
         </w:r>
       </w:fldSimple>
       <w:r>
-        <w:t>: Observer Tracking Performance</w:t>
+        <w:t>: Poles of Proportional Feedback Controller</w:t>
       </w:r>
     </w:p>
     <w:p/>
+    <w:p>
+      <w:r>
+        <w:t>In order to demonstrate the performance of the proportional feedback controller, a Simulink model was developed to show stabilization of a step input.</w:t>
+      </w:r>
+      <w:bookmarkStart w:id="8" w:name="FeedbackSimulink"/>
+      <w:bookmarkEnd w:id="8"/>
+    </w:p>
+    <w:tbl>
+      <w:tblPr>
+        <w:tblStyle w:val="TableGrid"/>
+        <w:tblW w:w="0" w:type="auto"/>
+        <w:tblBorders>
+          <w:top w:val="none" w:sz="0" w:space="0" w:color="auto"/>
+          <w:left w:val="none" w:sz="0" w:space="0" w:color="auto"/>
+          <w:bottom w:val="none" w:sz="0" w:space="0" w:color="auto"/>
+          <w:right w:val="none" w:sz="0" w:space="0" w:color="auto"/>
+          <w:insideH w:val="none" w:sz="0" w:space="0" w:color="auto"/>
+          <w:insideV w:val="none" w:sz="0" w:space="0" w:color="auto"/>
+        </w:tblBorders>
+        <w:tblLook w:val="04A0"/>
+      </w:tblPr>
+      <w:tblGrid>
+        <w:gridCol w:w="4290"/>
+        <w:gridCol w:w="4566"/>
+      </w:tblGrid>
+      <w:tr>
+        <w:tc>
+          <w:tcPr>
+            <w:tcW w:w="4428" w:type="dxa"/>
+            <w:vAlign w:val="center"/>
+          </w:tcPr>
+          <w:p>
+            <w:pPr>
+              <w:jc w:val="center"/>
+            </w:pPr>
+            <w:r>
+              <w:rPr>
+                <w:noProof/>
+                <w:lang w:bidi="ar-SA"/>
+              </w:rPr>
+              <w:drawing>
+                <wp:inline distT="0" distB="0" distL="0" distR="0">
+                  <wp:extent cx="1882352" cy="946140"/>
+                  <wp:effectExtent l="19050" t="0" r="3598" b="0"/>
+                  <wp:docPr id="28" name="Picture 16"/>
+                  <wp:cNvGraphicFramePr>
+                    <a:graphicFrameLocks xmlns:a="http://schemas.openxmlformats.org/drawingml/2006/main" noChangeAspect="1"/>
+                  </wp:cNvGraphicFramePr>
+                  <a:graphic xmlns:a="http://schemas.openxmlformats.org/drawingml/2006/main">
+                    <a:graphicData uri="http://schemas.openxmlformats.org/drawingml/2006/picture">
+                      <pic:pic xmlns:pic="http://schemas.openxmlformats.org/drawingml/2006/picture">
+                        <pic:nvPicPr>
+                          <pic:cNvPr id="0" name="Picture 16"/>
+                          <pic:cNvPicPr>
+                            <a:picLocks noChangeAspect="1" noChangeArrowheads="1"/>
+                          </pic:cNvPicPr>
+                        </pic:nvPicPr>
+                        <pic:blipFill>
+                          <a:blip r:embed="rId25" cstate="print"/>
+                          <a:srcRect/>
+                          <a:stretch>
+                            <a:fillRect/>
+                          </a:stretch>
+                        </pic:blipFill>
+                        <pic:spPr bwMode="auto">
+                          <a:xfrm>
+                            <a:off x="0" y="0"/>
+                            <a:ext cx="1888328" cy="949144"/>
+                          </a:xfrm>
+                          <a:prstGeom prst="rect">
+                            <a:avLst/>
+                          </a:prstGeom>
+                          <a:noFill/>
+                          <a:ln w="9525">
+                            <a:noFill/>
+                            <a:miter lim="800000"/>
+                            <a:headEnd/>
+                            <a:tailEnd/>
+                          </a:ln>
+                        </pic:spPr>
+                      </pic:pic>
+                    </a:graphicData>
+                  </a:graphic>
+                </wp:inline>
+              </w:drawing>
+            </w:r>
+          </w:p>
+          <w:p>
+            <w:pPr>
+              <w:pStyle w:val="Caption"/>
+              <w:jc w:val="center"/>
+            </w:pPr>
+            <w:r>
+              <w:t xml:space="preserve">Figure </w:t>
+            </w:r>
+            <w:fldSimple w:instr=" SEQ Figure \* ARABIC ">
+              <w:r>
+                <w:rPr>
+                  <w:noProof/>
+                </w:rPr>
+                <w:t>6</w:t>
+              </w:r>
+            </w:fldSimple>
+            <w:r>
+              <w:t>: Closed Loop MinSeg Model</w:t>
+            </w:r>
+          </w:p>
+          <w:p>
+            <w:pPr>
+              <w:jc w:val="center"/>
+            </w:pPr>
+          </w:p>
+        </w:tc>
+        <w:tc>
+          <w:tcPr>
+            <w:tcW w:w="4428" w:type="dxa"/>
+            <w:vAlign w:val="center"/>
+          </w:tcPr>
+          <w:p>
+            <w:pPr>
+              <w:jc w:val="center"/>
+            </w:pPr>
+            <w:r>
+              <w:rPr>
+                <w:noProof/>
+                <w:lang w:bidi="ar-SA"/>
+              </w:rPr>
+              <w:drawing>
+                <wp:inline distT="0" distB="0" distL="0" distR="0">
+                  <wp:extent cx="2743199" cy="2056565"/>
+                  <wp:effectExtent l="19050" t="0" r="1" b="0"/>
+                  <wp:docPr id="29" name="Picture 17"/>
+                  <wp:cNvGraphicFramePr>
+                    <a:graphicFrameLocks xmlns:a="http://schemas.openxmlformats.org/drawingml/2006/main" noChangeAspect="1"/>
+                  </wp:cNvGraphicFramePr>
+                  <a:graphic xmlns:a="http://schemas.openxmlformats.org/drawingml/2006/main">
+                    <a:graphicData uri="http://schemas.openxmlformats.org/drawingml/2006/picture">
+                      <pic:pic xmlns:pic="http://schemas.openxmlformats.org/drawingml/2006/picture">
+                        <pic:nvPicPr>
+                          <pic:cNvPr id="0" name="Picture 17"/>
+                          <pic:cNvPicPr>
+                            <a:picLocks noChangeAspect="1" noChangeArrowheads="1"/>
+                          </pic:cNvPicPr>
+                        </pic:nvPicPr>
+                        <pic:blipFill>
+                          <a:blip r:embed="rId26" cstate="print"/>
+                          <a:srcRect/>
+                          <a:stretch>
+                            <a:fillRect/>
+                          </a:stretch>
+                        </pic:blipFill>
+                        <pic:spPr bwMode="auto">
+                          <a:xfrm>
+                            <a:off x="0" y="0"/>
+                            <a:ext cx="2743199" cy="2056565"/>
+                          </a:xfrm>
+                          <a:prstGeom prst="rect">
+                            <a:avLst/>
+                          </a:prstGeom>
+                          <a:noFill/>
+                          <a:ln w="9525">
+                            <a:noFill/>
+                            <a:miter lim="800000"/>
+                            <a:headEnd/>
+                            <a:tailEnd/>
+                          </a:ln>
+                        </pic:spPr>
+                      </pic:pic>
+                    </a:graphicData>
+                  </a:graphic>
+                </wp:inline>
+              </w:drawing>
+            </w:r>
+          </w:p>
+          <w:p>
+            <w:pPr>
+              <w:pStyle w:val="Caption"/>
+              <w:jc w:val="center"/>
+            </w:pPr>
+            <w:r>
+              <w:t xml:space="preserve">Figure </w:t>
+            </w:r>
+            <w:fldSimple w:instr=" SEQ Figure \* ARABIC ">
+              <w:r>
+                <w:rPr>
+                  <w:noProof/>
+                </w:rPr>
+                <w:t>7</w:t>
+              </w:r>
+            </w:fldSimple>
+            <w:r>
+              <w:t>: Closed Loop Feedback Controller Performance</w:t>
+            </w:r>
+          </w:p>
+          <w:p>
+            <w:pPr>
+              <w:jc w:val="center"/>
+            </w:pPr>
+          </w:p>
+        </w:tc>
+      </w:tr>
+    </w:tbl>
+    <w:p/>
+    <w:p>
+      <w:r>
+        <w:t>Finally, the state observer and proportional feedback were integrated into a single Simulink model to demonstrate the performance of the integrated design.</w:t>
+      </w:r>
+    </w:p>
+    <w:tbl>
+      <w:tblPr>
+        <w:tblStyle w:val="TableGrid"/>
+        <w:tblW w:w="0" w:type="auto"/>
+        <w:tblBorders>
+          <w:top w:val="none" w:sz="0" w:space="0" w:color="auto"/>
+          <w:left w:val="none" w:sz="0" w:space="0" w:color="auto"/>
+          <w:bottom w:val="none" w:sz="0" w:space="0" w:color="auto"/>
+          <w:right w:val="none" w:sz="0" w:space="0" w:color="auto"/>
+          <w:insideH w:val="none" w:sz="0" w:space="0" w:color="auto"/>
+          <w:insideV w:val="none" w:sz="0" w:space="0" w:color="auto"/>
+        </w:tblBorders>
+        <w:tblLook w:val="04A0"/>
+      </w:tblPr>
+      <w:tblGrid>
+        <w:gridCol w:w="4428"/>
+        <w:gridCol w:w="4428"/>
+      </w:tblGrid>
+      <w:tr>
+        <w:tc>
+          <w:tcPr>
+            <w:tcW w:w="4428" w:type="dxa"/>
+            <w:vAlign w:val="center"/>
+          </w:tcPr>
+          <w:p>
+            <w:pPr>
+              <w:jc w:val="center"/>
+            </w:pPr>
+            <w:r>
+              <w:rPr>
+                <w:noProof/>
+                <w:lang w:bidi="ar-SA"/>
+              </w:rPr>
+              <w:lastRenderedPageBreak/>
+              <w:drawing>
+                <wp:inline distT="0" distB="0" distL="0" distR="0">
+                  <wp:extent cx="2325052" cy="1323657"/>
+                  <wp:effectExtent l="19050" t="0" r="0" b="0"/>
+                  <wp:docPr id="24" name="Picture 18"/>
+                  <wp:cNvGraphicFramePr>
+                    <a:graphicFrameLocks xmlns:a="http://schemas.openxmlformats.org/drawingml/2006/main" noChangeAspect="1"/>
+                  </wp:cNvGraphicFramePr>
+                  <a:graphic xmlns:a="http://schemas.openxmlformats.org/drawingml/2006/main">
+                    <a:graphicData uri="http://schemas.openxmlformats.org/drawingml/2006/picture">
+                      <pic:pic xmlns:pic="http://schemas.openxmlformats.org/drawingml/2006/picture">
+                        <pic:nvPicPr>
+                          <pic:cNvPr id="0" name="Picture 18"/>
+                          <pic:cNvPicPr>
+                            <a:picLocks noChangeAspect="1" noChangeArrowheads="1"/>
+                          </pic:cNvPicPr>
+                        </pic:nvPicPr>
+                        <pic:blipFill>
+                          <a:blip r:embed="rId27" cstate="print"/>
+                          <a:srcRect/>
+                          <a:stretch>
+                            <a:fillRect/>
+                          </a:stretch>
+                        </pic:blipFill>
+                        <pic:spPr bwMode="auto">
+                          <a:xfrm>
+                            <a:off x="0" y="0"/>
+                            <a:ext cx="2325052" cy="1323657"/>
+                          </a:xfrm>
+                          <a:prstGeom prst="rect">
+                            <a:avLst/>
+                          </a:prstGeom>
+                          <a:noFill/>
+                          <a:ln w="9525">
+                            <a:noFill/>
+                            <a:miter lim="800000"/>
+                            <a:headEnd/>
+                            <a:tailEnd/>
+                          </a:ln>
+                        </pic:spPr>
+                      </pic:pic>
+                    </a:graphicData>
+                  </a:graphic>
+                </wp:inline>
+              </w:drawing>
+            </w:r>
+          </w:p>
+          <w:p>
+            <w:pPr>
+              <w:pStyle w:val="Caption"/>
+              <w:jc w:val="center"/>
+            </w:pPr>
+            <w:r>
+              <w:t xml:space="preserve">Figure </w:t>
+            </w:r>
+            <w:fldSimple w:instr=" SEQ Figure \* ARABIC ">
+              <w:r>
+                <w:rPr>
+                  <w:noProof/>
+                </w:rPr>
+                <w:t>8</w:t>
+              </w:r>
+            </w:fldSimple>
+            <w:r>
+              <w:t>: Closed Loop MinSeg Model with Observer</w:t>
+            </w:r>
+          </w:p>
+          <w:p>
+            <w:pPr>
+              <w:jc w:val="center"/>
+            </w:pPr>
+          </w:p>
+        </w:tc>
+        <w:tc>
+          <w:tcPr>
+            <w:tcW w:w="4428" w:type="dxa"/>
+            <w:vAlign w:val="center"/>
+          </w:tcPr>
+          <w:p>
+            <w:pPr>
+              <w:jc w:val="center"/>
+            </w:pPr>
+            <w:r>
+              <w:rPr>
+                <w:noProof/>
+                <w:lang w:bidi="ar-SA"/>
+              </w:rPr>
+              <w:drawing>
+                <wp:inline distT="0" distB="0" distL="0" distR="0">
+                  <wp:extent cx="2743199" cy="2056565"/>
+                  <wp:effectExtent l="19050" t="0" r="1" b="0"/>
+                  <wp:docPr id="25" name="Picture 19"/>
+                  <wp:cNvGraphicFramePr>
+                    <a:graphicFrameLocks xmlns:a="http://schemas.openxmlformats.org/drawingml/2006/main" noChangeAspect="1"/>
+                  </wp:cNvGraphicFramePr>
+                  <a:graphic xmlns:a="http://schemas.openxmlformats.org/drawingml/2006/main">
+                    <a:graphicData uri="http://schemas.openxmlformats.org/drawingml/2006/picture">
+                      <pic:pic xmlns:pic="http://schemas.openxmlformats.org/drawingml/2006/picture">
+                        <pic:nvPicPr>
+                          <pic:cNvPr id="0" name="Picture 19"/>
+                          <pic:cNvPicPr>
+                            <a:picLocks noChangeAspect="1" noChangeArrowheads="1"/>
+                          </pic:cNvPicPr>
+                        </pic:nvPicPr>
+                        <pic:blipFill>
+                          <a:blip r:embed="rId28" cstate="print"/>
+                          <a:srcRect/>
+                          <a:stretch>
+                            <a:fillRect/>
+                          </a:stretch>
+                        </pic:blipFill>
+                        <pic:spPr bwMode="auto">
+                          <a:xfrm>
+                            <a:off x="0" y="0"/>
+                            <a:ext cx="2743199" cy="2056565"/>
+                          </a:xfrm>
+                          <a:prstGeom prst="rect">
+                            <a:avLst/>
+                          </a:prstGeom>
+                          <a:noFill/>
+                          <a:ln w="9525">
+                            <a:noFill/>
+                            <a:miter lim="800000"/>
+                            <a:headEnd/>
+                            <a:tailEnd/>
+                          </a:ln>
+                        </pic:spPr>
+                      </pic:pic>
+                    </a:graphicData>
+                  </a:graphic>
+                </wp:inline>
+              </w:drawing>
+            </w:r>
+          </w:p>
+          <w:p>
+            <w:pPr>
+              <w:pStyle w:val="Caption"/>
+              <w:jc w:val="center"/>
+            </w:pPr>
+            <w:r>
+              <w:t xml:space="preserve">Figure </w:t>
+            </w:r>
+            <w:fldSimple w:instr=" SEQ Figure \* ARABIC ">
+              <w:r>
+                <w:rPr>
+                  <w:noProof/>
+                </w:rPr>
+                <w:t>9</w:t>
+              </w:r>
+            </w:fldSimple>
+            <w:r>
+              <w:t>: Step-input Response of Closed-loop System with Proportional Feedback Controller</w:t>
+            </w:r>
+          </w:p>
+          <w:p>
+            <w:pPr>
+              <w:jc w:val="center"/>
+            </w:pPr>
+          </w:p>
+        </w:tc>
+      </w:tr>
+      <w:tr>
+        <w:tc>
+          <w:tcPr>
+            <w:tcW w:w="4428" w:type="dxa"/>
+            <w:vAlign w:val="center"/>
+          </w:tcPr>
+          <w:p>
+            <w:pPr>
+              <w:jc w:val="center"/>
+            </w:pPr>
+            <w:r>
+              <w:rPr>
+                <w:noProof/>
+                <w:lang w:bidi="ar-SA"/>
+              </w:rPr>
+              <w:drawing>
+                <wp:inline distT="0" distB="0" distL="0" distR="0">
+                  <wp:extent cx="2743199" cy="2056565"/>
+                  <wp:effectExtent l="19050" t="0" r="1" b="0"/>
+                  <wp:docPr id="26" name="Picture 20"/>
+                  <wp:cNvGraphicFramePr>
+                    <a:graphicFrameLocks xmlns:a="http://schemas.openxmlformats.org/drawingml/2006/main" noChangeAspect="1"/>
+                  </wp:cNvGraphicFramePr>
+                  <a:graphic xmlns:a="http://schemas.openxmlformats.org/drawingml/2006/main">
+                    <a:graphicData uri="http://schemas.openxmlformats.org/drawingml/2006/picture">
+                      <pic:pic xmlns:pic="http://schemas.openxmlformats.org/drawingml/2006/picture">
+                        <pic:nvPicPr>
+                          <pic:cNvPr id="0" name="Picture 20"/>
+                          <pic:cNvPicPr>
+                            <a:picLocks noChangeAspect="1" noChangeArrowheads="1"/>
+                          </pic:cNvPicPr>
+                        </pic:nvPicPr>
+                        <pic:blipFill>
+                          <a:blip r:embed="rId29" cstate="print"/>
+                          <a:srcRect/>
+                          <a:stretch>
+                            <a:fillRect/>
+                          </a:stretch>
+                        </pic:blipFill>
+                        <pic:spPr bwMode="auto">
+                          <a:xfrm>
+                            <a:off x="0" y="0"/>
+                            <a:ext cx="2743199" cy="2056565"/>
+                          </a:xfrm>
+                          <a:prstGeom prst="rect">
+                            <a:avLst/>
+                          </a:prstGeom>
+                          <a:noFill/>
+                          <a:ln w="9525">
+                            <a:noFill/>
+                            <a:miter lim="800000"/>
+                            <a:headEnd/>
+                            <a:tailEnd/>
+                          </a:ln>
+                        </pic:spPr>
+                      </pic:pic>
+                    </a:graphicData>
+                  </a:graphic>
+                </wp:inline>
+              </w:drawing>
+            </w:r>
+          </w:p>
+          <w:p>
+            <w:pPr>
+              <w:pStyle w:val="Caption"/>
+              <w:jc w:val="center"/>
+            </w:pPr>
+            <w:r>
+              <w:t xml:space="preserve">Figure </w:t>
+            </w:r>
+            <w:fldSimple w:instr=" SEQ Figure \* ARABIC ">
+              <w:r>
+                <w:rPr>
+                  <w:noProof/>
+                </w:rPr>
+                <w:t>10</w:t>
+              </w:r>
+            </w:fldSimple>
+            <w:r>
+              <w:t>: State Estimator</w:t>
+            </w:r>
+          </w:p>
+          <w:p>
+            <w:pPr>
+              <w:jc w:val="center"/>
+            </w:pPr>
+          </w:p>
+        </w:tc>
+        <w:tc>
+          <w:tcPr>
+            <w:tcW w:w="4428" w:type="dxa"/>
+            <w:vAlign w:val="center"/>
+          </w:tcPr>
+          <w:p>
+            <w:pPr>
+              <w:jc w:val="center"/>
+            </w:pPr>
+            <w:r>
+              <w:rPr>
+                <w:noProof/>
+                <w:lang w:bidi="ar-SA"/>
+              </w:rPr>
+              <w:drawing>
+                <wp:inline distT="0" distB="0" distL="0" distR="0">
+                  <wp:extent cx="2743199" cy="2056565"/>
+                  <wp:effectExtent l="19050" t="0" r="1" b="0"/>
+                  <wp:docPr id="27" name="Picture 21"/>
+                  <wp:cNvGraphicFramePr>
+                    <a:graphicFrameLocks xmlns:a="http://schemas.openxmlformats.org/drawingml/2006/main" noChangeAspect="1"/>
+                  </wp:cNvGraphicFramePr>
+                  <a:graphic xmlns:a="http://schemas.openxmlformats.org/drawingml/2006/main">
+                    <a:graphicData uri="http://schemas.openxmlformats.org/drawingml/2006/picture">
+                      <pic:pic xmlns:pic="http://schemas.openxmlformats.org/drawingml/2006/picture">
+                        <pic:nvPicPr>
+                          <pic:cNvPr id="0" name="Picture 21"/>
+                          <pic:cNvPicPr>
+                            <a:picLocks noChangeAspect="1" noChangeArrowheads="1"/>
+                          </pic:cNvPicPr>
+                        </pic:nvPicPr>
+                        <pic:blipFill>
+                          <a:blip r:embed="rId30" cstate="print"/>
+                          <a:srcRect/>
+                          <a:stretch>
+                            <a:fillRect/>
+                          </a:stretch>
+                        </pic:blipFill>
+                        <pic:spPr bwMode="auto">
+                          <a:xfrm>
+                            <a:off x="0" y="0"/>
+                            <a:ext cx="2743199" cy="2056565"/>
+                          </a:xfrm>
+                          <a:prstGeom prst="rect">
+                            <a:avLst/>
+                          </a:prstGeom>
+                          <a:noFill/>
+                          <a:ln w="9525">
+                            <a:noFill/>
+                            <a:miter lim="800000"/>
+                            <a:headEnd/>
+                            <a:tailEnd/>
+                          </a:ln>
+                        </pic:spPr>
+                      </pic:pic>
+                    </a:graphicData>
+                  </a:graphic>
+                </wp:inline>
+              </w:drawing>
+            </w:r>
+          </w:p>
+          <w:p>
+            <w:pPr>
+              <w:pStyle w:val="Caption"/>
+              <w:jc w:val="center"/>
+            </w:pPr>
+            <w:r>
+              <w:t xml:space="preserve">Figure </w:t>
+            </w:r>
+            <w:fldSimple w:instr=" SEQ Figure \* ARABIC ">
+              <w:r>
+                <w:rPr>
+                  <w:noProof/>
+                </w:rPr>
+                <w:t>11</w:t>
+              </w:r>
+            </w:fldSimple>
+            <w:r>
+              <w:t>: State Estimator Error</w:t>
+            </w:r>
+          </w:p>
+          <w:p>
+            <w:pPr>
+              <w:jc w:val="center"/>
+            </w:pPr>
+          </w:p>
+        </w:tc>
+      </w:tr>
+    </w:tbl>
     <w:p>
       <w:pPr>
         <w:pStyle w:val="Heading1"/>
       </w:pPr>
-      <w:r>
-        <w:t xml:space="preserve">Proportional </w:t>
-      </w:r>
-      <w:r>
-        <w:t xml:space="preserve">Feedback </w:t>
-      </w:r>
-      <w:r>
-        <w:t>Control</w:t>
-      </w:r>
-      <w:r>
-        <w:t xml:space="preserve"> Design and Performance</w:t>
+      <w:bookmarkStart w:id="9" w:name="FeedbackObserverSimulink"/>
+      <w:bookmarkEnd w:id="9"/>
+      <w:r>
+        <w:t>MinSeg Robot Implementation</w:t>
       </w:r>
     </w:p>
     <w:p>
-      <w:r>
-        <w:t xml:space="preserve">For the proportional feedback controller gain </w:t>
+      <w:pPr>
+        <w:pStyle w:val="Heading3"/>
+      </w:pPr>
+      <w:r>
+        <w:t>Hardware and Software</w:t>
+      </w:r>
+      <w:r>
+        <w:t xml:space="preserve"> Environment</w:t>
+      </w:r>
+    </w:p>
+    <w:p>
+      <w:r>
+        <w:t xml:space="preserve">The MinSeg Kit consists of an </w:t>
+      </w:r>
+      <w:proofErr w:type="spellStart"/>
+      <w:r>
+        <w:t>Arduino</w:t>
+      </w:r>
+      <w:proofErr w:type="spellEnd"/>
+      <w:r>
+        <w:t xml:space="preserve"> Mega 2560 system-on-a-chip with a MinSeg shield in addition to a DC motor embedded in a Lego wheel assembly. The MinSeg shield provides various sensors for interacting with the physical world. Most important for the purposes of balancing a MinSeg, are the Gyro/Accelerometer/Magnetometer chip</w:t>
+      </w:r>
+      <w:r>
+        <w:t xml:space="preserve"> </w:t>
+      </w:r>
+      <w:r>
+        <w:t xml:space="preserve">and </w:t>
+      </w:r>
+      <w:r>
+        <w:t xml:space="preserve">the DC motor encoder. The Gyro enables measurement of angular position and rate about the </w:t>
+      </w:r>
+      <w:r>
+        <w:rPr>
+          <w:i/>
+        </w:rPr>
+        <w:t>x</w:t>
+      </w:r>
+      <w:r>
+        <w:t xml:space="preserve"> axis, while, the encoder enables deriving displacement from wheel rotation. C drivers were provided to interface the sensors with the </w:t>
+      </w:r>
+      <w:proofErr w:type="spellStart"/>
+      <w:r>
+        <w:t>Arduino</w:t>
+      </w:r>
+      <w:proofErr w:type="spellEnd"/>
+      <w:r>
+        <w:t xml:space="preserve"> chip. An </w:t>
+      </w:r>
+      <w:proofErr w:type="spellStart"/>
+      <w:r>
+        <w:t>Arduino</w:t>
+      </w:r>
+      <w:proofErr w:type="spellEnd"/>
+      <w:r>
+        <w:t xml:space="preserve"> Support Package for Simulink was also made available to enable building models in Simulink</w:t>
+      </w:r>
+      <w:r>
+        <w:t xml:space="preserve"> with </w:t>
+      </w:r>
+      <w:proofErr w:type="spellStart"/>
+      <w:r>
+        <w:t>SFunction</w:t>
+      </w:r>
+      <w:proofErr w:type="spellEnd"/>
+      <w:r>
+        <w:t xml:space="preserve"> drivers</w:t>
+      </w:r>
+      <w:r>
+        <w:t xml:space="preserve">, compiling </w:t>
+      </w:r>
+      <w:r>
+        <w:t xml:space="preserve">models </w:t>
+      </w:r>
+      <w:r>
+        <w:t xml:space="preserve">to C and deploying </w:t>
+      </w:r>
+      <w:r>
+        <w:lastRenderedPageBreak/>
+        <w:t xml:space="preserve">to the </w:t>
+      </w:r>
+      <w:proofErr w:type="spellStart"/>
+      <w:r>
+        <w:t>Arduino</w:t>
+      </w:r>
+      <w:proofErr w:type="spellEnd"/>
+      <w:r>
+        <w:t xml:space="preserve"> for real-time embedded operation. </w:t>
+      </w:r>
+      <w:r>
+        <w:t>Simulink was also used</w:t>
+      </w:r>
+      <w:r>
+        <w:t xml:space="preserve"> in conjunction </w:t>
+      </w:r>
+      <w:r>
+        <w:t xml:space="preserve">with Matlab </w:t>
+      </w:r>
+      <w:r>
+        <w:t xml:space="preserve">to simulate and validate the State-Space model derived in class. </w:t>
+      </w:r>
+    </w:p>
+    <w:p>
+      <w:pPr>
+        <w:pStyle w:val="Heading3"/>
+      </w:pPr>
+      <w:r>
+        <w:t xml:space="preserve">Software </w:t>
+      </w:r>
+      <w:r>
+        <w:t>Revision Control</w:t>
+      </w:r>
+    </w:p>
+    <w:p>
+      <w:r>
+        <w:t xml:space="preserve">The decision was made to utilize </w:t>
+      </w:r>
+      <w:proofErr w:type="spellStart"/>
+      <w:r>
+        <w:t>GitHub</w:t>
+      </w:r>
+      <w:proofErr w:type="spellEnd"/>
+      <w:r>
+        <w:t xml:space="preserve"> coupled with </w:t>
+      </w:r>
+      <w:proofErr w:type="spellStart"/>
+      <w:r>
+        <w:t>git</w:t>
+      </w:r>
+      <w:proofErr w:type="spellEnd"/>
+      <w:r>
+        <w:t xml:space="preserve"> software configuration management to transfer code between team members and to manage revisions locally. </w:t>
+      </w:r>
+      <w:r>
+        <w:t xml:space="preserve">This </w:t>
+      </w:r>
+      <w:r>
+        <w:t xml:space="preserve">also </w:t>
+      </w:r>
+      <w:r>
+        <w:t xml:space="preserve">turned out to be an expedient method for managing/transferring other documentation. </w:t>
+      </w:r>
+    </w:p>
+    <w:p>
+      <w:pPr>
+        <w:pStyle w:val="Heading3"/>
+      </w:pPr>
+      <w:r>
+        <w:t>Development</w:t>
+      </w:r>
+    </w:p>
+    <w:p>
+      <w:r>
+        <w:t xml:space="preserve">Physical parameters of the MinSeg, including masses of the wheel and pendulum, as well as wheel radius and length from wheel to reference point, were measured by borrowing a gram scale, in class, from another team, and using a ruler. </w:t>
+      </w:r>
+    </w:p>
+    <w:p>
+      <w:r>
+        <w:t xml:space="preserve">The modeling of the MinSeg system in Matlab/Simulink followed the steps </w:t>
+      </w:r>
+      <w:r>
+        <w:t xml:space="preserve">of the Project document </w:t>
+      </w:r>
+      <w:r>
+        <w:t xml:space="preserve">as outlined in the above sections. While </w:t>
+      </w:r>
+      <w:r>
+        <w:t xml:space="preserve">this structure communicated the underlying theory of Linear Control Systems, the connection to the MinSeg system remained only theoretical. </w:t>
+      </w:r>
+    </w:p>
+    <w:p>
+      <w:r>
+        <w:t>Initially an effort was made to build a Simulink model from scratch</w:t>
+      </w:r>
+      <w:r>
+        <w:t xml:space="preserve"> based on the derived State-Space representation</w:t>
+      </w:r>
+      <w:r>
+        <w:t xml:space="preserve">. However, with time constraints, it was much more expedient to </w:t>
+      </w:r>
+      <w:r>
+        <w:t xml:space="preserve">resort to </w:t>
+      </w:r>
+      <w:r>
+        <w:t xml:space="preserve">the provided Simulink template. This model contained appropriate conversion factors for raw sensor data, a robust Gyro calibration module, and </w:t>
+      </w:r>
+      <w:r>
+        <w:t xml:space="preserve">an implementation of a proportional feedback loop with an integrator element. </w:t>
+      </w:r>
+    </w:p>
+    <w:p>
+      <w:r>
+        <w:t xml:space="preserve">Additionally, by </w:t>
+      </w:r>
+      <w:r>
+        <w:t>inserting only three batteries as counterbalance and operating the MinSeg in tethered mode (powered and connected to Simulink by USB) a less unsta</w:t>
+      </w:r>
+      <w:r>
+        <w:t>ble configuration was achieved for initial development.</w:t>
+      </w:r>
+    </w:p>
+    <w:p>
+      <w:r>
+        <w:t>One improvement made to the Simulink template was a reset function triggered by Pushbutton A3 on the MinSeg shield. This enabled dynamic re-initialization of the software via the pushbutton, without the need to cycle power. This was especially useful for repeat trials during tethered operation, where it was quite time consuming to stop and restart the external mode simulation. The design of the reset switch was as follows:</w:t>
+      </w:r>
+    </w:p>
+    <w:p>
+      <w:pPr>
+        <w:pStyle w:val="ListParagraph"/>
+        <w:numPr>
+          <w:ilvl w:val="0"/>
+          <w:numId w:val="1"/>
+        </w:numPr>
+      </w:pPr>
+      <w:r>
+        <w:t>An edge detector was designed for pushbutton A3</w:t>
+      </w:r>
+    </w:p>
+    <w:p>
+      <w:pPr>
+        <w:pStyle w:val="ListParagraph"/>
+        <w:numPr>
+          <w:ilvl w:val="0"/>
+          <w:numId w:val="1"/>
+        </w:numPr>
+      </w:pPr>
+      <w:r>
+        <w:t>A sample and hold captured the time at which the button was pushed</w:t>
+      </w:r>
+    </w:p>
+    <w:p>
+      <w:pPr>
+        <w:pStyle w:val="ListParagraph"/>
+        <w:numPr>
+          <w:ilvl w:val="0"/>
+          <w:numId w:val="1"/>
+        </w:numPr>
+      </w:pPr>
+      <w:r>
+        <w:t>The enabling of gyro calibration and feedback control were redesigned to be triggered off of time since button push instead of time since power-on</w:t>
+      </w:r>
+    </w:p>
+    <w:p>
+      <w:pPr>
+        <w:pStyle w:val="ListParagraph"/>
+        <w:numPr>
+          <w:ilvl w:val="0"/>
+          <w:numId w:val="1"/>
+        </w:numPr>
+      </w:pPr>
+      <w:r>
+        <w:t>The voltage to the motor was driven to zero while the reset button was depressed</w:t>
+      </w:r>
+    </w:p>
+    <w:p>
+      <w:pPr>
+        <w:pStyle w:val="ListParagraph"/>
+        <w:numPr>
+          <w:ilvl w:val="0"/>
+          <w:numId w:val="1"/>
+        </w:numPr>
+      </w:pPr>
+      <w:r>
+        <w:t>All Simulink enabled subsystems were reconfigured to reset internal states when re-enabling, rather than holding the previous state. This ensured full reset o</w:t>
+      </w:r>
+      <w:r>
+        <w:t>f all states such as integrator past values</w:t>
+      </w:r>
+      <w:r>
+        <w:t>.</w:t>
+      </w:r>
+    </w:p>
+    <w:p>
+      <w:pPr>
+        <w:pStyle w:val="Heading1"/>
+      </w:pPr>
+      <w:r>
+        <w:t>Results</w:t>
+      </w:r>
+    </w:p>
+    <w:p>
+      <w:r>
+        <w:t xml:space="preserve">The MinSeg balanced quite well for our team. </w:t>
+      </w:r>
+      <w:r>
+        <w:t xml:space="preserve">Versions for tethered and </w:t>
+      </w:r>
+      <w:proofErr w:type="spellStart"/>
+      <w:r>
+        <w:t>untethered</w:t>
+      </w:r>
+      <w:proofErr w:type="spellEnd"/>
+      <w:r>
+        <w:t xml:space="preserve"> operation were both developed </w:t>
+      </w:r>
+      <w:r>
+        <w:t xml:space="preserve">and successfully deployed to the </w:t>
+      </w:r>
+      <w:proofErr w:type="spellStart"/>
+      <w:r>
+        <w:t>Arduino</w:t>
+      </w:r>
+      <w:proofErr w:type="spellEnd"/>
+      <w:r>
+        <w:t xml:space="preserve">. The tethered mode seemed to </w:t>
+      </w:r>
+      <w:r>
+        <w:lastRenderedPageBreak/>
+        <w:t xml:space="preserve">result in a more stable MinSeg, however there was insufficient time to experiment with different </w:t>
       </w:r>
       <w:r>
         <w:rPr>
@@ -9079,7 +10167,10 @@
         <w:t>K</w:t>
       </w:r>
       <w:r>
-        <w:t xml:space="preserve">, the design decision was made to place the poles of the closed loop system to provide the controller with 6 times the bandwidth of the dynamics inherent to the MinSeg linear mode. This resulted in the following proportional feedback gain </w:t>
+        <w:t xml:space="preserve"> matrices.</w:t>
+      </w:r>
+      <w:r>
+        <w:t xml:space="preserve"> The proportional gain matrix that worked for our team was one provided in the Simulink template. We were unable to derive a </w:t>
       </w:r>
       <w:r>
         <w:rPr>
@@ -9088,815 +10179,79 @@
         <w:t>K</w:t>
       </w:r>
       <w:r>
-        <w:t>:</w:t>
+        <w:t xml:space="preserve"> based on State-Space representation of the system that enabled balancing the MinSeg. </w:t>
       </w:r>
     </w:p>
-    <w:p>
-      <w:pPr>
-        <w:jc w:val="center"/>
-      </w:pPr>
-      <w:bookmarkStart w:id="6" w:name="FeedbackGain"/>
-      <w:bookmarkEnd w:id="6"/>
-      <w:r>
-        <w:rPr>
-          <w:noProof/>
-          <w:lang w:bidi="ar-SA"/>
-        </w:rPr>
-        <w:drawing>
-          <wp:inline distT="0" distB="0" distL="0" distR="0">
-            <wp:extent cx="5486400" cy="542702"/>
-            <wp:effectExtent l="19050" t="0" r="0" b="0"/>
-            <wp:docPr id="18" name="Picture 16"/>
-            <wp:cNvGraphicFramePr>
-              <a:graphicFrameLocks xmlns:a="http://schemas.openxmlformats.org/drawingml/2006/main" noChangeAspect="1"/>
-            </wp:cNvGraphicFramePr>
-            <a:graphic xmlns:a="http://schemas.openxmlformats.org/drawingml/2006/main">
-              <a:graphicData uri="http://schemas.openxmlformats.org/drawingml/2006/picture">
-                <pic:pic xmlns:pic="http://schemas.openxmlformats.org/drawingml/2006/picture">
-                  <pic:nvPicPr>
-                    <pic:cNvPr id="0" name="Picture 16"/>
-                    <pic:cNvPicPr>
-                      <a:picLocks noChangeAspect="1" noChangeArrowheads="1"/>
-                    </pic:cNvPicPr>
-                  </pic:nvPicPr>
-                  <pic:blipFill>
-                    <a:blip r:embed="rId24" cstate="print"/>
-                    <a:srcRect t="41667" b="45139"/>
-                    <a:stretch>
-                      <a:fillRect/>
-                    </a:stretch>
-                  </pic:blipFill>
-                  <pic:spPr bwMode="auto">
-                    <a:xfrm>
-                      <a:off x="0" y="0"/>
-                      <a:ext cx="5486400" cy="542702"/>
-                    </a:xfrm>
-                    <a:prstGeom prst="rect">
-                      <a:avLst/>
-                    </a:prstGeom>
-                    <a:noFill/>
-                    <a:ln w="9525">
-                      <a:noFill/>
-                      <a:miter lim="800000"/>
-                      <a:headEnd/>
-                      <a:tailEnd/>
-                    </a:ln>
-                  </pic:spPr>
-                </pic:pic>
-              </a:graphicData>
-            </a:graphic>
-          </wp:inline>
-        </w:drawing>
-      </w:r>
-    </w:p>
-    <w:p>
-      <w:pPr>
-        <w:jc w:val="center"/>
-      </w:pPr>
-    </w:p>
-    <w:p>
-      <w:r>
-        <w:t xml:space="preserve">The stability of the </w:t>
-      </w:r>
-      <w:r>
-        <w:t>system with proportional feedback control was de</w:t>
-      </w:r>
-      <w:r>
-        <w:t xml:space="preserve">termined by evaluating the characteristic polynomial and poles of the closed loop system, </w:t>
-      </w:r>
-      <w:r>
-        <w:rPr>
-          <w:i/>
-        </w:rPr>
-        <w:t>A</w:t>
-      </w:r>
-      <w:r>
-        <w:rPr>
-          <w:i/>
-          <w:vertAlign w:val="subscript"/>
-        </w:rPr>
-        <w:t>CL</w:t>
-      </w:r>
-      <w:r>
-        <w:rPr>
-          <w:i/>
-        </w:rPr>
-        <w:t xml:space="preserve"> = A – B*K</w:t>
-      </w:r>
-      <w:r>
-        <w:rPr>
-          <w:i/>
-        </w:rPr>
-        <w:t xml:space="preserve">. </w:t>
-      </w:r>
-      <w:r>
-        <w:t xml:space="preserve"> </w:t>
-      </w:r>
-      <w:bookmarkStart w:id="7" w:name="FeedbackStability"/>
-      <w:bookmarkEnd w:id="7"/>
-      <w:r>
-        <w:t xml:space="preserve">Because the </w:t>
-      </w:r>
-      <w:proofErr w:type="spellStart"/>
-      <w:r>
-        <w:t>eigenvalues</w:t>
-      </w:r>
-      <w:proofErr w:type="spellEnd"/>
-      <w:r>
-        <w:t xml:space="preserve"> are all negative and the system poles are in the open left hand plane of the pole-zero map, the closed loop system is asymptotically stable.</w:t>
-      </w:r>
-    </w:p>
-    <w:p>
-      <w:r>
-        <w:rPr>
-          <w:noProof/>
-          <w:lang w:bidi="ar-SA"/>
-        </w:rPr>
-        <w:drawing>
-          <wp:inline distT="0" distB="0" distL="0" distR="0">
-            <wp:extent cx="5486400" cy="257076"/>
-            <wp:effectExtent l="19050" t="0" r="0" b="0"/>
-            <wp:docPr id="19" name="Picture 17"/>
-            <wp:cNvGraphicFramePr>
-              <a:graphicFrameLocks xmlns:a="http://schemas.openxmlformats.org/drawingml/2006/main" noChangeAspect="1"/>
-            </wp:cNvGraphicFramePr>
-            <a:graphic xmlns:a="http://schemas.openxmlformats.org/drawingml/2006/main">
-              <a:graphicData uri="http://schemas.openxmlformats.org/drawingml/2006/picture">
-                <pic:pic xmlns:pic="http://schemas.openxmlformats.org/drawingml/2006/picture">
-                  <pic:nvPicPr>
-                    <pic:cNvPr id="0" name="Picture 17"/>
-                    <pic:cNvPicPr>
-                      <a:picLocks noChangeAspect="1" noChangeArrowheads="1"/>
-                    </pic:cNvPicPr>
-                  </pic:nvPicPr>
-                  <pic:blipFill>
-                    <a:blip r:embed="rId25" cstate="print"/>
-                    <a:srcRect t="45139" b="48611"/>
-                    <a:stretch>
-                      <a:fillRect/>
-                    </a:stretch>
-                  </pic:blipFill>
-                  <pic:spPr bwMode="auto">
-                    <a:xfrm>
-                      <a:off x="0" y="0"/>
-                      <a:ext cx="5486400" cy="257076"/>
-                    </a:xfrm>
-                    <a:prstGeom prst="rect">
-                      <a:avLst/>
-                    </a:prstGeom>
-                    <a:noFill/>
-                    <a:ln w="9525">
-                      <a:noFill/>
-                      <a:miter lim="800000"/>
-                      <a:headEnd/>
-                      <a:tailEnd/>
-                    </a:ln>
-                  </pic:spPr>
-                </pic:pic>
-              </a:graphicData>
-            </a:graphic>
-          </wp:inline>
-        </w:drawing>
-      </w:r>
-    </w:p>
-    <w:p>
-      <w:r>
-        <w:rPr>
-          <w:noProof/>
-          <w:lang w:bidi="ar-SA"/>
-        </w:rPr>
-        <w:drawing>
-          <wp:inline distT="0" distB="0" distL="0" distR="0">
-            <wp:extent cx="5486400" cy="257076"/>
-            <wp:effectExtent l="19050" t="0" r="0" b="0"/>
-            <wp:docPr id="20" name="Picture 18"/>
-            <wp:cNvGraphicFramePr>
-              <a:graphicFrameLocks xmlns:a="http://schemas.openxmlformats.org/drawingml/2006/main" noChangeAspect="1"/>
-            </wp:cNvGraphicFramePr>
-            <a:graphic xmlns:a="http://schemas.openxmlformats.org/drawingml/2006/main">
-              <a:graphicData uri="http://schemas.openxmlformats.org/drawingml/2006/picture">
-                <pic:pic xmlns:pic="http://schemas.openxmlformats.org/drawingml/2006/picture">
-                  <pic:nvPicPr>
-                    <pic:cNvPr id="0" name="Picture 18"/>
-                    <pic:cNvPicPr>
-                      <a:picLocks noChangeAspect="1" noChangeArrowheads="1"/>
-                    </pic:cNvPicPr>
-                  </pic:nvPicPr>
-                  <pic:blipFill>
-                    <a:blip r:embed="rId26" cstate="print"/>
-                    <a:srcRect t="45139" b="48611"/>
-                    <a:stretch>
-                      <a:fillRect/>
-                    </a:stretch>
-                  </pic:blipFill>
-                  <pic:spPr bwMode="auto">
-                    <a:xfrm>
-                      <a:off x="0" y="0"/>
-                      <a:ext cx="5486400" cy="257076"/>
-                    </a:xfrm>
-                    <a:prstGeom prst="rect">
-                      <a:avLst/>
-                    </a:prstGeom>
-                    <a:noFill/>
-                    <a:ln w="9525">
-                      <a:noFill/>
-                      <a:miter lim="800000"/>
-                      <a:headEnd/>
-                      <a:tailEnd/>
-                    </a:ln>
-                  </pic:spPr>
-                </pic:pic>
-              </a:graphicData>
-            </a:graphic>
-          </wp:inline>
-        </w:drawing>
-      </w:r>
-    </w:p>
-    <w:p>
-      <w:pPr>
-        <w:jc w:val="center"/>
-      </w:pPr>
-      <w:r>
-        <w:rPr>
-          <w:noProof/>
-          <w:lang w:bidi="ar-SA"/>
-        </w:rPr>
-        <w:lastRenderedPageBreak/>
-        <w:drawing>
-          <wp:inline distT="0" distB="0" distL="0" distR="0">
-            <wp:extent cx="2743199" cy="2056565"/>
-            <wp:effectExtent l="19050" t="0" r="1" b="0"/>
-            <wp:docPr id="21" name="Picture 19"/>
-            <wp:cNvGraphicFramePr>
-              <a:graphicFrameLocks xmlns:a="http://schemas.openxmlformats.org/drawingml/2006/main" noChangeAspect="1"/>
-            </wp:cNvGraphicFramePr>
-            <a:graphic xmlns:a="http://schemas.openxmlformats.org/drawingml/2006/main">
-              <a:graphicData uri="http://schemas.openxmlformats.org/drawingml/2006/picture">
-                <pic:pic xmlns:pic="http://schemas.openxmlformats.org/drawingml/2006/picture">
-                  <pic:nvPicPr>
-                    <pic:cNvPr id="0" name="Picture 19"/>
-                    <pic:cNvPicPr>
-                      <a:picLocks noChangeAspect="1" noChangeArrowheads="1"/>
-                    </pic:cNvPicPr>
-                  </pic:nvPicPr>
-                  <pic:blipFill>
-                    <a:blip r:embed="rId27" cstate="print"/>
-                    <a:srcRect/>
-                    <a:stretch>
-                      <a:fillRect/>
-                    </a:stretch>
-                  </pic:blipFill>
-                  <pic:spPr bwMode="auto">
-                    <a:xfrm>
-                      <a:off x="0" y="0"/>
-                      <a:ext cx="2743199" cy="2056565"/>
-                    </a:xfrm>
-                    <a:prstGeom prst="rect">
-                      <a:avLst/>
-                    </a:prstGeom>
-                    <a:noFill/>
-                    <a:ln w="9525">
-                      <a:noFill/>
-                      <a:miter lim="800000"/>
-                      <a:headEnd/>
-                      <a:tailEnd/>
-                    </a:ln>
-                  </pic:spPr>
-                </pic:pic>
-              </a:graphicData>
-            </a:graphic>
-          </wp:inline>
-        </w:drawing>
-      </w:r>
-    </w:p>
-    <w:p>
-      <w:pPr>
-        <w:pStyle w:val="Caption"/>
-        <w:jc w:val="center"/>
-      </w:pPr>
-      <w:r>
-        <w:t xml:space="preserve">Figure </w:t>
-      </w:r>
-      <w:fldSimple w:instr=" SEQ Figure \* ARABIC ">
-        <w:r>
-          <w:rPr>
-            <w:noProof/>
-          </w:rPr>
-          <w:t>5</w:t>
-        </w:r>
-      </w:fldSimple>
-      <w:r>
-        <w:t>: Poles of Proportional Feedback Controller</w:t>
-      </w:r>
-    </w:p>
-    <w:p/>
-    <w:p>
-      <w:r>
-        <w:t>In order to demonstrate the performance of the proportional feedback controller, a Simulink model was developed to show stabilization of a step input.</w:t>
-      </w:r>
-    </w:p>
-    <w:p>
-      <w:pPr>
-        <w:jc w:val="center"/>
-      </w:pPr>
-      <w:bookmarkStart w:id="8" w:name="FeedbackSimulink"/>
-      <w:bookmarkEnd w:id="8"/>
-      <w:r>
-        <w:rPr>
-          <w:noProof/>
-          <w:lang w:bidi="ar-SA"/>
-        </w:rPr>
-        <w:drawing>
-          <wp:inline distT="0" distB="0" distL="0" distR="0">
-            <wp:extent cx="1203960" cy="605155"/>
-            <wp:effectExtent l="19050" t="0" r="0" b="0"/>
-            <wp:docPr id="22" name="Picture 20"/>
-            <wp:cNvGraphicFramePr>
-              <a:graphicFrameLocks xmlns:a="http://schemas.openxmlformats.org/drawingml/2006/main" noChangeAspect="1"/>
-            </wp:cNvGraphicFramePr>
-            <a:graphic xmlns:a="http://schemas.openxmlformats.org/drawingml/2006/main">
-              <a:graphicData uri="http://schemas.openxmlformats.org/drawingml/2006/picture">
-                <pic:pic xmlns:pic="http://schemas.openxmlformats.org/drawingml/2006/picture">
-                  <pic:nvPicPr>
-                    <pic:cNvPr id="0" name="Picture 20"/>
-                    <pic:cNvPicPr>
-                      <a:picLocks noChangeAspect="1" noChangeArrowheads="1"/>
-                    </pic:cNvPicPr>
-                  </pic:nvPicPr>
-                  <pic:blipFill>
-                    <a:blip r:embed="rId28" cstate="print"/>
-                    <a:srcRect/>
-                    <a:stretch>
-                      <a:fillRect/>
-                    </a:stretch>
-                  </pic:blipFill>
-                  <pic:spPr bwMode="auto">
-                    <a:xfrm>
-                      <a:off x="0" y="0"/>
-                      <a:ext cx="1203960" cy="605155"/>
-                    </a:xfrm>
-                    <a:prstGeom prst="rect">
-                      <a:avLst/>
-                    </a:prstGeom>
-                    <a:noFill/>
-                    <a:ln w="9525">
-                      <a:noFill/>
-                      <a:miter lim="800000"/>
-                      <a:headEnd/>
-                      <a:tailEnd/>
-                    </a:ln>
-                  </pic:spPr>
-                </pic:pic>
-              </a:graphicData>
-            </a:graphic>
-          </wp:inline>
-        </w:drawing>
-      </w:r>
-    </w:p>
-    <w:p>
-      <w:pPr>
-        <w:pStyle w:val="Caption"/>
-        <w:jc w:val="center"/>
-      </w:pPr>
-      <w:r>
-        <w:t xml:space="preserve">Figure </w:t>
-      </w:r>
-      <w:fldSimple w:instr=" SEQ Figure \* ARABIC ">
-        <w:r>
-          <w:rPr>
-            <w:noProof/>
-          </w:rPr>
-          <w:t>6</w:t>
-        </w:r>
-      </w:fldSimple>
-      <w:r>
-        <w:t>: Closed Loop MinSeg Model</w:t>
-      </w:r>
-    </w:p>
-    <w:p>
-      <w:pPr>
-        <w:jc w:val="center"/>
-      </w:pPr>
-      <w:r>
-        <w:rPr>
-          <w:noProof/>
-          <w:lang w:bidi="ar-SA"/>
-        </w:rPr>
-        <w:drawing>
-          <wp:inline distT="0" distB="0" distL="0" distR="0">
-            <wp:extent cx="2743199" cy="2056565"/>
-            <wp:effectExtent l="19050" t="0" r="1" b="0"/>
-            <wp:docPr id="23" name="Picture 21"/>
-            <wp:cNvGraphicFramePr>
-              <a:graphicFrameLocks xmlns:a="http://schemas.openxmlformats.org/drawingml/2006/main" noChangeAspect="1"/>
-            </wp:cNvGraphicFramePr>
-            <a:graphic xmlns:a="http://schemas.openxmlformats.org/drawingml/2006/main">
-              <a:graphicData uri="http://schemas.openxmlformats.org/drawingml/2006/picture">
-                <pic:pic xmlns:pic="http://schemas.openxmlformats.org/drawingml/2006/picture">
-                  <pic:nvPicPr>
-                    <pic:cNvPr id="0" name="Picture 21"/>
-                    <pic:cNvPicPr>
-                      <a:picLocks noChangeAspect="1" noChangeArrowheads="1"/>
-                    </pic:cNvPicPr>
-                  </pic:nvPicPr>
-                  <pic:blipFill>
-                    <a:blip r:embed="rId29" cstate="print"/>
-                    <a:srcRect/>
-                    <a:stretch>
-                      <a:fillRect/>
-                    </a:stretch>
-                  </pic:blipFill>
-                  <pic:spPr bwMode="auto">
-                    <a:xfrm>
-                      <a:off x="0" y="0"/>
-                      <a:ext cx="2743199" cy="2056565"/>
-                    </a:xfrm>
-                    <a:prstGeom prst="rect">
-                      <a:avLst/>
-                    </a:prstGeom>
-                    <a:noFill/>
-                    <a:ln w="9525">
-                      <a:noFill/>
-                      <a:miter lim="800000"/>
-                      <a:headEnd/>
-                      <a:tailEnd/>
-                    </a:ln>
-                  </pic:spPr>
-                </pic:pic>
-              </a:graphicData>
-            </a:graphic>
-          </wp:inline>
-        </w:drawing>
-      </w:r>
-    </w:p>
-    <w:p>
-      <w:pPr>
-        <w:pStyle w:val="Caption"/>
-        <w:jc w:val="center"/>
-      </w:pPr>
-      <w:r>
-        <w:t xml:space="preserve">Figure </w:t>
-      </w:r>
-      <w:fldSimple w:instr=" SEQ Figure \* ARABIC ">
-        <w:r>
-          <w:rPr>
-            <w:noProof/>
-          </w:rPr>
-          <w:t>7</w:t>
-        </w:r>
-      </w:fldSimple>
-      <w:r>
-        <w:t>: Closed Loop Feedback Controller Performance</w:t>
-      </w:r>
-    </w:p>
-    <w:p/>
-    <w:p>
-      <w:r>
-        <w:t>Finally, the state observer and proportional feedback were integrated into a single Simulink model to demonstrate the performance of the integrated design.</w:t>
-      </w:r>
-    </w:p>
-    <w:p>
-      <w:pPr>
-        <w:jc w:val="center"/>
-      </w:pPr>
-      <w:bookmarkStart w:id="9" w:name="FeedbackObserverSimulink"/>
-      <w:bookmarkEnd w:id="9"/>
-      <w:r>
-        <w:rPr>
-          <w:noProof/>
-          <w:lang w:bidi="ar-SA"/>
-        </w:rPr>
-        <w:lastRenderedPageBreak/>
-        <w:drawing>
-          <wp:inline distT="0" distB="0" distL="0" distR="0">
-            <wp:extent cx="2325052" cy="1323657"/>
-            <wp:effectExtent l="19050" t="0" r="0" b="0"/>
-            <wp:docPr id="24" name="Picture 22"/>
-            <wp:cNvGraphicFramePr>
-              <a:graphicFrameLocks xmlns:a="http://schemas.openxmlformats.org/drawingml/2006/main" noChangeAspect="1"/>
-            </wp:cNvGraphicFramePr>
-            <a:graphic xmlns:a="http://schemas.openxmlformats.org/drawingml/2006/main">
-              <a:graphicData uri="http://schemas.openxmlformats.org/drawingml/2006/picture">
-                <pic:pic xmlns:pic="http://schemas.openxmlformats.org/drawingml/2006/picture">
-                  <pic:nvPicPr>
-                    <pic:cNvPr id="0" name="Picture 22"/>
-                    <pic:cNvPicPr>
-                      <a:picLocks noChangeAspect="1" noChangeArrowheads="1"/>
-                    </pic:cNvPicPr>
-                  </pic:nvPicPr>
-                  <pic:blipFill>
-                    <a:blip r:embed="rId30" cstate="print"/>
-                    <a:srcRect/>
-                    <a:stretch>
-                      <a:fillRect/>
-                    </a:stretch>
-                  </pic:blipFill>
-                  <pic:spPr bwMode="auto">
-                    <a:xfrm>
-                      <a:off x="0" y="0"/>
-                      <a:ext cx="2325052" cy="1323657"/>
-                    </a:xfrm>
-                    <a:prstGeom prst="rect">
-                      <a:avLst/>
-                    </a:prstGeom>
-                    <a:noFill/>
-                    <a:ln w="9525">
-                      <a:noFill/>
-                      <a:miter lim="800000"/>
-                      <a:headEnd/>
-                      <a:tailEnd/>
-                    </a:ln>
-                  </pic:spPr>
-                </pic:pic>
-              </a:graphicData>
-            </a:graphic>
-          </wp:inline>
-        </w:drawing>
-      </w:r>
-    </w:p>
-    <w:p>
-      <w:pPr>
-        <w:pStyle w:val="Caption"/>
-        <w:jc w:val="center"/>
-      </w:pPr>
-      <w:r>
-        <w:t xml:space="preserve">Figure </w:t>
-      </w:r>
-      <w:fldSimple w:instr=" SEQ Figure \* ARABIC ">
-        <w:r>
-          <w:rPr>
-            <w:noProof/>
-          </w:rPr>
-          <w:t>8</w:t>
-        </w:r>
-      </w:fldSimple>
-      <w:r>
-        <w:t>: Closed Loop MinSeg Model with Observer</w:t>
-      </w:r>
-    </w:p>
-    <w:p>
-      <w:pPr>
-        <w:jc w:val="center"/>
-      </w:pPr>
-      <w:r>
-        <w:rPr>
-          <w:noProof/>
-          <w:lang w:bidi="ar-SA"/>
-        </w:rPr>
-        <w:drawing>
-          <wp:inline distT="0" distB="0" distL="0" distR="0">
-            <wp:extent cx="2743199" cy="2056565"/>
-            <wp:effectExtent l="19050" t="0" r="1" b="0"/>
-            <wp:docPr id="25" name="Picture 23"/>
-            <wp:cNvGraphicFramePr>
-              <a:graphicFrameLocks xmlns:a="http://schemas.openxmlformats.org/drawingml/2006/main" noChangeAspect="1"/>
-            </wp:cNvGraphicFramePr>
-            <a:graphic xmlns:a="http://schemas.openxmlformats.org/drawingml/2006/main">
-              <a:graphicData uri="http://schemas.openxmlformats.org/drawingml/2006/picture">
-                <pic:pic xmlns:pic="http://schemas.openxmlformats.org/drawingml/2006/picture">
-                  <pic:nvPicPr>
-                    <pic:cNvPr id="0" name="Picture 23"/>
-                    <pic:cNvPicPr>
-                      <a:picLocks noChangeAspect="1" noChangeArrowheads="1"/>
-                    </pic:cNvPicPr>
-                  </pic:nvPicPr>
-                  <pic:blipFill>
-                    <a:blip r:embed="rId31" cstate="print"/>
-                    <a:srcRect/>
-                    <a:stretch>
-                      <a:fillRect/>
-                    </a:stretch>
-                  </pic:blipFill>
-                  <pic:spPr bwMode="auto">
-                    <a:xfrm>
-                      <a:off x="0" y="0"/>
-                      <a:ext cx="2743199" cy="2056565"/>
-                    </a:xfrm>
-                    <a:prstGeom prst="rect">
-                      <a:avLst/>
-                    </a:prstGeom>
-                    <a:noFill/>
-                    <a:ln w="9525">
-                      <a:noFill/>
-                      <a:miter lim="800000"/>
-                      <a:headEnd/>
-                      <a:tailEnd/>
-                    </a:ln>
-                  </pic:spPr>
-                </pic:pic>
-              </a:graphicData>
-            </a:graphic>
-          </wp:inline>
-        </w:drawing>
-      </w:r>
-    </w:p>
-    <w:p>
-      <w:pPr>
-        <w:pStyle w:val="Caption"/>
-        <w:jc w:val="center"/>
-      </w:pPr>
-      <w:r>
-        <w:t xml:space="preserve">Figure </w:t>
-      </w:r>
-      <w:fldSimple w:instr=" SEQ Figure \* ARABIC ">
-        <w:r>
-          <w:rPr>
-            <w:noProof/>
-          </w:rPr>
-          <w:t>9</w:t>
-        </w:r>
-      </w:fldSimple>
-      <w:r>
-        <w:t>: Step-input Response of Closed-loop System with Proportional Feedback Controller</w:t>
-      </w:r>
-    </w:p>
-    <w:p>
-      <w:pPr>
-        <w:jc w:val="center"/>
-      </w:pPr>
-      <w:r>
-        <w:rPr>
-          <w:noProof/>
-          <w:lang w:bidi="ar-SA"/>
-        </w:rPr>
-        <w:drawing>
-          <wp:inline distT="0" distB="0" distL="0" distR="0">
-            <wp:extent cx="2743199" cy="2056565"/>
-            <wp:effectExtent l="19050" t="0" r="1" b="0"/>
-            <wp:docPr id="26" name="Picture 24"/>
-            <wp:cNvGraphicFramePr>
-              <a:graphicFrameLocks xmlns:a="http://schemas.openxmlformats.org/drawingml/2006/main" noChangeAspect="1"/>
-            </wp:cNvGraphicFramePr>
-            <a:graphic xmlns:a="http://schemas.openxmlformats.org/drawingml/2006/main">
-              <a:graphicData uri="http://schemas.openxmlformats.org/drawingml/2006/picture">
-                <pic:pic xmlns:pic="http://schemas.openxmlformats.org/drawingml/2006/picture">
-                  <pic:nvPicPr>
-                    <pic:cNvPr id="0" name="Picture 24"/>
-                    <pic:cNvPicPr>
-                      <a:picLocks noChangeAspect="1" noChangeArrowheads="1"/>
-                    </pic:cNvPicPr>
-                  </pic:nvPicPr>
-                  <pic:blipFill>
-                    <a:blip r:embed="rId32" cstate="print"/>
-                    <a:srcRect/>
-                    <a:stretch>
-                      <a:fillRect/>
-                    </a:stretch>
-                  </pic:blipFill>
-                  <pic:spPr bwMode="auto">
-                    <a:xfrm>
-                      <a:off x="0" y="0"/>
-                      <a:ext cx="2743199" cy="2056565"/>
-                    </a:xfrm>
-                    <a:prstGeom prst="rect">
-                      <a:avLst/>
-                    </a:prstGeom>
-                    <a:noFill/>
-                    <a:ln w="9525">
-                      <a:noFill/>
-                      <a:miter lim="800000"/>
-                      <a:headEnd/>
-                      <a:tailEnd/>
-                    </a:ln>
-                  </pic:spPr>
-                </pic:pic>
-              </a:graphicData>
-            </a:graphic>
-          </wp:inline>
-        </w:drawing>
-      </w:r>
-    </w:p>
-    <w:p>
-      <w:pPr>
-        <w:pStyle w:val="Caption"/>
-        <w:jc w:val="center"/>
-      </w:pPr>
-      <w:r>
-        <w:t xml:space="preserve">Figure </w:t>
-      </w:r>
-      <w:fldSimple w:instr=" SEQ Figure \* ARABIC ">
-        <w:r>
-          <w:rPr>
-            <w:noProof/>
-          </w:rPr>
-          <w:t>10</w:t>
-        </w:r>
-      </w:fldSimple>
-      <w:r>
-        <w:t>: State Estimator</w:t>
-      </w:r>
-    </w:p>
-    <w:p>
-      <w:pPr>
-        <w:jc w:val="center"/>
-      </w:pPr>
-      <w:r>
-        <w:rPr>
-          <w:noProof/>
-          <w:lang w:bidi="ar-SA"/>
-        </w:rPr>
-        <w:lastRenderedPageBreak/>
-        <w:drawing>
-          <wp:inline distT="0" distB="0" distL="0" distR="0">
-            <wp:extent cx="2743199" cy="2056565"/>
-            <wp:effectExtent l="19050" t="0" r="1" b="0"/>
-            <wp:docPr id="27" name="Picture 25"/>
-            <wp:cNvGraphicFramePr>
-              <a:graphicFrameLocks xmlns:a="http://schemas.openxmlformats.org/drawingml/2006/main" noChangeAspect="1"/>
-            </wp:cNvGraphicFramePr>
-            <a:graphic xmlns:a="http://schemas.openxmlformats.org/drawingml/2006/main">
-              <a:graphicData uri="http://schemas.openxmlformats.org/drawingml/2006/picture">
-                <pic:pic xmlns:pic="http://schemas.openxmlformats.org/drawingml/2006/picture">
-                  <pic:nvPicPr>
-                    <pic:cNvPr id="0" name="Picture 25"/>
-                    <pic:cNvPicPr>
-                      <a:picLocks noChangeAspect="1" noChangeArrowheads="1"/>
-                    </pic:cNvPicPr>
-                  </pic:nvPicPr>
-                  <pic:blipFill>
-                    <a:blip r:embed="rId33" cstate="print"/>
-                    <a:srcRect/>
-                    <a:stretch>
-                      <a:fillRect/>
-                    </a:stretch>
-                  </pic:blipFill>
-                  <pic:spPr bwMode="auto">
-                    <a:xfrm>
-                      <a:off x="0" y="0"/>
-                      <a:ext cx="2743199" cy="2056565"/>
-                    </a:xfrm>
-                    <a:prstGeom prst="rect">
-                      <a:avLst/>
-                    </a:prstGeom>
-                    <a:noFill/>
-                    <a:ln w="9525">
-                      <a:noFill/>
-                      <a:miter lim="800000"/>
-                      <a:headEnd/>
-                      <a:tailEnd/>
-                    </a:ln>
-                  </pic:spPr>
-                </pic:pic>
-              </a:graphicData>
-            </a:graphic>
-          </wp:inline>
-        </w:drawing>
-      </w:r>
-    </w:p>
-    <w:p>
-      <w:pPr>
-        <w:pStyle w:val="Caption"/>
-        <w:jc w:val="center"/>
-      </w:pPr>
-      <w:r>
-        <w:t xml:space="preserve">Figure </w:t>
-      </w:r>
-      <w:fldSimple w:instr=" SEQ Figure \* ARABIC ">
-        <w:r>
-          <w:rPr>
-            <w:noProof/>
-          </w:rPr>
-          <w:t>11</w:t>
-        </w:r>
-      </w:fldSimple>
-      <w:r>
-        <w:t>: State Estimator Error</w:t>
-      </w:r>
-    </w:p>
-    <w:p/>
     <w:p>
       <w:pPr>
         <w:pStyle w:val="Heading1"/>
       </w:pPr>
       <w:r>
-        <w:t>MinSeg Robot Implementation</w:t>
+        <w:t>Conclusions</w:t>
       </w:r>
     </w:p>
-    <w:p/>
     <w:p>
-      <w:pPr>
-        <w:pStyle w:val="Heading1"/>
-      </w:pPr>
-      <w:r>
-        <w:t>Results</w:t>
+      <w:r>
+        <w:t xml:space="preserve">The MinSeg is designed to be balanced, with a center of mass roughly half the length of the full assembly. Additionally, the </w:t>
+      </w:r>
+      <w:proofErr w:type="spellStart"/>
+      <w:r>
+        <w:t>Arduino</w:t>
+      </w:r>
+      <w:proofErr w:type="spellEnd"/>
+      <w:r>
+        <w:t xml:space="preserve"> provides a rich abstraction layer onto which sensors and actuators can be interfaced with minimal effort. The MinSeg Kit provides an excellent environment for implementing Linear Control theory on practical physical systems.</w:t>
       </w:r>
     </w:p>
-    <w:p/>
     <w:p>
-      <w:pPr>
-        <w:pStyle w:val="Heading1"/>
-      </w:pPr>
-      <w:r>
-        <w:t>Conclusions</w:t>
-      </w:r>
+      <w:r>
+        <w:t xml:space="preserve">The team concluded that the key factor in achieving a balancing MinSeg, is an appropriate gain matrix, </w:t>
+      </w:r>
+      <w:r>
+        <w:rPr>
+          <w:i/>
+        </w:rPr>
+        <w:t>K</w:t>
+      </w:r>
+      <w:r>
+        <w:t xml:space="preserve">. This assumes lower level details are given due diligence – measuring physical parameters, converting raw sensor IO, </w:t>
+      </w:r>
+      <w:r>
+        <w:t xml:space="preserve">proficient operation of software environment. </w:t>
+      </w:r>
+    </w:p>
+    <w:p>
+      <w:r>
+        <w:t xml:space="preserve">Further work of interest would be, given a MinSeg which is known to balance with some proportional gain matrix, </w:t>
+      </w:r>
+      <w:r>
+        <w:rPr>
+          <w:i/>
+        </w:rPr>
+        <w:t>K</w:t>
+      </w:r>
+      <w:r>
+        <w:t xml:space="preserve">, log state variables over time and use this offline feedback to optimize </w:t>
+      </w:r>
+      <w:r>
+        <w:rPr>
+          <w:i/>
+        </w:rPr>
+        <w:t>K</w:t>
+      </w:r>
+      <w:r>
+        <w:t xml:space="preserve"> for a given MinSeg. </w:t>
+      </w:r>
+      <w:bookmarkStart w:id="10" w:name="_GoBack"/>
+      <w:bookmarkEnd w:id="10"/>
     </w:p>
     <w:sectPr>
-      <w:headerReference w:type="even" r:id="rId34"/>
-      <w:headerReference w:type="default" r:id="rId35"/>
-      <w:footerReference w:type="even" r:id="rId36"/>
-      <w:footerReference w:type="default" r:id="rId37"/>
-      <w:headerReference w:type="first" r:id="rId38"/>
-      <w:footerReference w:type="first" r:id="rId39"/>
+      <w:headerReference w:type="even" r:id="rId31"/>
+      <w:headerReference w:type="default" r:id="rId32"/>
+      <w:footerReference w:type="even" r:id="rId33"/>
+      <w:footerReference w:type="default" r:id="rId34"/>
+      <w:headerReference w:type="first" r:id="rId35"/>
+      <w:footerReference w:type="first" r:id="rId36"/>
       <w:pgSz w:w="12240" w:h="15840"/>
       <w:pgMar w:top="1440" w:right="1800" w:bottom="1440" w:left="1800" w:header="720" w:footer="720" w:gutter="0"/>
       <w:cols w:space="720"/>
@@ -9967,7 +10322,7 @@
                 <w:rPr>
                   <w:noProof/>
                 </w:rPr>
-                <w:t>10</w:t>
+                <w:t>9</w:t>
               </w:r>
             </w:fldSimple>
             <w:r>
@@ -10053,6 +10408,103 @@
 </w:hdr>
 </file>
 
+<file path=word/numbering.xml><?xml version="1.0" encoding="utf-8"?>
+<w:numbering xmlns:ve="http://schemas.openxmlformats.org/markup-compatibility/2006" xmlns:o="urn:schemas-microsoft-com:office:office" xmlns:r="http://schemas.openxmlformats.org/officeDocument/2006/relationships" xmlns:m="http://schemas.openxmlformats.org/officeDocument/2006/math" xmlns:v="urn:schemas-microsoft-com:vml" xmlns:wp="http://schemas.openxmlformats.org/drawingml/2006/wordprocessingDrawing" xmlns:w10="urn:schemas-microsoft-com:office:word" xmlns:w="http://schemas.openxmlformats.org/wordprocessingml/2006/main" xmlns:wne="http://schemas.microsoft.com/office/word/2006/wordml">
+  <w:abstractNum w:abstractNumId="0">
+    <w:nsid w:val="4EBC469C"/>
+    <w:multiLevelType w:val="hybridMultilevel"/>
+    <w:tmpl w:val="FDD09848"/>
+    <w:lvl w:ilvl="0" w:tplc="0409000F">
+      <w:start w:val="1"/>
+      <w:numFmt w:val="decimal"/>
+      <w:lvlText w:val="%1."/>
+      <w:lvlJc w:val="left"/>
+      <w:pPr>
+        <w:ind w:left="720" w:hanging="360"/>
+      </w:pPr>
+      <w:rPr>
+        <w:rFonts w:hint="default"/>
+      </w:rPr>
+    </w:lvl>
+    <w:lvl w:ilvl="1" w:tplc="04090019" w:tentative="1">
+      <w:start w:val="1"/>
+      <w:numFmt w:val="lowerLetter"/>
+      <w:lvlText w:val="%2."/>
+      <w:lvlJc w:val="left"/>
+      <w:pPr>
+        <w:ind w:left="1440" w:hanging="360"/>
+      </w:pPr>
+    </w:lvl>
+    <w:lvl w:ilvl="2" w:tplc="0409001B" w:tentative="1">
+      <w:start w:val="1"/>
+      <w:numFmt w:val="lowerRoman"/>
+      <w:lvlText w:val="%3."/>
+      <w:lvlJc w:val="right"/>
+      <w:pPr>
+        <w:ind w:left="2160" w:hanging="180"/>
+      </w:pPr>
+    </w:lvl>
+    <w:lvl w:ilvl="3" w:tplc="0409000F" w:tentative="1">
+      <w:start w:val="1"/>
+      <w:numFmt w:val="decimal"/>
+      <w:lvlText w:val="%4."/>
+      <w:lvlJc w:val="left"/>
+      <w:pPr>
+        <w:ind w:left="2880" w:hanging="360"/>
+      </w:pPr>
+    </w:lvl>
+    <w:lvl w:ilvl="4" w:tplc="04090019" w:tentative="1">
+      <w:start w:val="1"/>
+      <w:numFmt w:val="lowerLetter"/>
+      <w:lvlText w:val="%5."/>
+      <w:lvlJc w:val="left"/>
+      <w:pPr>
+        <w:ind w:left="3600" w:hanging="360"/>
+      </w:pPr>
+    </w:lvl>
+    <w:lvl w:ilvl="5" w:tplc="0409001B" w:tentative="1">
+      <w:start w:val="1"/>
+      <w:numFmt w:val="lowerRoman"/>
+      <w:lvlText w:val="%6."/>
+      <w:lvlJc w:val="right"/>
+      <w:pPr>
+        <w:ind w:left="4320" w:hanging="180"/>
+      </w:pPr>
+    </w:lvl>
+    <w:lvl w:ilvl="6" w:tplc="0409000F" w:tentative="1">
+      <w:start w:val="1"/>
+      <w:numFmt w:val="decimal"/>
+      <w:lvlText w:val="%7."/>
+      <w:lvlJc w:val="left"/>
+      <w:pPr>
+        <w:ind w:left="5040" w:hanging="360"/>
+      </w:pPr>
+    </w:lvl>
+    <w:lvl w:ilvl="7" w:tplc="04090019" w:tentative="1">
+      <w:start w:val="1"/>
+      <w:numFmt w:val="lowerLetter"/>
+      <w:lvlText w:val="%8."/>
+      <w:lvlJc w:val="left"/>
+      <w:pPr>
+        <w:ind w:left="5760" w:hanging="360"/>
+      </w:pPr>
+    </w:lvl>
+    <w:lvl w:ilvl="8" w:tplc="0409001B" w:tentative="1">
+      <w:start w:val="1"/>
+      <w:numFmt w:val="lowerRoman"/>
+      <w:lvlText w:val="%9."/>
+      <w:lvlJc w:val="right"/>
+      <w:pPr>
+        <w:ind w:left="6480" w:hanging="180"/>
+      </w:pPr>
+    </w:lvl>
+  </w:abstractNum>
+  <w:num w:numId="1">
+    <w:abstractNumId w:val="0"/>
+  </w:num>
+</w:numbering>
+</file>
+
 <file path=word/styles.xml><?xml version="1.0" encoding="utf-8"?>
 <w:styles xmlns:r="http://schemas.openxmlformats.org/officeDocument/2006/relationships" xmlns:w="http://schemas.openxmlformats.org/wordprocessingml/2006/main">
   <w:docDefaults>
@@ -10070,134 +10522,141 @@
       </w:pPr>
     </w:pPrDefault>
   </w:docDefaults>
-  <w:latentStyles w:defLockedState="0" w:defUIPriority="0" w:defSemiHidden="0" w:defUnhideWhenUsed="0" w:defQFormat="0" w:count="267">
-    <w:lsdException w:name="Normal" w:qFormat="1"/>
-    <w:lsdException w:name="heading 1" w:uiPriority="9" w:qFormat="1"/>
-    <w:lsdException w:name="heading 2" w:semiHidden="1" w:uiPriority="9" w:unhideWhenUsed="1" w:qFormat="1"/>
-    <w:lsdException w:name="heading 3" w:semiHidden="1" w:uiPriority="9" w:unhideWhenUsed="1" w:qFormat="1"/>
-    <w:lsdException w:name="heading 4" w:semiHidden="1" w:uiPriority="9" w:unhideWhenUsed="1" w:qFormat="1"/>
-    <w:lsdException w:name="heading 5" w:semiHidden="1" w:uiPriority="9" w:unhideWhenUsed="1" w:qFormat="1"/>
-    <w:lsdException w:name="heading 6" w:semiHidden="1" w:uiPriority="9" w:unhideWhenUsed="1" w:qFormat="1"/>
-    <w:lsdException w:name="heading 7" w:semiHidden="1" w:uiPriority="9" w:unhideWhenUsed="1" w:qFormat="1"/>
-    <w:lsdException w:name="heading 8" w:semiHidden="1" w:uiPriority="9" w:unhideWhenUsed="1" w:qFormat="1"/>
-    <w:lsdException w:name="heading 9" w:semiHidden="1" w:uiPriority="9" w:unhideWhenUsed="1" w:qFormat="1"/>
+  <w:latentStyles w:defLockedState="0" w:defUIPriority="0" w:defSemiHidden="1" w:defUnhideWhenUsed="1" w:defQFormat="0" w:count="267">
+    <w:lsdException w:name="Normal" w:semiHidden="0" w:unhideWhenUsed="0" w:qFormat="1"/>
+    <w:lsdException w:name="heading 1" w:semiHidden="0" w:uiPriority="9" w:unhideWhenUsed="0" w:qFormat="1"/>
+    <w:lsdException w:name="heading 2" w:uiPriority="9" w:qFormat="1"/>
+    <w:lsdException w:name="heading 3" w:uiPriority="9" w:qFormat="1"/>
+    <w:lsdException w:name="heading 4" w:uiPriority="9" w:qFormat="1"/>
+    <w:lsdException w:name="heading 5" w:uiPriority="9" w:qFormat="1"/>
+    <w:lsdException w:name="heading 6" w:uiPriority="9" w:qFormat="1"/>
+    <w:lsdException w:name="heading 7" w:uiPriority="9" w:qFormat="1"/>
+    <w:lsdException w:name="heading 8" w:uiPriority="9" w:qFormat="1"/>
+    <w:lsdException w:name="heading 9" w:uiPriority="9" w:qFormat="1"/>
     <w:lsdException w:name="footer" w:uiPriority="99"/>
-    <w:lsdException w:name="caption" w:semiHidden="1" w:uiPriority="35" w:unhideWhenUsed="1"/>
-    <w:lsdException w:name="Title" w:uiPriority="10" w:qFormat="1"/>
-    <w:lsdException w:name="Subtitle" w:uiPriority="11" w:qFormat="1"/>
-    <w:lsdException w:name="Strong" w:uiPriority="22" w:qFormat="1"/>
-    <w:lsdException w:name="Emphasis" w:uiPriority="20" w:qFormat="1"/>
-    <w:lsdException w:name="Placeholder Text" w:semiHidden="1" w:uiPriority="99"/>
-    <w:lsdException w:name="No Spacing" w:uiPriority="1" w:qFormat="1"/>
-    <w:lsdException w:name="Light Shading" w:uiPriority="60"/>
-    <w:lsdException w:name="Light List" w:uiPriority="61"/>
-    <w:lsdException w:name="Light Grid" w:uiPriority="62"/>
-    <w:lsdException w:name="Medium Shading 1" w:uiPriority="63"/>
-    <w:lsdException w:name="Medium Shading 2" w:uiPriority="64"/>
-    <w:lsdException w:name="Medium List 1" w:uiPriority="65"/>
-    <w:lsdException w:name="Medium List 2" w:uiPriority="66"/>
-    <w:lsdException w:name="Medium Grid 1" w:uiPriority="67"/>
-    <w:lsdException w:name="Medium Grid 2" w:uiPriority="68"/>
-    <w:lsdException w:name="Medium Grid 3" w:uiPriority="69"/>
-    <w:lsdException w:name="Dark List" w:uiPriority="70"/>
-    <w:lsdException w:name="Colorful Shading" w:uiPriority="71"/>
-    <w:lsdException w:name="Colorful List" w:uiPriority="72"/>
-    <w:lsdException w:name="Colorful Grid" w:uiPriority="73"/>
-    <w:lsdException w:name="Light Shading Accent 1" w:uiPriority="60"/>
-    <w:lsdException w:name="Light List Accent 1" w:uiPriority="61"/>
-    <w:lsdException w:name="Light Grid Accent 1" w:uiPriority="62"/>
-    <w:lsdException w:name="Medium Shading 1 Accent 1" w:uiPriority="63"/>
-    <w:lsdException w:name="Medium Shading 2 Accent 1" w:uiPriority="64"/>
-    <w:lsdException w:name="Medium List 1 Accent 1" w:uiPriority="65"/>
-    <w:lsdException w:name="Revision" w:semiHidden="1" w:uiPriority="99"/>
-    <w:lsdException w:name="List Paragraph" w:uiPriority="34" w:qFormat="1"/>
-    <w:lsdException w:name="Quote" w:uiPriority="29" w:qFormat="1"/>
-    <w:lsdException w:name="Intense Quote" w:uiPriority="30" w:qFormat="1"/>
-    <w:lsdException w:name="Medium List 2 Accent 1" w:uiPriority="66"/>
-    <w:lsdException w:name="Medium Grid 1 Accent 1" w:uiPriority="67"/>
-    <w:lsdException w:name="Medium Grid 2 Accent 1" w:uiPriority="68"/>
-    <w:lsdException w:name="Medium Grid 3 Accent 1" w:uiPriority="69"/>
-    <w:lsdException w:name="Dark List Accent 1" w:uiPriority="70"/>
-    <w:lsdException w:name="Colorful Shading Accent 1" w:uiPriority="71"/>
-    <w:lsdException w:name="Colorful List Accent 1" w:uiPriority="72"/>
-    <w:lsdException w:name="Colorful Grid Accent 1" w:uiPriority="73"/>
-    <w:lsdException w:name="Light Shading Accent 2" w:uiPriority="60"/>
-    <w:lsdException w:name="Light List Accent 2" w:uiPriority="61"/>
-    <w:lsdException w:name="Light Grid Accent 2" w:uiPriority="62"/>
-    <w:lsdException w:name="Medium Shading 1 Accent 2" w:uiPriority="63"/>
-    <w:lsdException w:name="Medium Shading 2 Accent 2" w:uiPriority="64"/>
-    <w:lsdException w:name="Medium List 1 Accent 2" w:uiPriority="65"/>
-    <w:lsdException w:name="Medium List 2 Accent 2" w:uiPriority="66"/>
-    <w:lsdException w:name="Medium Grid 1 Accent 2" w:uiPriority="67"/>
-    <w:lsdException w:name="Medium Grid 2 Accent 2" w:uiPriority="68"/>
-    <w:lsdException w:name="Medium Grid 3 Accent 2" w:uiPriority="69"/>
-    <w:lsdException w:name="Dark List Accent 2" w:uiPriority="70"/>
-    <w:lsdException w:name="Colorful Shading Accent 2" w:uiPriority="71"/>
-    <w:lsdException w:name="Colorful List Accent 2" w:uiPriority="72"/>
-    <w:lsdException w:name="Colorful Grid Accent 2" w:uiPriority="73"/>
-    <w:lsdException w:name="Light Shading Accent 3" w:uiPriority="60"/>
-    <w:lsdException w:name="Light List Accent 3" w:uiPriority="61"/>
-    <w:lsdException w:name="Light Grid Accent 3" w:uiPriority="62"/>
-    <w:lsdException w:name="Medium Shading 1 Accent 3" w:uiPriority="63"/>
-    <w:lsdException w:name="Medium Shading 2 Accent 3" w:uiPriority="64"/>
-    <w:lsdException w:name="Medium List 1 Accent 3" w:uiPriority="65"/>
-    <w:lsdException w:name="Medium List 2 Accent 3" w:uiPriority="66"/>
-    <w:lsdException w:name="Medium Grid 1 Accent 3" w:uiPriority="67"/>
-    <w:lsdException w:name="Medium Grid 2 Accent 3" w:uiPriority="68"/>
-    <w:lsdException w:name="Medium Grid 3 Accent 3" w:uiPriority="69"/>
-    <w:lsdException w:name="Dark List Accent 3" w:uiPriority="70"/>
-    <w:lsdException w:name="Colorful Shading Accent 3" w:uiPriority="71"/>
-    <w:lsdException w:name="Colorful List Accent 3" w:uiPriority="72"/>
-    <w:lsdException w:name="Colorful Grid Accent 3" w:uiPriority="73"/>
-    <w:lsdException w:name="Light Shading Accent 4" w:uiPriority="60"/>
-    <w:lsdException w:name="Light List Accent 4" w:uiPriority="61"/>
-    <w:lsdException w:name="Light Grid Accent 4" w:uiPriority="62"/>
-    <w:lsdException w:name="Medium Shading 1 Accent 4" w:uiPriority="63"/>
-    <w:lsdException w:name="Medium Shading 2 Accent 4" w:uiPriority="64"/>
-    <w:lsdException w:name="Medium List 1 Accent 4" w:uiPriority="65"/>
-    <w:lsdException w:name="Medium List 2 Accent 4" w:uiPriority="66"/>
-    <w:lsdException w:name="Medium Grid 1 Accent 4" w:uiPriority="67"/>
-    <w:lsdException w:name="Medium Grid 2 Accent 4" w:uiPriority="68"/>
-    <w:lsdException w:name="Medium Grid 3 Accent 4" w:uiPriority="69"/>
-    <w:lsdException w:name="Dark List Accent 4" w:uiPriority="70"/>
-    <w:lsdException w:name="Colorful Shading Accent 4" w:uiPriority="71"/>
-    <w:lsdException w:name="Colorful List Accent 4" w:uiPriority="72"/>
-    <w:lsdException w:name="Colorful Grid Accent 4" w:uiPriority="73"/>
-    <w:lsdException w:name="Light Shading Accent 5" w:uiPriority="60"/>
-    <w:lsdException w:name="Light List Accent 5" w:uiPriority="61"/>
-    <w:lsdException w:name="Light Grid Accent 5" w:uiPriority="62"/>
-    <w:lsdException w:name="Medium Shading 1 Accent 5" w:uiPriority="63"/>
-    <w:lsdException w:name="Medium Shading 2 Accent 5" w:uiPriority="64"/>
-    <w:lsdException w:name="Medium List 1 Accent 5" w:uiPriority="65"/>
-    <w:lsdException w:name="Medium List 2 Accent 5" w:uiPriority="66"/>
-    <w:lsdException w:name="Medium Grid 1 Accent 5" w:uiPriority="67"/>
-    <w:lsdException w:name="Medium Grid 2 Accent 5" w:uiPriority="68"/>
-    <w:lsdException w:name="Medium Grid 3 Accent 5" w:uiPriority="69"/>
-    <w:lsdException w:name="Dark List Accent 5" w:uiPriority="70"/>
-    <w:lsdException w:name="Colorful Shading Accent 5" w:uiPriority="71"/>
-    <w:lsdException w:name="Colorful List Accent 5" w:uiPriority="72"/>
-    <w:lsdException w:name="Colorful Grid Accent 5" w:uiPriority="73"/>
-    <w:lsdException w:name="Light Shading Accent 6" w:uiPriority="60"/>
-    <w:lsdException w:name="Light List Accent 6" w:uiPriority="61"/>
-    <w:lsdException w:name="Light Grid Accent 6" w:uiPriority="62"/>
-    <w:lsdException w:name="Medium Shading 1 Accent 6" w:uiPriority="63"/>
-    <w:lsdException w:name="Medium Shading 2 Accent 6" w:uiPriority="64"/>
-    <w:lsdException w:name="Medium List 1 Accent 6" w:uiPriority="65"/>
-    <w:lsdException w:name="Medium List 2 Accent 6" w:uiPriority="66"/>
-    <w:lsdException w:name="Medium Grid 1 Accent 6" w:uiPriority="67"/>
-    <w:lsdException w:name="Medium Grid 2 Accent 6" w:uiPriority="68"/>
-    <w:lsdException w:name="Medium Grid 3 Accent 6" w:uiPriority="69"/>
-    <w:lsdException w:name="Dark List Accent 6" w:uiPriority="70"/>
-    <w:lsdException w:name="Colorful Shading Accent 6" w:uiPriority="71"/>
-    <w:lsdException w:name="Colorful List Accent 6" w:uiPriority="72"/>
-    <w:lsdException w:name="Colorful Grid Accent 6" w:uiPriority="73"/>
-    <w:lsdException w:name="Subtle Emphasis" w:uiPriority="19" w:qFormat="1"/>
-    <w:lsdException w:name="Intense Emphasis" w:uiPriority="21" w:qFormat="1"/>
-    <w:lsdException w:name="Subtle Reference" w:uiPriority="31" w:qFormat="1"/>
-    <w:lsdException w:name="Intense Reference" w:uiPriority="32" w:qFormat="1"/>
-    <w:lsdException w:name="Book Title" w:uiPriority="33" w:qFormat="1"/>
-    <w:lsdException w:name="Bibliography" w:semiHidden="1" w:uiPriority="37" w:unhideWhenUsed="1"/>
-    <w:lsdException w:name="TOC Heading" w:semiHidden="1" w:uiPriority="39" w:unhideWhenUsed="1" w:qFormat="1"/>
+    <w:lsdException w:name="caption" w:uiPriority="35"/>
+    <w:lsdException w:name="List Number" w:semiHidden="0" w:unhideWhenUsed="0"/>
+    <w:lsdException w:name="List 4" w:semiHidden="0" w:unhideWhenUsed="0"/>
+    <w:lsdException w:name="List 5" w:semiHidden="0" w:unhideWhenUsed="0"/>
+    <w:lsdException w:name="Title" w:semiHidden="0" w:uiPriority="10" w:unhideWhenUsed="0" w:qFormat="1"/>
+    <w:lsdException w:name="Subtitle" w:semiHidden="0" w:uiPriority="11" w:unhideWhenUsed="0" w:qFormat="1"/>
+    <w:lsdException w:name="Salutation" w:semiHidden="0" w:unhideWhenUsed="0"/>
+    <w:lsdException w:name="Date" w:semiHidden="0" w:unhideWhenUsed="0"/>
+    <w:lsdException w:name="Body Text First Indent" w:semiHidden="0" w:unhideWhenUsed="0"/>
+    <w:lsdException w:name="Strong" w:semiHidden="0" w:uiPriority="22" w:unhideWhenUsed="0" w:qFormat="1"/>
+    <w:lsdException w:name="Emphasis" w:semiHidden="0" w:uiPriority="20" w:unhideWhenUsed="0" w:qFormat="1"/>
+    <w:lsdException w:name="Table Grid" w:semiHidden="0" w:unhideWhenUsed="0"/>
+    <w:lsdException w:name="Placeholder Text" w:uiPriority="99" w:unhideWhenUsed="0"/>
+    <w:lsdException w:name="No Spacing" w:semiHidden="0" w:uiPriority="1" w:unhideWhenUsed="0" w:qFormat="1"/>
+    <w:lsdException w:name="Light Shading" w:semiHidden="0" w:uiPriority="60" w:unhideWhenUsed="0"/>
+    <w:lsdException w:name="Light List" w:semiHidden="0" w:uiPriority="61" w:unhideWhenUsed="0"/>
+    <w:lsdException w:name="Light Grid" w:semiHidden="0" w:uiPriority="62" w:unhideWhenUsed="0"/>
+    <w:lsdException w:name="Medium Shading 1" w:semiHidden="0" w:uiPriority="63" w:unhideWhenUsed="0"/>
+    <w:lsdException w:name="Medium Shading 2" w:semiHidden="0" w:uiPriority="64" w:unhideWhenUsed="0"/>
+    <w:lsdException w:name="Medium List 1" w:semiHidden="0" w:uiPriority="65" w:unhideWhenUsed="0"/>
+    <w:lsdException w:name="Medium List 2" w:semiHidden="0" w:uiPriority="66" w:unhideWhenUsed="0"/>
+    <w:lsdException w:name="Medium Grid 1" w:semiHidden="0" w:uiPriority="67" w:unhideWhenUsed="0"/>
+    <w:lsdException w:name="Medium Grid 2" w:semiHidden="0" w:uiPriority="68" w:unhideWhenUsed="0"/>
+    <w:lsdException w:name="Medium Grid 3" w:semiHidden="0" w:uiPriority="69" w:unhideWhenUsed="0"/>
+    <w:lsdException w:name="Dark List" w:semiHidden="0" w:uiPriority="70" w:unhideWhenUsed="0"/>
+    <w:lsdException w:name="Colorful Shading" w:semiHidden="0" w:uiPriority="71" w:unhideWhenUsed="0"/>
+    <w:lsdException w:name="Colorful List" w:semiHidden="0" w:uiPriority="72" w:unhideWhenUsed="0"/>
+    <w:lsdException w:name="Colorful Grid" w:semiHidden="0" w:uiPriority="73" w:unhideWhenUsed="0"/>
+    <w:lsdException w:name="Light Shading Accent 1" w:semiHidden="0" w:uiPriority="60" w:unhideWhenUsed="0"/>
+    <w:lsdException w:name="Light List Accent 1" w:semiHidden="0" w:uiPriority="61" w:unhideWhenUsed="0"/>
+    <w:lsdException w:name="Light Grid Accent 1" w:semiHidden="0" w:uiPriority="62" w:unhideWhenUsed="0"/>
+    <w:lsdException w:name="Medium Shading 1 Accent 1" w:semiHidden="0" w:uiPriority="63" w:unhideWhenUsed="0"/>
+    <w:lsdException w:name="Medium Shading 2 Accent 1" w:semiHidden="0" w:uiPriority="64" w:unhideWhenUsed="0"/>
+    <w:lsdException w:name="Medium List 1 Accent 1" w:semiHidden="0" w:uiPriority="65" w:unhideWhenUsed="0"/>
+    <w:lsdException w:name="Revision" w:uiPriority="99" w:unhideWhenUsed="0"/>
+    <w:lsdException w:name="List Paragraph" w:semiHidden="0" w:uiPriority="34" w:unhideWhenUsed="0" w:qFormat="1"/>
+    <w:lsdException w:name="Quote" w:semiHidden="0" w:uiPriority="29" w:unhideWhenUsed="0" w:qFormat="1"/>
+    <w:lsdException w:name="Intense Quote" w:semiHidden="0" w:uiPriority="30" w:unhideWhenUsed="0" w:qFormat="1"/>
+    <w:lsdException w:name="Medium List 2 Accent 1" w:semiHidden="0" w:uiPriority="66" w:unhideWhenUsed="0"/>
+    <w:lsdException w:name="Medium Grid 1 Accent 1" w:semiHidden="0" w:uiPriority="67" w:unhideWhenUsed="0"/>
+    <w:lsdException w:name="Medium Grid 2 Accent 1" w:semiHidden="0" w:uiPriority="68" w:unhideWhenUsed="0"/>
+    <w:lsdException w:name="Medium Grid 3 Accent 1" w:semiHidden="0" w:uiPriority="69" w:unhideWhenUsed="0"/>
+    <w:lsdException w:name="Dark List Accent 1" w:semiHidden="0" w:uiPriority="70" w:unhideWhenUsed="0"/>
+    <w:lsdException w:name="Colorful Shading Accent 1" w:semiHidden="0" w:uiPriority="71" w:unhideWhenUsed="0"/>
+    <w:lsdException w:name="Colorful List Accent 1" w:semiHidden="0" w:uiPriority="72" w:unhideWhenUsed="0"/>
+    <w:lsdException w:name="Colorful Grid Accent 1" w:semiHidden="0" w:uiPriority="73" w:unhideWhenUsed="0"/>
+    <w:lsdException w:name="Light Shading Accent 2" w:semiHidden="0" w:uiPriority="60" w:unhideWhenUsed="0"/>
+    <w:lsdException w:name="Light List Accent 2" w:semiHidden="0" w:uiPriority="61" w:unhideWhenUsed="0"/>
+    <w:lsdException w:name="Light Grid Accent 2" w:semiHidden="0" w:uiPriority="62" w:unhideWhenUsed="0"/>
+    <w:lsdException w:name="Medium Shading 1 Accent 2" w:semiHidden="0" w:uiPriority="63" w:unhideWhenUsed="0"/>
+    <w:lsdException w:name="Medium Shading 2 Accent 2" w:semiHidden="0" w:uiPriority="64" w:unhideWhenUsed="0"/>
+    <w:lsdException w:name="Medium List 1 Accent 2" w:semiHidden="0" w:uiPriority="65" w:unhideWhenUsed="0"/>
+    <w:lsdException w:name="Medium List 2 Accent 2" w:semiHidden="0" w:uiPriority="66" w:unhideWhenUsed="0"/>
+    <w:lsdException w:name="Medium Grid 1 Accent 2" w:semiHidden="0" w:uiPriority="67" w:unhideWhenUsed="0"/>
+    <w:lsdException w:name="Medium Grid 2 Accent 2" w:semiHidden="0" w:uiPriority="68" w:unhideWhenUsed="0"/>
+    <w:lsdException w:name="Medium Grid 3 Accent 2" w:semiHidden="0" w:uiPriority="69" w:unhideWhenUsed="0"/>
+    <w:lsdException w:name="Dark List Accent 2" w:semiHidden="0" w:uiPriority="70" w:unhideWhenUsed="0"/>
+    <w:lsdException w:name="Colorful Shading Accent 2" w:semiHidden="0" w:uiPriority="71" w:unhideWhenUsed="0"/>
+    <w:lsdException w:name="Colorful List Accent 2" w:semiHidden="0" w:uiPriority="72" w:unhideWhenUsed="0"/>
+    <w:lsdException w:name="Colorful Grid Accent 2" w:semiHidden="0" w:uiPriority="73" w:unhideWhenUsed="0"/>
+    <w:lsdException w:name="Light Shading Accent 3" w:semiHidden="0" w:uiPriority="60" w:unhideWhenUsed="0"/>
+    <w:lsdException w:name="Light List Accent 3" w:semiHidden="0" w:uiPriority="61" w:unhideWhenUsed="0"/>
+    <w:lsdException w:name="Light Grid Accent 3" w:semiHidden="0" w:uiPriority="62" w:unhideWhenUsed="0"/>
+    <w:lsdException w:name="Medium Shading 1 Accent 3" w:semiHidden="0" w:uiPriority="63" w:unhideWhenUsed="0"/>
+    <w:lsdException w:name="Medium Shading 2 Accent 3" w:semiHidden="0" w:uiPriority="64" w:unhideWhenUsed="0"/>
+    <w:lsdException w:name="Medium List 1 Accent 3" w:semiHidden="0" w:uiPriority="65" w:unhideWhenUsed="0"/>
+    <w:lsdException w:name="Medium List 2 Accent 3" w:semiHidden="0" w:uiPriority="66" w:unhideWhenUsed="0"/>
+    <w:lsdException w:name="Medium Grid 1 Accent 3" w:semiHidden="0" w:uiPriority="67" w:unhideWhenUsed="0"/>
+    <w:lsdException w:name="Medium Grid 2 Accent 3" w:semiHidden="0" w:uiPriority="68" w:unhideWhenUsed="0"/>
+    <w:lsdException w:name="Medium Grid 3 Accent 3" w:semiHidden="0" w:uiPriority="69" w:unhideWhenUsed="0"/>
+    <w:lsdException w:name="Dark List Accent 3" w:semiHidden="0" w:uiPriority="70" w:unhideWhenUsed="0"/>
+    <w:lsdException w:name="Colorful Shading Accent 3" w:semiHidden="0" w:uiPriority="71" w:unhideWhenUsed="0"/>
+    <w:lsdException w:name="Colorful List Accent 3" w:semiHidden="0" w:uiPriority="72" w:unhideWhenUsed="0"/>
+    <w:lsdException w:name="Colorful Grid Accent 3" w:semiHidden="0" w:uiPriority="73" w:unhideWhenUsed="0"/>
+    <w:lsdException w:name="Light Shading Accent 4" w:semiHidden="0" w:uiPriority="60" w:unhideWhenUsed="0"/>
+    <w:lsdException w:name="Light List Accent 4" w:semiHidden="0" w:uiPriority="61" w:unhideWhenUsed="0"/>
+    <w:lsdException w:name="Light Grid Accent 4" w:semiHidden="0" w:uiPriority="62" w:unhideWhenUsed="0"/>
+    <w:lsdException w:name="Medium Shading 1 Accent 4" w:semiHidden="0" w:uiPriority="63" w:unhideWhenUsed="0"/>
+    <w:lsdException w:name="Medium Shading 2 Accent 4" w:semiHidden="0" w:uiPriority="64" w:unhideWhenUsed="0"/>
+    <w:lsdException w:name="Medium List 1 Accent 4" w:semiHidden="0" w:uiPriority="65" w:unhideWhenUsed="0"/>
+    <w:lsdException w:name="Medium List 2 Accent 4" w:semiHidden="0" w:uiPriority="66" w:unhideWhenUsed="0"/>
+    <w:lsdException w:name="Medium Grid 1 Accent 4" w:semiHidden="0" w:uiPriority="67" w:unhideWhenUsed="0"/>
+    <w:lsdException w:name="Medium Grid 2 Accent 4" w:semiHidden="0" w:uiPriority="68" w:unhideWhenUsed="0"/>
+    <w:lsdException w:name="Medium Grid 3 Accent 4" w:semiHidden="0" w:uiPriority="69" w:unhideWhenUsed="0"/>
+    <w:lsdException w:name="Dark List Accent 4" w:semiHidden="0" w:uiPriority="70" w:unhideWhenUsed="0"/>
+    <w:lsdException w:name="Colorful Shading Accent 4" w:semiHidden="0" w:uiPriority="71" w:unhideWhenUsed="0"/>
+    <w:lsdException w:name="Colorful List Accent 4" w:semiHidden="0" w:uiPriority="72" w:unhideWhenUsed="0"/>
+    <w:lsdException w:name="Colorful Grid Accent 4" w:semiHidden="0" w:uiPriority="73" w:unhideWhenUsed="0"/>
+    <w:lsdException w:name="Light Shading Accent 5" w:semiHidden="0" w:uiPriority="60" w:unhideWhenUsed="0"/>
+    <w:lsdException w:name="Light List Accent 5" w:semiHidden="0" w:uiPriority="61" w:unhideWhenUsed="0"/>
+    <w:lsdException w:name="Light Grid Accent 5" w:semiHidden="0" w:uiPriority="62" w:unhideWhenUsed="0"/>
+    <w:lsdException w:name="Medium Shading 1 Accent 5" w:semiHidden="0" w:uiPriority="63" w:unhideWhenUsed="0"/>
+    <w:lsdException w:name="Medium Shading 2 Accent 5" w:semiHidden="0" w:uiPriority="64" w:unhideWhenUsed="0"/>
+    <w:lsdException w:name="Medium List 1 Accent 5" w:semiHidden="0" w:uiPriority="65" w:unhideWhenUsed="0"/>
+    <w:lsdException w:name="Medium List 2 Accent 5" w:semiHidden="0" w:uiPriority="66" w:unhideWhenUsed="0"/>
+    <w:lsdException w:name="Medium Grid 1 Accent 5" w:semiHidden="0" w:uiPriority="67" w:unhideWhenUsed="0"/>
+    <w:lsdException w:name="Medium Grid 2 Accent 5" w:semiHidden="0" w:uiPriority="68" w:unhideWhenUsed="0"/>
+    <w:lsdException w:name="Medium Grid 3 Accent 5" w:semiHidden="0" w:uiPriority="69" w:unhideWhenUsed="0"/>
+    <w:lsdException w:name="Dark List Accent 5" w:semiHidden="0" w:uiPriority="70" w:unhideWhenUsed="0"/>
+    <w:lsdException w:name="Colorful Shading Accent 5" w:semiHidden="0" w:uiPriority="71" w:unhideWhenUsed="0"/>
+    <w:lsdException w:name="Colorful List Accent 5" w:semiHidden="0" w:uiPriority="72" w:unhideWhenUsed="0"/>
+    <w:lsdException w:name="Colorful Grid Accent 5" w:semiHidden="0" w:uiPriority="73" w:unhideWhenUsed="0"/>
+    <w:lsdException w:name="Light Shading Accent 6" w:semiHidden="0" w:uiPriority="60" w:unhideWhenUsed="0"/>
+    <w:lsdException w:name="Light List Accent 6" w:semiHidden="0" w:uiPriority="61" w:unhideWhenUsed="0"/>
+    <w:lsdException w:name="Light Grid Accent 6" w:semiHidden="0" w:uiPriority="62" w:unhideWhenUsed="0"/>
+    <w:lsdException w:name="Medium Shading 1 Accent 6" w:semiHidden="0" w:uiPriority="63" w:unhideWhenUsed="0"/>
+    <w:lsdException w:name="Medium Shading 2 Accent 6" w:semiHidden="0" w:uiPriority="64" w:unhideWhenUsed="0"/>
+    <w:lsdException w:name="Medium List 1 Accent 6" w:semiHidden="0" w:uiPriority="65" w:unhideWhenUsed="0"/>
+    <w:lsdException w:name="Medium List 2 Accent 6" w:semiHidden="0" w:uiPriority="66" w:unhideWhenUsed="0"/>
+    <w:lsdException w:name="Medium Grid 1 Accent 6" w:semiHidden="0" w:uiPriority="67" w:unhideWhenUsed="0"/>
+    <w:lsdException w:name="Medium Grid 2 Accent 6" w:semiHidden="0" w:uiPriority="68" w:unhideWhenUsed="0"/>
+    <w:lsdException w:name="Medium Grid 3 Accent 6" w:semiHidden="0" w:uiPriority="69" w:unhideWhenUsed="0"/>
+    <w:lsdException w:name="Dark List Accent 6" w:semiHidden="0" w:uiPriority="70" w:unhideWhenUsed="0"/>
+    <w:lsdException w:name="Colorful Shading Accent 6" w:semiHidden="0" w:uiPriority="71" w:unhideWhenUsed="0"/>
+    <w:lsdException w:name="Colorful List Accent 6" w:semiHidden="0" w:uiPriority="72" w:unhideWhenUsed="0"/>
+    <w:lsdException w:name="Colorful Grid Accent 6" w:semiHidden="0" w:uiPriority="73" w:unhideWhenUsed="0"/>
+    <w:lsdException w:name="Subtle Emphasis" w:semiHidden="0" w:uiPriority="19" w:unhideWhenUsed="0" w:qFormat="1"/>
+    <w:lsdException w:name="Intense Emphasis" w:semiHidden="0" w:uiPriority="21" w:unhideWhenUsed="0" w:qFormat="1"/>
+    <w:lsdException w:name="Subtle Reference" w:semiHidden="0" w:uiPriority="31" w:unhideWhenUsed="0" w:qFormat="1"/>
+    <w:lsdException w:name="Intense Reference" w:semiHidden="0" w:uiPriority="32" w:unhideWhenUsed="0" w:qFormat="1"/>
+    <w:lsdException w:name="Book Title" w:semiHidden="0" w:uiPriority="33" w:unhideWhenUsed="0" w:qFormat="1"/>
+    <w:lsdException w:name="Bibliography" w:uiPriority="37"/>
+    <w:lsdException w:name="TOC Heading" w:uiPriority="39" w:qFormat="1"/>
   </w:latentStyles>
   <w:style w:type="paragraph" w:default="1" w:styleId="Normal">
     <w:name w:val="Normal"/>
@@ -10262,7 +10721,6 @@
     <w:next w:val="Normal"/>
     <w:link w:val="Heading3Char"/>
     <w:uiPriority w:val="9"/>
-    <w:semiHidden/>
     <w:unhideWhenUsed/>
     <w:qFormat/>
     <w:rsid w:val="00843EDC"/>
@@ -10468,7 +10926,6 @@
     <w:basedOn w:val="DefaultParagraphFont"/>
     <w:link w:val="Heading3"/>
     <w:uiPriority w:val="9"/>
-    <w:semiHidden/>
     <w:rsid w:val="00843EDC"/>
     <w:rPr>
       <w:rFonts w:asciiTheme="majorHAnsi" w:eastAsiaTheme="majorEastAsia" w:hAnsiTheme="majorHAnsi" w:cstheme="majorBidi"/>
@@ -10885,7 +11342,7 @@
   <w:style w:type="table" w:styleId="TableGrid">
     <w:name w:val="Table Grid"/>
     <w:basedOn w:val="TableNormal"/>
-    <w:rsid w:val="000D5EE7"/>
+    <w:rsid w:val="00511553"/>
     <w:pPr>
       <w:spacing w:after="0" w:line="240" w:lineRule="auto"/>
     </w:pPr>
@@ -10906,6 +11363,109 @@
         <w:right w:w="108" w:type="dxa"/>
       </w:tblCellMar>
     </w:tblPr>
+  </w:style>
+  <w:style w:type="table" w:styleId="LightShading">
+    <w:name w:val="Light Shading"/>
+    <w:basedOn w:val="TableNormal"/>
+    <w:uiPriority w:val="60"/>
+    <w:rsid w:val="001A1896"/>
+    <w:pPr>
+      <w:spacing w:after="0" w:line="240" w:lineRule="auto"/>
+    </w:pPr>
+    <w:rPr>
+      <w:color w:val="000000" w:themeColor="text1" w:themeShade="BF"/>
+    </w:rPr>
+    <w:tblPr>
+      <w:tblStyleRowBandSize w:val="1"/>
+      <w:tblStyleColBandSize w:val="1"/>
+      <w:tblInd w:w="0" w:type="dxa"/>
+      <w:tblBorders>
+        <w:top w:val="single" w:sz="8" w:space="0" w:color="000000" w:themeColor="text1"/>
+        <w:bottom w:val="single" w:sz="8" w:space="0" w:color="000000" w:themeColor="text1"/>
+      </w:tblBorders>
+      <w:tblCellMar>
+        <w:top w:w="0" w:type="dxa"/>
+        <w:left w:w="108" w:type="dxa"/>
+        <w:bottom w:w="0" w:type="dxa"/>
+        <w:right w:w="108" w:type="dxa"/>
+      </w:tblCellMar>
+    </w:tblPr>
+    <w:tblStylePr w:type="firstRow">
+      <w:pPr>
+        <w:spacing w:before="0" w:after="0" w:line="240" w:lineRule="auto"/>
+      </w:pPr>
+      <w:rPr>
+        <w:b/>
+        <w:bCs/>
+      </w:rPr>
+      <w:tblPr/>
+      <w:tcPr>
+        <w:tcBorders>
+          <w:top w:val="single" w:sz="8" w:space="0" w:color="000000" w:themeColor="text1"/>
+          <w:left w:val="nil"/>
+          <w:bottom w:val="single" w:sz="8" w:space="0" w:color="000000" w:themeColor="text1"/>
+          <w:right w:val="nil"/>
+          <w:insideH w:val="nil"/>
+          <w:insideV w:val="nil"/>
+        </w:tcBorders>
+      </w:tcPr>
+    </w:tblStylePr>
+    <w:tblStylePr w:type="lastRow">
+      <w:pPr>
+        <w:spacing w:before="0" w:after="0" w:line="240" w:lineRule="auto"/>
+      </w:pPr>
+      <w:rPr>
+        <w:b/>
+        <w:bCs/>
+      </w:rPr>
+      <w:tblPr/>
+      <w:tcPr>
+        <w:tcBorders>
+          <w:top w:val="single" w:sz="8" w:space="0" w:color="000000" w:themeColor="text1"/>
+          <w:left w:val="nil"/>
+          <w:bottom w:val="single" w:sz="8" w:space="0" w:color="000000" w:themeColor="text1"/>
+          <w:right w:val="nil"/>
+          <w:insideH w:val="nil"/>
+          <w:insideV w:val="nil"/>
+        </w:tcBorders>
+      </w:tcPr>
+    </w:tblStylePr>
+    <w:tblStylePr w:type="firstCol">
+      <w:rPr>
+        <w:b/>
+        <w:bCs/>
+      </w:rPr>
+    </w:tblStylePr>
+    <w:tblStylePr w:type="lastCol">
+      <w:rPr>
+        <w:b/>
+        <w:bCs/>
+      </w:rPr>
+    </w:tblStylePr>
+    <w:tblStylePr w:type="band1Vert">
+      <w:tblPr/>
+      <w:tcPr>
+        <w:tcBorders>
+          <w:left w:val="nil"/>
+          <w:right w:val="nil"/>
+          <w:insideH w:val="nil"/>
+          <w:insideV w:val="nil"/>
+        </w:tcBorders>
+        <w:shd w:val="clear" w:color="auto" w:fill="C0C0C0" w:themeFill="text1" w:themeFillTint="3F"/>
+      </w:tcPr>
+    </w:tblStylePr>
+    <w:tblStylePr w:type="band1Horz">
+      <w:tblPr/>
+      <w:tcPr>
+        <w:tcBorders>
+          <w:left w:val="nil"/>
+          <w:right w:val="nil"/>
+          <w:insideH w:val="nil"/>
+          <w:insideV w:val="nil"/>
+        </w:tcBorders>
+        <w:shd w:val="clear" w:color="auto" w:fill="C0C0C0" w:themeFill="text1" w:themeFillTint="3F"/>
+      </w:tcPr>
+    </w:tblStylePr>
   </w:style>
 </w:styles>
 </file>
@@ -11198,7 +11758,7 @@
 </file>
 
 <file path=customXml/itemProps1.xml><?xml version="1.0" encoding="utf-8"?>
-<ds:datastoreItem xmlns:ds="http://schemas.openxmlformats.org/officeDocument/2006/customXml" ds:itemID="{F1FDD949-5E07-4084-8ED2-D8A142E55ABF}">
+<ds:datastoreItem xmlns:ds="http://schemas.openxmlformats.org/officeDocument/2006/customXml" ds:itemID="{8D9E1833-6B25-43AE-A710-75BE1BF25F3D}">
   <ds:schemaRefs>
     <ds:schemaRef ds:uri="http://schemas.openxmlformats.org/officeDocument/2006/bibliography"/>
   </ds:schemaRefs>

</xml_diff>

<commit_message>
Added results data and video link.
</commit_message>
<xml_diff>
--- a/EE547_final.docx
+++ b/EE547_final.docx
@@ -10124,62 +10124,80 @@
     </w:p>
     <w:p>
       <w:pPr>
-        <w:pStyle w:val="Heading1"/>
+        <w:keepNext/>
+        <w:jc w:val="center"/>
       </w:pPr>
       <w:r>
-        <w:t>Results</w:t>
+        <w:rPr>
+          <w:noProof/>
+          <w:lang w:bidi="ar-SA"/>
+        </w:rPr>
+        <w:lastRenderedPageBreak/>
+        <w:drawing>
+          <wp:inline distT="0" distB="0" distL="0" distR="0">
+            <wp:extent cx="5486400" cy="1674935"/>
+            <wp:effectExtent l="19050" t="0" r="0" b="0"/>
+            <wp:docPr id="34" name="Picture 29"/>
+            <wp:cNvGraphicFramePr>
+              <a:graphicFrameLocks xmlns:a="http://schemas.openxmlformats.org/drawingml/2006/main" noChangeAspect="1"/>
+            </wp:cNvGraphicFramePr>
+            <a:graphic xmlns:a="http://schemas.openxmlformats.org/drawingml/2006/main">
+              <a:graphicData uri="http://schemas.openxmlformats.org/drawingml/2006/picture">
+                <pic:pic xmlns:pic="http://schemas.openxmlformats.org/drawingml/2006/picture">
+                  <pic:nvPicPr>
+                    <pic:cNvPr id="0" name="Picture 29"/>
+                    <pic:cNvPicPr>
+                      <a:picLocks noChangeAspect="1" noChangeArrowheads="1"/>
+                    </pic:cNvPicPr>
+                  </pic:nvPicPr>
+                  <pic:blipFill>
+                    <a:blip r:embed="rId31" cstate="print"/>
+                    <a:srcRect/>
+                    <a:stretch>
+                      <a:fillRect/>
+                    </a:stretch>
+                  </pic:blipFill>
+                  <pic:spPr bwMode="auto">
+                    <a:xfrm>
+                      <a:off x="0" y="0"/>
+                      <a:ext cx="5486400" cy="1674935"/>
+                    </a:xfrm>
+                    <a:prstGeom prst="rect">
+                      <a:avLst/>
+                    </a:prstGeom>
+                    <a:noFill/>
+                    <a:ln w="9525">
+                      <a:noFill/>
+                      <a:miter lim="800000"/>
+                      <a:headEnd/>
+                      <a:tailEnd/>
+                    </a:ln>
+                  </pic:spPr>
+                </pic:pic>
+              </a:graphicData>
+            </a:graphic>
+          </wp:inline>
+        </w:drawing>
       </w:r>
     </w:p>
     <w:p>
-      <w:r>
-        <w:t xml:space="preserve">The MinSeg balanced quite well for our team. </w:t>
-      </w:r>
-      <w:r>
-        <w:t xml:space="preserve">Versions for tethered and </w:t>
-      </w:r>
-      <w:proofErr w:type="spellStart"/>
-      <w:r>
-        <w:t>untethered</w:t>
-      </w:r>
-      <w:proofErr w:type="spellEnd"/>
-      <w:r>
-        <w:t xml:space="preserve"> operation were both developed </w:t>
-      </w:r>
-      <w:r>
-        <w:t xml:space="preserve">and successfully deployed to the </w:t>
-      </w:r>
-      <w:proofErr w:type="spellStart"/>
-      <w:r>
-        <w:t>Arduino</w:t>
-      </w:r>
-      <w:proofErr w:type="spellEnd"/>
-      <w:r>
-        <w:t xml:space="preserve">. The tethered mode seemed to </w:t>
-      </w:r>
-      <w:r>
-        <w:lastRenderedPageBreak/>
-        <w:t xml:space="preserve">result in a more stable MinSeg, however there was insufficient time to experiment with different </w:t>
-      </w:r>
-      <w:r>
-        <w:rPr>
-          <w:i/>
-        </w:rPr>
-        <w:t>K</w:t>
-      </w:r>
-      <w:r>
-        <w:t xml:space="preserve"> matrices.</w:t>
-      </w:r>
-      <w:r>
-        <w:t xml:space="preserve"> The proportional gain matrix that worked for our team was one provided in the Simulink template. We were unable to derive a </w:t>
-      </w:r>
-      <w:r>
-        <w:rPr>
-          <w:i/>
-        </w:rPr>
-        <w:t>K</w:t>
-      </w:r>
-      <w:r>
-        <w:t xml:space="preserve"> based on State-Space representation of the system that enabled balancing the MinSeg. </w:t>
+      <w:pPr>
+        <w:pStyle w:val="Caption"/>
+        <w:jc w:val="center"/>
+      </w:pPr>
+      <w:r>
+        <w:t xml:space="preserve">Figure </w:t>
+      </w:r>
+      <w:fldSimple w:instr=" SEQ Figure \* ARABIC ">
+        <w:r>
+          <w:rPr>
+            <w:noProof/>
+          </w:rPr>
+          <w:t>12</w:t>
+        </w:r>
+      </w:fldSimple>
+      <w:r>
+        <w:t xml:space="preserve"> Reset Function</w:t>
       </w:r>
     </w:p>
     <w:p>
@@ -10187,25 +10205,34 @@
         <w:pStyle w:val="Heading1"/>
       </w:pPr>
       <w:r>
-        <w:t>Conclusions</w:t>
+        <w:t>Results</w:t>
       </w:r>
     </w:p>
     <w:p>
       <w:r>
-        <w:t xml:space="preserve">The MinSeg is designed to be balanced, with a center of mass roughly half the length of the full assembly. Additionally, the </w:t>
+        <w:t xml:space="preserve">The MinSeg balanced quite well for our team. </w:t>
+      </w:r>
+      <w:r>
+        <w:t xml:space="preserve">Versions for tethered and </w:t>
       </w:r>
       <w:proofErr w:type="spellStart"/>
       <w:r>
+        <w:t>untethered</w:t>
+      </w:r>
+      <w:proofErr w:type="spellEnd"/>
+      <w:r>
+        <w:t xml:space="preserve"> operation were both developed </w:t>
+      </w:r>
+      <w:r>
+        <w:t xml:space="preserve">and successfully deployed to the </w:t>
+      </w:r>
+      <w:proofErr w:type="spellStart"/>
+      <w:r>
         <w:t>Arduino</w:t>
       </w:r>
       <w:proofErr w:type="spellEnd"/>
       <w:r>
-        <w:t xml:space="preserve"> provides a rich abstraction layer onto which sensors and actuators can be interfaced with minimal effort. The MinSeg Kit provides an excellent environment for implementing Linear Control theory on practical physical systems.</w:t>
-      </w:r>
-    </w:p>
-    <w:p>
-      <w:r>
-        <w:t xml:space="preserve">The team concluded that the key factor in achieving a balancing MinSeg, is an appropriate gain matrix, </w:t>
+        <w:t xml:space="preserve">. The tethered mode seemed to result in a more stable MinSeg, however there was insufficient time to experiment with different </w:t>
       </w:r>
       <w:r>
         <w:rPr>
@@ -10214,15 +10241,10 @@
         <w:t>K</w:t>
       </w:r>
       <w:r>
-        <w:t xml:space="preserve">. This assumes lower level details are given due diligence – measuring physical parameters, converting raw sensor IO, </w:t>
-      </w:r>
-      <w:r>
-        <w:t xml:space="preserve">proficient operation of software environment. </w:t>
-      </w:r>
-    </w:p>
-    <w:p>
-      <w:r>
-        <w:t xml:space="preserve">Further work of interest would be, given a MinSeg which is known to balance with some proportional gain matrix, </w:t>
+        <w:t xml:space="preserve"> matrices.</w:t>
+      </w:r>
+      <w:r>
+        <w:t xml:space="preserve"> The proportional gain matrix that worked for our team was one provided in the Simulink template. We were unable to derive a </w:t>
       </w:r>
       <w:r>
         <w:rPr>
@@ -10231,7 +10253,192 @@
         <w:t>K</w:t>
       </w:r>
       <w:r>
-        <w:t xml:space="preserve">, log state variables over time and use this offline feedback to optimize </w:t>
+        <w:t xml:space="preserve"> based on State-Space representation of the system that enabled balancing the MinSeg. </w:t>
+      </w:r>
+    </w:p>
+    <w:p>
+      <w:pPr>
+        <w:keepNext/>
+        <w:jc w:val="center"/>
+      </w:pPr>
+      <w:r>
+        <w:rPr>
+          <w:noProof/>
+          <w:lang w:bidi="ar-SA"/>
+        </w:rPr>
+        <w:drawing>
+          <wp:inline distT="0" distB="0" distL="0" distR="0">
+            <wp:extent cx="5486400" cy="2031297"/>
+            <wp:effectExtent l="19050" t="0" r="0" b="0"/>
+            <wp:docPr id="32" name="Picture 22">
+              <a:hlinkClick xmlns:a="http://schemas.openxmlformats.org/drawingml/2006/main" r:id="rId32"/>
+            </wp:docPr>
+            <wp:cNvGraphicFramePr>
+              <a:graphicFrameLocks xmlns:a="http://schemas.openxmlformats.org/drawingml/2006/main" noChangeAspect="1"/>
+            </wp:cNvGraphicFramePr>
+            <a:graphic xmlns:a="http://schemas.openxmlformats.org/drawingml/2006/main">
+              <a:graphicData uri="http://schemas.openxmlformats.org/drawingml/2006/picture">
+                <pic:pic xmlns:pic="http://schemas.openxmlformats.org/drawingml/2006/picture">
+                  <pic:nvPicPr>
+                    <pic:cNvPr id="0" name="Picture 22"/>
+                    <pic:cNvPicPr>
+                      <a:picLocks noChangeAspect="1" noChangeArrowheads="1"/>
+                    </pic:cNvPicPr>
+                  </pic:nvPicPr>
+                  <pic:blipFill>
+                    <a:blip r:embed="rId33" cstate="print"/>
+                    <a:srcRect/>
+                    <a:stretch>
+                      <a:fillRect/>
+                    </a:stretch>
+                  </pic:blipFill>
+                  <pic:spPr bwMode="auto">
+                    <a:xfrm>
+                      <a:off x="0" y="0"/>
+                      <a:ext cx="5486400" cy="2031297"/>
+                    </a:xfrm>
+                    <a:prstGeom prst="rect">
+                      <a:avLst/>
+                    </a:prstGeom>
+                    <a:noFill/>
+                    <a:ln w="9525">
+                      <a:noFill/>
+                      <a:miter lim="800000"/>
+                      <a:headEnd/>
+                      <a:tailEnd/>
+                    </a:ln>
+                  </pic:spPr>
+                </pic:pic>
+              </a:graphicData>
+            </a:graphic>
+          </wp:inline>
+        </w:drawing>
+      </w:r>
+    </w:p>
+    <w:p>
+      <w:pPr>
+        <w:pStyle w:val="Caption"/>
+        <w:jc w:val="center"/>
+      </w:pPr>
+      <w:r>
+        <w:t xml:space="preserve">Figure </w:t>
+      </w:r>
+      <w:fldSimple w:instr=" SEQ Figure \* ARABIC ">
+        <w:r>
+          <w:rPr>
+            <w:noProof/>
+          </w:rPr>
+          <w:t>13</w:t>
+        </w:r>
+      </w:fldSimple>
+      <w:r>
+        <w:t xml:space="preserve"> Data Capture from 30 Seconds of MinSeg Balance</w:t>
+      </w:r>
+    </w:p>
+    <w:p>
+      <w:pPr>
+        <w:keepNext/>
+        <w:jc w:val="center"/>
+      </w:pPr>
+      <w:r>
+        <w:rPr>
+          <w:noProof/>
+          <w:lang w:bidi="ar-SA"/>
+        </w:rPr>
+        <w:lastRenderedPageBreak/>
+        <w:drawing>
+          <wp:inline distT="0" distB="0" distL="0" distR="0">
+            <wp:extent cx="4543425" cy="2714323"/>
+            <wp:effectExtent l="19050" t="0" r="9525" b="0"/>
+            <wp:docPr id="35" name="Picture 32">
+              <a:hlinkClick xmlns:a="http://schemas.openxmlformats.org/drawingml/2006/main" r:id="rId32"/>
+            </wp:docPr>
+            <wp:cNvGraphicFramePr>
+              <a:graphicFrameLocks xmlns:a="http://schemas.openxmlformats.org/drawingml/2006/main" noChangeAspect="1"/>
+            </wp:cNvGraphicFramePr>
+            <a:graphic xmlns:a="http://schemas.openxmlformats.org/drawingml/2006/main">
+              <a:graphicData uri="http://schemas.openxmlformats.org/drawingml/2006/picture">
+                <pic:pic xmlns:pic="http://schemas.openxmlformats.org/drawingml/2006/picture">
+                  <pic:nvPicPr>
+                    <pic:cNvPr id="0" name="Picture 32"/>
+                    <pic:cNvPicPr>
+                      <a:picLocks noChangeAspect="1" noChangeArrowheads="1"/>
+                    </pic:cNvPicPr>
+                  </pic:nvPicPr>
+                  <pic:blipFill>
+                    <a:blip r:embed="rId34" cstate="print"/>
+                    <a:srcRect/>
+                    <a:stretch>
+                      <a:fillRect/>
+                    </a:stretch>
+                  </pic:blipFill>
+                  <pic:spPr bwMode="auto">
+                    <a:xfrm>
+                      <a:off x="0" y="0"/>
+                      <a:ext cx="4544913" cy="2715212"/>
+                    </a:xfrm>
+                    <a:prstGeom prst="rect">
+                      <a:avLst/>
+                    </a:prstGeom>
+                    <a:noFill/>
+                    <a:ln w="9525">
+                      <a:noFill/>
+                      <a:miter lim="800000"/>
+                      <a:headEnd/>
+                      <a:tailEnd/>
+                    </a:ln>
+                  </pic:spPr>
+                </pic:pic>
+              </a:graphicData>
+            </a:graphic>
+          </wp:inline>
+        </w:drawing>
+      </w:r>
+    </w:p>
+    <w:p>
+      <w:pPr>
+        <w:pStyle w:val="Caption"/>
+        <w:jc w:val="center"/>
+      </w:pPr>
+      <w:r>
+        <w:t xml:space="preserve">Figure </w:t>
+      </w:r>
+      <w:fldSimple w:instr=" SEQ Figure \* ARABIC ">
+        <w:r>
+          <w:rPr>
+            <w:noProof/>
+          </w:rPr>
+          <w:t>14</w:t>
+        </w:r>
+      </w:fldSimple>
+      <w:r>
+        <w:t xml:space="preserve"> YouTube Video of Successful MinSeg Balancing Task</w:t>
+      </w:r>
+    </w:p>
+    <w:p>
+      <w:pPr>
+        <w:pStyle w:val="Heading1"/>
+      </w:pPr>
+      <w:r>
+        <w:t>Conclusions</w:t>
+      </w:r>
+    </w:p>
+    <w:p>
+      <w:r>
+        <w:t xml:space="preserve">The MinSeg is designed to be balanced, with a center of mass roughly half the length of the full assembly. Additionally, the </w:t>
+      </w:r>
+      <w:proofErr w:type="spellStart"/>
+      <w:r>
+        <w:t>Arduino</w:t>
+      </w:r>
+      <w:proofErr w:type="spellEnd"/>
+      <w:r>
+        <w:t xml:space="preserve"> provides a rich abstraction layer onto which sensors and actuators can be interfaced with minimal effort. The MinSeg Kit provides an excellent environment for implementing Linear Control theory on practical physical systems.</w:t>
+      </w:r>
+    </w:p>
+    <w:p>
+      <w:r>
+        <w:t xml:space="preserve">The team concluded that the key factor in achieving a balancing MinSeg, is an appropriate gain matrix, </w:t>
       </w:r>
       <w:r>
         <w:rPr>
@@ -10240,18 +10447,44 @@
         <w:t>K</w:t>
       </w:r>
       <w:r>
+        <w:t xml:space="preserve">. This assumes lower level details are given due diligence – measuring physical parameters, converting raw sensor IO, </w:t>
+      </w:r>
+      <w:r>
+        <w:t xml:space="preserve">proficient operation of software environment. </w:t>
+      </w:r>
+    </w:p>
+    <w:p>
+      <w:r>
+        <w:t xml:space="preserve">Further work of interest would be, given a MinSeg which is known to balance with some proportional gain matrix, </w:t>
+      </w:r>
+      <w:r>
+        <w:rPr>
+          <w:i/>
+        </w:rPr>
+        <w:t>K</w:t>
+      </w:r>
+      <w:r>
+        <w:t xml:space="preserve">, log state variables over time and use this offline feedback to optimize </w:t>
+      </w:r>
+      <w:r>
+        <w:rPr>
+          <w:i/>
+        </w:rPr>
+        <w:t>K</w:t>
+      </w:r>
+      <w:r>
         <w:t xml:space="preserve"> for a given MinSeg. </w:t>
       </w:r>
       <w:bookmarkStart w:id="10" w:name="_GoBack"/>
       <w:bookmarkEnd w:id="10"/>
     </w:p>
     <w:sectPr>
-      <w:headerReference w:type="even" r:id="rId31"/>
-      <w:headerReference w:type="default" r:id="rId32"/>
-      <w:footerReference w:type="even" r:id="rId33"/>
-      <w:footerReference w:type="default" r:id="rId34"/>
-      <w:headerReference w:type="first" r:id="rId35"/>
-      <w:footerReference w:type="first" r:id="rId36"/>
+      <w:headerReference w:type="even" r:id="rId35"/>
+      <w:headerReference w:type="default" r:id="rId36"/>
+      <w:footerReference w:type="even" r:id="rId37"/>
+      <w:footerReference w:type="default" r:id="rId38"/>
+      <w:headerReference w:type="first" r:id="rId39"/>
+      <w:footerReference w:type="first" r:id="rId40"/>
       <w:pgSz w:w="12240" w:h="15840"/>
       <w:pgMar w:top="1440" w:right="1800" w:bottom="1440" w:left="1800" w:header="720" w:footer="720" w:gutter="0"/>
       <w:cols w:space="720"/>
@@ -10322,7 +10555,7 @@
                 <w:rPr>
                   <w:noProof/>
                 </w:rPr>
-                <w:t>9</w:t>
+                <w:t>11</w:t>
               </w:r>
             </w:fldSimple>
             <w:r>
@@ -10333,7 +10566,7 @@
                 <w:rPr>
                   <w:noProof/>
                 </w:rPr>
-                <w:t>10</w:t>
+                <w:t>11</w:t>
               </w:r>
             </w:fldSimple>
           </w:p>
@@ -11364,7 +11597,7 @@
       </w:tblCellMar>
     </w:tblPr>
   </w:style>
-  <w:style w:type="table" w:styleId="LightShading">
+  <w:style w:type="table" w:customStyle="1" w:styleId="LightShading">
     <w:name w:val="Light Shading"/>
     <w:basedOn w:val="TableNormal"/>
     <w:uiPriority w:val="60"/>
@@ -11758,7 +11991,7 @@
 </file>
 
 <file path=customXml/itemProps1.xml><?xml version="1.0" encoding="utf-8"?>
-<ds:datastoreItem xmlns:ds="http://schemas.openxmlformats.org/officeDocument/2006/customXml" ds:itemID="{8D9E1833-6B25-43AE-A710-75BE1BF25F3D}">
+<ds:datastoreItem xmlns:ds="http://schemas.openxmlformats.org/officeDocument/2006/customXml" ds:itemID="{634812E5-ABEA-48D2-B349-0329A094EFE6}">
   <ds:schemaRefs>
     <ds:schemaRef ds:uri="http://schemas.openxmlformats.org/officeDocument/2006/bibliography"/>
   </ds:schemaRefs>

</xml_diff>